<commit_message>
added details of setting up parse in android application
</commit_message>
<xml_diff>
--- a/Documents/Working-with-parse.docx
+++ b/Documents/Working-with-parse.docx
@@ -37,67 +37,7 @@
           <w:sz w:val="28"/>
           <w:szCs w:val="28"/>
         </w:rPr>
-        <w:t>Parse.com provides backend services for desktop and mobile applications. They provide SDK for</w:t>
-      </w:r>
-      <w:r>
-        <w:rPr>
-          <w:rFonts w:asciiTheme="majorHAnsi" w:hAnsiTheme="majorHAnsi"/>
-          <w:sz w:val="28"/>
-          <w:szCs w:val="28"/>
-        </w:rPr>
-        <w:t xml:space="preserve"> different platforms like</w:t>
-      </w:r>
-      <w:r>
-        <w:rPr>
-          <w:rFonts w:asciiTheme="majorHAnsi" w:hAnsiTheme="majorHAnsi"/>
-          <w:sz w:val="28"/>
-          <w:szCs w:val="28"/>
-        </w:rPr>
-        <w:t xml:space="preserve"> Android, </w:t>
-      </w:r>
-      <w:proofErr w:type="spellStart"/>
-      <w:r>
-        <w:rPr>
-          <w:rFonts w:asciiTheme="majorHAnsi" w:hAnsiTheme="majorHAnsi"/>
-          <w:sz w:val="28"/>
-          <w:szCs w:val="28"/>
-        </w:rPr>
-        <w:t>iOS</w:t>
-      </w:r>
-      <w:proofErr w:type="spellEnd"/>
-      <w:r>
-        <w:rPr>
-          <w:rFonts w:asciiTheme="majorHAnsi" w:hAnsiTheme="majorHAnsi"/>
-          <w:sz w:val="28"/>
-          <w:szCs w:val="28"/>
-        </w:rPr>
-        <w:t xml:space="preserve">, </w:t>
-      </w:r>
-      <w:proofErr w:type="spellStart"/>
-      <w:r>
-        <w:rPr>
-          <w:rFonts w:asciiTheme="majorHAnsi" w:hAnsiTheme="majorHAnsi"/>
-          <w:sz w:val="28"/>
-          <w:szCs w:val="28"/>
-        </w:rPr>
-        <w:t>Javascript</w:t>
-      </w:r>
-      <w:proofErr w:type="spellEnd"/>
-      <w:r>
-        <w:rPr>
-          <w:rFonts w:asciiTheme="majorHAnsi" w:hAnsiTheme="majorHAnsi"/>
-          <w:sz w:val="28"/>
-          <w:szCs w:val="28"/>
-        </w:rPr>
-        <w:t>, Windows Phone 8, Windows 8(.NET SDK) and OSX.</w:t>
-      </w:r>
-      <w:r>
-        <w:rPr>
-          <w:rFonts w:asciiTheme="majorHAnsi" w:hAnsiTheme="majorHAnsi"/>
-          <w:sz w:val="28"/>
-          <w:szCs w:val="28"/>
-        </w:rPr>
-        <w:t xml:space="preserve"> We will see Parse API for android.</w:t>
+        <w:t>Parse.com provides backend services for desktop and mobile applications. They provide SDK for different platforms like Android, iOS, Javascript, Windows Phone 8, Windows 8(.NET SDK) and OSX. We will see Parse API for android.</w:t>
       </w:r>
     </w:p>
     <w:p>
@@ -126,9 +66,8 @@
           <w:sz w:val="28"/>
           <w:szCs w:val="28"/>
         </w:rPr>
-        <w:t xml:space="preserve">reating account, project and database in </w:t>
-      </w:r>
-      <w:proofErr w:type="gramStart"/>
+        <w:t>reating account</w:t>
+      </w:r>
       <w:r>
         <w:rPr>
           <w:rFonts w:asciiTheme="majorHAnsi" w:hAnsiTheme="majorHAnsi" w:cs="Times New Roman"/>
@@ -136,9 +75,17 @@
           <w:sz w:val="28"/>
           <w:szCs w:val="28"/>
         </w:rPr>
-        <w:t>Parse :</w:t>
-      </w:r>
-      <w:proofErr w:type="gramEnd"/>
+        <w:t>, project and database in Parse</w:t>
+      </w:r>
+      <w:r>
+        <w:rPr>
+          <w:rFonts w:asciiTheme="majorHAnsi" w:hAnsiTheme="majorHAnsi" w:cs="Times New Roman"/>
+          <w:b/>
+          <w:sz w:val="28"/>
+          <w:szCs w:val="28"/>
+        </w:rPr>
+        <w:t xml:space="preserve">: </w:t>
+      </w:r>
       <w:r>
         <w:rPr>
           <w:rFonts w:asciiTheme="majorHAnsi" w:hAnsiTheme="majorHAnsi" w:cs="Times New Roman"/>
@@ -462,7 +409,6 @@
           <w:szCs w:val="28"/>
         </w:rPr>
       </w:pPr>
-      <w:bookmarkStart w:id="0" w:name="_GoBack"/>
       <w:r>
         <w:rPr>
           <w:rFonts w:asciiTheme="majorHAnsi" w:hAnsiTheme="majorHAnsi" w:cs="Times New Roman"/>
@@ -478,27 +424,7 @@
           <w:sz w:val="28"/>
           <w:szCs w:val="28"/>
         </w:rPr>
-        <w:t xml:space="preserve">except primary key. Parse creates a column for primary key by itself called </w:t>
-      </w:r>
-      <w:proofErr w:type="spellStart"/>
-      <w:r>
-        <w:rPr>
-          <w:rFonts w:asciiTheme="majorHAnsi" w:hAnsiTheme="majorHAnsi" w:cs="Times New Roman"/>
-          <w:b/>
-          <w:sz w:val="28"/>
-          <w:szCs w:val="28"/>
-        </w:rPr>
-        <w:t>objectId</w:t>
-      </w:r>
-      <w:proofErr w:type="spellEnd"/>
-      <w:r>
-        <w:rPr>
-          <w:rFonts w:asciiTheme="majorHAnsi" w:hAnsiTheme="majorHAnsi" w:cs="Times New Roman"/>
-          <w:b/>
-          <w:sz w:val="28"/>
-          <w:szCs w:val="28"/>
-        </w:rPr>
-        <w:t>.</w:t>
+        <w:t>except primary key. Parse creates a column for primary key by itself called objectId.</w:t>
       </w:r>
     </w:p>
     <w:p>
@@ -539,31 +465,690 @@
           <w:u w:val="single"/>
         </w:rPr>
       </w:pPr>
-      <w:r>
+      <w:hyperlink r:id="rId8" w:history="1">
+        <w:r>
+          <w:rPr>
+            <w:rStyle w:val="Hyperlink"/>
+            <w:rFonts w:asciiTheme="majorHAnsi" w:hAnsiTheme="majorHAnsi" w:cs="Times New Roman"/>
+            <w:b/>
+            <w:sz w:val="28"/>
+            <w:szCs w:val="28"/>
+          </w:rPr>
+          <w:t>https://parse.com/docs/android_guide#objects</w:t>
+        </w:r>
+      </w:hyperlink>
+    </w:p>
+    <w:p>
+      <w:pPr>
+        <w:jc w:val="both"/>
+        <w:rPr>
+          <w:rFonts w:asciiTheme="majorHAnsi" w:hAnsiTheme="majorHAnsi"/>
+          <w:b/>
+          <w:sz w:val="28"/>
+          <w:szCs w:val="28"/>
+        </w:rPr>
+      </w:pPr>
+      <w:r>
+        <w:rPr>
+          <w:rFonts w:asciiTheme="majorHAnsi" w:hAnsiTheme="majorHAnsi"/>
+          <w:b/>
+          <w:sz w:val="28"/>
+          <w:szCs w:val="28"/>
+        </w:rPr>
+        <w:t>SETTING UP APPLICATION FOR USING PARSE</w:t>
+      </w:r>
+      <w:r>
+        <w:rPr>
+          <w:rFonts w:asciiTheme="majorHAnsi" w:hAnsiTheme="majorHAnsi"/>
+          <w:b/>
+          <w:sz w:val="28"/>
+          <w:szCs w:val="28"/>
+        </w:rPr>
+        <w:t>:</w:t>
+      </w:r>
+    </w:p>
+    <w:p>
+      <w:pPr>
+        <w:jc w:val="both"/>
+        <w:rPr>
+          <w:rFonts w:asciiTheme="majorHAnsi" w:hAnsiTheme="majorHAnsi"/>
+          <w:sz w:val="28"/>
+          <w:szCs w:val="28"/>
+        </w:rPr>
+      </w:pPr>
+      <w:r>
+        <w:rPr>
+          <w:rFonts w:asciiTheme="majorHAnsi" w:hAnsiTheme="majorHAnsi"/>
+          <w:sz w:val="28"/>
+          <w:szCs w:val="28"/>
+        </w:rPr>
+        <w:t>Prerequisites:</w:t>
+      </w:r>
+    </w:p>
+    <w:p>
+      <w:pPr>
+        <w:pStyle w:val="ListParagraph"/>
+        <w:numPr>
+          <w:ilvl w:val="0"/>
+          <w:numId w:val="4"/>
+        </w:numPr>
+        <w:jc w:val="both"/>
+        <w:rPr>
+          <w:rFonts w:asciiTheme="majorHAnsi" w:hAnsiTheme="majorHAnsi"/>
+          <w:sz w:val="28"/>
+          <w:szCs w:val="28"/>
+        </w:rPr>
+      </w:pPr>
+      <w:r>
+        <w:rPr>
+          <w:rFonts w:asciiTheme="majorHAnsi" w:hAnsiTheme="majorHAnsi"/>
+          <w:sz w:val="28"/>
+          <w:szCs w:val="28"/>
+        </w:rPr>
+        <w:t>Latest Android SDK.</w:t>
+      </w:r>
+    </w:p>
+    <w:p>
+      <w:pPr>
+        <w:pStyle w:val="ListParagraph"/>
+        <w:numPr>
+          <w:ilvl w:val="0"/>
+          <w:numId w:val="4"/>
+        </w:numPr>
+        <w:jc w:val="both"/>
+        <w:rPr>
+          <w:rFonts w:asciiTheme="majorHAnsi" w:hAnsiTheme="majorHAnsi"/>
+          <w:sz w:val="28"/>
+          <w:szCs w:val="28"/>
+        </w:rPr>
+      </w:pPr>
+      <w:r>
+        <w:rPr>
+          <w:rFonts w:asciiTheme="majorHAnsi" w:hAnsiTheme="majorHAnsi"/>
+          <w:sz w:val="28"/>
+          <w:szCs w:val="28"/>
+        </w:rPr>
+        <w:t>Android Application Project to use Parse as backend for.</w:t>
+      </w:r>
+    </w:p>
+    <w:p>
+      <w:pPr>
+        <w:pStyle w:val="ListParagraph"/>
+        <w:numPr>
+          <w:ilvl w:val="0"/>
+          <w:numId w:val="4"/>
+        </w:numPr>
+        <w:jc w:val="both"/>
+        <w:rPr>
+          <w:rFonts w:asciiTheme="majorHAnsi" w:hAnsiTheme="majorHAnsi"/>
+          <w:sz w:val="28"/>
+          <w:szCs w:val="28"/>
+        </w:rPr>
+      </w:pPr>
+      <w:r>
+        <w:rPr>
+          <w:rFonts w:asciiTheme="majorHAnsi" w:hAnsiTheme="majorHAnsi"/>
+          <w:sz w:val="28"/>
+          <w:szCs w:val="28"/>
+        </w:rPr>
+        <w:t xml:space="preserve">Parse SDK which can be downloaded from: </w:t>
+      </w:r>
+      <w:hyperlink r:id="rId9" w:history="1">
+        <w:r>
+          <w:rPr>
+            <w:rStyle w:val="Hyperlink"/>
+          </w:rPr>
+          <w:t>https://parse.com/docs/downloads</w:t>
+        </w:r>
+      </w:hyperlink>
+      <w:r>
+        <w:t>.</w:t>
+      </w:r>
+    </w:p>
+    <w:p>
+      <w:pPr>
+        <w:jc w:val="both"/>
+        <w:rPr>
+          <w:rFonts w:asciiTheme="majorHAnsi" w:hAnsiTheme="majorHAnsi"/>
+          <w:sz w:val="28"/>
+          <w:szCs w:val="28"/>
+        </w:rPr>
+      </w:pPr>
+      <w:r>
+        <w:rPr>
+          <w:rFonts w:asciiTheme="majorHAnsi" w:hAnsiTheme="majorHAnsi"/>
+          <w:sz w:val="28"/>
+          <w:szCs w:val="28"/>
+        </w:rPr>
+        <w:t>Linking project with Parse:</w:t>
+      </w:r>
+    </w:p>
+    <w:p>
+      <w:pPr>
+        <w:pStyle w:val="ListParagraph"/>
+        <w:numPr>
+          <w:ilvl w:val="0"/>
+          <w:numId w:val="8"/>
+        </w:numPr>
+        <w:jc w:val="both"/>
         <w:rPr>
           <w:rFonts w:asciiTheme="majorHAnsi" w:hAnsiTheme="majorHAnsi" w:cs="Times New Roman"/>
+          <w:sz w:val="28"/>
+          <w:szCs w:val="28"/>
+        </w:rPr>
+      </w:pPr>
+      <w:r>
+        <w:rPr>
+          <w:rFonts w:asciiTheme="majorHAnsi" w:hAnsiTheme="majorHAnsi" w:cs="Times New Roman"/>
+          <w:sz w:val="28"/>
+          <w:szCs w:val="28"/>
+        </w:rPr>
+        <w:lastRenderedPageBreak/>
+        <w:t>Extract the contents of downloaded Parse SDK zip file into ‘libs’ folder of android application.</w:t>
+      </w:r>
+    </w:p>
+    <w:p>
+      <w:pPr>
+        <w:pStyle w:val="ListParagraph"/>
+        <w:numPr>
+          <w:ilvl w:val="0"/>
+          <w:numId w:val="8"/>
+        </w:numPr>
+        <w:jc w:val="both"/>
+        <w:rPr>
+          <w:rFonts w:asciiTheme="majorHAnsi" w:hAnsiTheme="majorHAnsi" w:cs="Times New Roman"/>
+          <w:sz w:val="28"/>
+          <w:szCs w:val="28"/>
+        </w:rPr>
+      </w:pPr>
+      <w:r>
+        <w:rPr>
+          <w:rFonts w:asciiTheme="majorHAnsi" w:hAnsiTheme="majorHAnsi" w:cs="Times New Roman"/>
+          <w:sz w:val="28"/>
+          <w:szCs w:val="28"/>
+        </w:rPr>
+        <w:t>Initialize Parse in overridden onCreate() method of Application class fo project as follows:</w:t>
+      </w:r>
+    </w:p>
+    <w:p>
+      <w:pPr>
+        <w:pStyle w:val="ListParagraph"/>
+        <w:jc w:val="both"/>
+        <w:rPr>
+          <w:rFonts w:asciiTheme="majorHAnsi" w:hAnsiTheme="majorHAnsi" w:cs="Times New Roman"/>
+          <w:sz w:val="28"/>
+          <w:szCs w:val="28"/>
+        </w:rPr>
+      </w:pPr>
+    </w:p>
+    <w:p>
+      <w:pPr>
+        <w:pStyle w:val="ListParagraph"/>
+        <w:jc w:val="both"/>
+        <w:rPr>
+          <w:rStyle w:val="apple-converted-space"/>
+          <w:rFonts w:asciiTheme="majorHAnsi" w:hAnsiTheme="majorHAnsi" w:cs="Courier New"/>
+          <w:color w:val="000000" w:themeColor="text1"/>
+          <w:sz w:val="24"/>
+          <w:szCs w:val="24"/>
+          <w:shd w:val="clear" w:color="auto" w:fill="E9F2FF"/>
+        </w:rPr>
+      </w:pPr>
+      <w:r>
+        <w:rPr>
+          <w:rStyle w:val="kd"/>
+          <w:rFonts w:asciiTheme="majorHAnsi" w:hAnsiTheme="majorHAnsi" w:cs="Courier New"/>
+          <w:bCs/>
+          <w:color w:val="000000" w:themeColor="text1"/>
+          <w:sz w:val="24"/>
+          <w:szCs w:val="24"/>
+          <w:bdr w:val="none" w:sz="0" w:space="0" w:color="auto" w:frame="1"/>
+        </w:rPr>
+        <w:t>public</w:t>
+      </w:r>
+      <w:r>
+        <w:rPr>
+          <w:rStyle w:val="apple-converted-space"/>
+          <w:rFonts w:asciiTheme="majorHAnsi" w:hAnsiTheme="majorHAnsi" w:cs="Courier New"/>
+          <w:color w:val="000000" w:themeColor="text1"/>
+          <w:sz w:val="24"/>
+          <w:szCs w:val="24"/>
+          <w:shd w:val="clear" w:color="auto" w:fill="E9F2FF"/>
+        </w:rPr>
+        <w:t> </w:t>
+      </w:r>
+      <w:r>
+        <w:rPr>
+          <w:rStyle w:val="kt"/>
+          <w:rFonts w:asciiTheme="majorHAnsi" w:hAnsiTheme="majorHAnsi" w:cs="Courier New"/>
+          <w:color w:val="000000" w:themeColor="text1"/>
+          <w:sz w:val="24"/>
+          <w:szCs w:val="24"/>
+          <w:bdr w:val="none" w:sz="0" w:space="0" w:color="auto" w:frame="1"/>
+        </w:rPr>
+        <w:t>void</w:t>
+      </w:r>
+      <w:r>
+        <w:rPr>
+          <w:rStyle w:val="apple-converted-space"/>
+          <w:rFonts w:asciiTheme="majorHAnsi" w:hAnsiTheme="majorHAnsi" w:cs="Courier New"/>
+          <w:color w:val="000000" w:themeColor="text1"/>
+          <w:sz w:val="24"/>
+          <w:szCs w:val="24"/>
+          <w:shd w:val="clear" w:color="auto" w:fill="E9F2FF"/>
+        </w:rPr>
+        <w:t> </w:t>
+      </w:r>
+      <w:r>
+        <w:rPr>
+          <w:rStyle w:val="nf"/>
+          <w:rFonts w:asciiTheme="majorHAnsi" w:hAnsiTheme="majorHAnsi" w:cs="Courier New"/>
+          <w:color w:val="000000" w:themeColor="text1"/>
+          <w:sz w:val="24"/>
+          <w:szCs w:val="24"/>
+          <w:bdr w:val="none" w:sz="0" w:space="0" w:color="auto" w:frame="1"/>
+        </w:rPr>
+        <w:t>onCreate</w:t>
+      </w:r>
+      <w:r>
+        <w:rPr>
+          <w:rStyle w:val="o"/>
+          <w:rFonts w:asciiTheme="majorHAnsi" w:hAnsiTheme="majorHAnsi"/>
+          <w:color w:val="000000" w:themeColor="text1"/>
+          <w:sz w:val="24"/>
+          <w:szCs w:val="24"/>
+          <w:bdr w:val="none" w:sz="0" w:space="0" w:color="auto" w:frame="1"/>
+        </w:rPr>
+        <w:t>()</w:t>
+      </w:r>
+      <w:r>
+        <w:rPr>
+          <w:rStyle w:val="apple-converted-space"/>
+          <w:rFonts w:asciiTheme="majorHAnsi" w:hAnsiTheme="majorHAnsi" w:cs="Courier New"/>
+          <w:color w:val="000000" w:themeColor="text1"/>
+          <w:sz w:val="24"/>
+          <w:szCs w:val="24"/>
+          <w:shd w:val="clear" w:color="auto" w:fill="E9F2FF"/>
+        </w:rPr>
+        <w:t> </w:t>
+      </w:r>
+      <w:r>
+        <w:rPr>
+          <w:rStyle w:val="o"/>
+          <w:rFonts w:asciiTheme="majorHAnsi" w:hAnsiTheme="majorHAnsi"/>
+          <w:color w:val="000000" w:themeColor="text1"/>
+          <w:sz w:val="24"/>
+          <w:szCs w:val="24"/>
+          <w:bdr w:val="none" w:sz="0" w:space="0" w:color="auto" w:frame="1"/>
+        </w:rPr>
+        <w:t>{</w:t>
+      </w:r>
+      <w:r>
+        <w:rPr>
+          <w:rStyle w:val="apple-converted-space"/>
+          <w:rFonts w:asciiTheme="majorHAnsi" w:hAnsiTheme="majorHAnsi" w:cs="Courier New"/>
+          <w:color w:val="000000" w:themeColor="text1"/>
+          <w:sz w:val="24"/>
+          <w:szCs w:val="24"/>
+          <w:shd w:val="clear" w:color="auto" w:fill="E9F2FF"/>
+        </w:rPr>
+        <w:t> </w:t>
+      </w:r>
+    </w:p>
+    <w:p>
+      <w:pPr>
+        <w:pStyle w:val="ListParagraph"/>
+        <w:jc w:val="both"/>
+        <w:rPr>
+          <w:rFonts w:asciiTheme="majorHAnsi" w:hAnsiTheme="majorHAnsi" w:cs="Times New Roman"/>
+          <w:color w:val="000000" w:themeColor="text1"/>
+          <w:sz w:val="24"/>
+          <w:szCs w:val="24"/>
+        </w:rPr>
+      </w:pPr>
+      <w:r>
+        <w:rPr>
+          <w:rFonts w:asciiTheme="majorHAnsi" w:hAnsiTheme="majorHAnsi" w:cs="Courier New"/>
+          <w:color w:val="000000" w:themeColor="text1"/>
+          <w:sz w:val="24"/>
+          <w:szCs w:val="24"/>
+          <w:shd w:val="clear" w:color="auto" w:fill="E9F2FF"/>
+        </w:rPr>
+        <w:t>    </w:t>
+      </w:r>
+      <w:r>
+        <w:rPr>
+          <w:rStyle w:val="n"/>
+          <w:rFonts w:asciiTheme="majorHAnsi" w:hAnsiTheme="majorHAnsi" w:cs="Courier New"/>
+          <w:color w:val="000000" w:themeColor="text1"/>
+          <w:sz w:val="24"/>
+          <w:szCs w:val="24"/>
+          <w:bdr w:val="none" w:sz="0" w:space="0" w:color="auto" w:frame="1"/>
+        </w:rPr>
+        <w:t>Parse</w:t>
+      </w:r>
+      <w:r>
+        <w:rPr>
+          <w:rStyle w:val="o"/>
+          <w:rFonts w:asciiTheme="majorHAnsi" w:hAnsiTheme="majorHAnsi"/>
+          <w:color w:val="000000" w:themeColor="text1"/>
+          <w:sz w:val="24"/>
+          <w:szCs w:val="24"/>
+          <w:bdr w:val="none" w:sz="0" w:space="0" w:color="auto" w:frame="1"/>
+        </w:rPr>
+        <w:t>.</w:t>
+      </w:r>
+      <w:r>
+        <w:rPr>
+          <w:rStyle w:val="na"/>
+          <w:rFonts w:asciiTheme="majorHAnsi" w:hAnsiTheme="majorHAnsi" w:cs="Courier New"/>
+          <w:color w:val="000000" w:themeColor="text1"/>
+          <w:sz w:val="24"/>
+          <w:szCs w:val="24"/>
+          <w:bdr w:val="none" w:sz="0" w:space="0" w:color="auto" w:frame="1"/>
+        </w:rPr>
+        <w:t>initialize</w:t>
+      </w:r>
+      <w:r>
+        <w:rPr>
+          <w:rStyle w:val="o"/>
+          <w:rFonts w:asciiTheme="majorHAnsi" w:hAnsiTheme="majorHAnsi"/>
+          <w:color w:val="000000" w:themeColor="text1"/>
+          <w:sz w:val="24"/>
+          <w:szCs w:val="24"/>
+          <w:bdr w:val="none" w:sz="0" w:space="0" w:color="auto" w:frame="1"/>
+        </w:rPr>
+        <w:t>(</w:t>
+      </w:r>
+      <w:r>
+        <w:rPr>
+          <w:rStyle w:val="k"/>
+          <w:rFonts w:asciiTheme="majorHAnsi" w:hAnsiTheme="majorHAnsi" w:cs="Courier New"/>
+          <w:bCs/>
+          <w:color w:val="000000" w:themeColor="text1"/>
+          <w:sz w:val="24"/>
+          <w:szCs w:val="24"/>
+          <w:bdr w:val="none" w:sz="0" w:space="0" w:color="auto" w:frame="1"/>
+        </w:rPr>
+        <w:t>this</w:t>
+      </w:r>
+      <w:r>
+        <w:rPr>
+          <w:rStyle w:val="o"/>
+          <w:rFonts w:asciiTheme="majorHAnsi" w:hAnsiTheme="majorHAnsi"/>
+          <w:color w:val="000000" w:themeColor="text1"/>
+          <w:sz w:val="24"/>
+          <w:szCs w:val="24"/>
+          <w:bdr w:val="none" w:sz="0" w:space="0" w:color="auto" w:frame="1"/>
+        </w:rPr>
+        <w:t>,</w:t>
+      </w:r>
+      <w:r>
+        <w:rPr>
+          <w:rStyle w:val="apple-converted-space"/>
+          <w:rFonts w:asciiTheme="majorHAnsi" w:hAnsiTheme="majorHAnsi" w:cs="Courier New"/>
+          <w:color w:val="000000" w:themeColor="text1"/>
+          <w:sz w:val="24"/>
+          <w:szCs w:val="24"/>
+          <w:bdr w:val="none" w:sz="0" w:space="0" w:color="auto" w:frame="1"/>
+        </w:rPr>
+        <w:t> </w:t>
+      </w:r>
+      <w:r>
+        <w:rPr>
+          <w:rStyle w:val="s"/>
+          <w:rFonts w:asciiTheme="majorHAnsi" w:hAnsiTheme="majorHAnsi" w:cs="Courier New"/>
+          <w:color w:val="000000" w:themeColor="text1"/>
+          <w:sz w:val="24"/>
+          <w:szCs w:val="24"/>
+          <w:bdr w:val="none" w:sz="0" w:space="0" w:color="auto" w:frame="1"/>
+        </w:rPr>
+        <w:t>"</w:t>
+      </w:r>
+      <w:r>
+        <w:rPr>
+          <w:rStyle w:val="key"/>
+          <w:rFonts w:asciiTheme="majorHAnsi" w:hAnsiTheme="majorHAnsi" w:cs="Courier New"/>
+          <w:color w:val="000000" w:themeColor="text1"/>
+          <w:sz w:val="24"/>
+          <w:szCs w:val="24"/>
+          <w:bdr w:val="none" w:sz="0" w:space="0" w:color="auto" w:frame="1"/>
+        </w:rPr>
+        <w:t>YOUR_APPLICATION_ID</w:t>
+      </w:r>
+      <w:r>
+        <w:rPr>
+          <w:rStyle w:val="s"/>
+          <w:rFonts w:asciiTheme="majorHAnsi" w:hAnsiTheme="majorHAnsi" w:cs="Courier New"/>
+          <w:color w:val="000000" w:themeColor="text1"/>
+          <w:sz w:val="24"/>
+          <w:szCs w:val="24"/>
+          <w:bdr w:val="none" w:sz="0" w:space="0" w:color="auto" w:frame="1"/>
+        </w:rPr>
+        <w:t>"</w:t>
+      </w:r>
+      <w:r>
+        <w:rPr>
+          <w:rStyle w:val="o"/>
+          <w:rFonts w:asciiTheme="majorHAnsi" w:hAnsiTheme="majorHAnsi"/>
+          <w:color w:val="000000" w:themeColor="text1"/>
+          <w:sz w:val="24"/>
+          <w:szCs w:val="24"/>
+          <w:bdr w:val="none" w:sz="0" w:space="0" w:color="auto" w:frame="1"/>
+        </w:rPr>
+        <w:t>,</w:t>
+      </w:r>
+      <w:r>
+        <w:rPr>
+          <w:rStyle w:val="apple-converted-space"/>
+          <w:rFonts w:asciiTheme="majorHAnsi" w:hAnsiTheme="majorHAnsi" w:cs="Courier New"/>
+          <w:color w:val="000000" w:themeColor="text1"/>
+          <w:sz w:val="24"/>
+          <w:szCs w:val="24"/>
+          <w:shd w:val="clear" w:color="auto" w:fill="E9F2FF"/>
+        </w:rPr>
+        <w:t> </w:t>
+      </w:r>
+      <w:r>
+        <w:rPr>
+          <w:rStyle w:val="s"/>
+          <w:rFonts w:asciiTheme="majorHAnsi" w:hAnsiTheme="majorHAnsi" w:cs="Courier New"/>
+          <w:color w:val="000000" w:themeColor="text1"/>
+          <w:sz w:val="24"/>
+          <w:szCs w:val="24"/>
+          <w:bdr w:val="none" w:sz="0" w:space="0" w:color="auto" w:frame="1"/>
+        </w:rPr>
+        <w:t>"</w:t>
+      </w:r>
+      <w:r>
+        <w:rPr>
+          <w:rStyle w:val="secret"/>
+          <w:rFonts w:asciiTheme="majorHAnsi" w:hAnsiTheme="majorHAnsi" w:cs="Courier New"/>
+          <w:color w:val="000000" w:themeColor="text1"/>
+          <w:sz w:val="24"/>
+          <w:szCs w:val="24"/>
+          <w:bdr w:val="none" w:sz="0" w:space="0" w:color="auto" w:frame="1"/>
+        </w:rPr>
+        <w:t>YOUR_CLIENT_ID</w:t>
+      </w:r>
+      <w:r>
+        <w:rPr>
+          <w:rStyle w:val="s"/>
+          <w:rFonts w:asciiTheme="majorHAnsi" w:hAnsiTheme="majorHAnsi" w:cs="Courier New"/>
+          <w:color w:val="000000" w:themeColor="text1"/>
+          <w:sz w:val="24"/>
+          <w:szCs w:val="24"/>
+          <w:bdr w:val="none" w:sz="0" w:space="0" w:color="auto" w:frame="1"/>
+        </w:rPr>
+        <w:t>"</w:t>
+      </w:r>
+      <w:r>
+        <w:rPr>
+          <w:rStyle w:val="o"/>
+          <w:rFonts w:asciiTheme="majorHAnsi" w:hAnsiTheme="majorHAnsi"/>
+          <w:color w:val="000000" w:themeColor="text1"/>
+          <w:sz w:val="24"/>
+          <w:szCs w:val="24"/>
+          <w:bdr w:val="none" w:sz="0" w:space="0" w:color="auto" w:frame="1"/>
+        </w:rPr>
+        <w:t>);</w:t>
+      </w:r>
+      <w:r>
+        <w:rPr>
+          <w:rStyle w:val="apple-converted-space"/>
+          <w:rFonts w:asciiTheme="majorHAnsi" w:hAnsiTheme="majorHAnsi" w:cs="Courier New"/>
+          <w:color w:val="000000" w:themeColor="text1"/>
+          <w:sz w:val="24"/>
+          <w:szCs w:val="24"/>
+          <w:shd w:val="clear" w:color="auto" w:fill="E9F2FF"/>
+        </w:rPr>
+        <w:t> </w:t>
+      </w:r>
+      <w:r>
+        <w:rPr>
+          <w:rFonts w:asciiTheme="majorHAnsi" w:hAnsiTheme="majorHAnsi" w:cs="Courier New"/>
+          <w:color w:val="000000" w:themeColor="text1"/>
+          <w:sz w:val="24"/>
+          <w:szCs w:val="24"/>
+        </w:rPr>
+        <w:br/>
+      </w:r>
+      <w:r>
+        <w:rPr>
+          <w:rStyle w:val="o"/>
+          <w:rFonts w:asciiTheme="majorHAnsi" w:hAnsiTheme="majorHAnsi"/>
+          <w:color w:val="000000" w:themeColor="text1"/>
+          <w:sz w:val="24"/>
+          <w:szCs w:val="24"/>
+          <w:bdr w:val="none" w:sz="0" w:space="0" w:color="auto" w:frame="1"/>
+        </w:rPr>
+        <w:t>}</w:t>
+      </w:r>
+    </w:p>
+    <w:p>
+      <w:pPr>
+        <w:ind w:left="720"/>
+        <w:jc w:val="both"/>
+        <w:rPr>
+          <w:rFonts w:asciiTheme="majorHAnsi" w:hAnsiTheme="majorHAnsi"/>
+          <w:sz w:val="28"/>
+          <w:szCs w:val="28"/>
+        </w:rPr>
+      </w:pPr>
+      <w:r>
+        <w:rPr>
+          <w:rFonts w:asciiTheme="majorHAnsi" w:hAnsiTheme="majorHAnsi"/>
+          <w:sz w:val="28"/>
+          <w:szCs w:val="28"/>
+        </w:rPr>
+        <w:t>Replace “YOUR_APPLICATION_ID” and “YOUR_CLIENT_KEY” by the application id and client key created for your app by Parse.</w:t>
+      </w:r>
+      <w:r>
+        <w:rPr>
+          <w:rFonts w:asciiTheme="majorHAnsi" w:hAnsiTheme="majorHAnsi"/>
+          <w:sz w:val="28"/>
+          <w:szCs w:val="28"/>
+        </w:rPr>
+        <w:t xml:space="preserve"> This application id and client key can be obtained anytime by going into ‘Settings’ section of </w:t>
+      </w:r>
+      <w:r>
+        <w:rPr>
+          <w:rFonts w:asciiTheme="majorHAnsi" w:hAnsiTheme="majorHAnsi"/>
+          <w:sz w:val="28"/>
+          <w:szCs w:val="28"/>
+        </w:rPr>
+        <w:t xml:space="preserve">Parse </w:t>
+      </w:r>
+      <w:r>
+        <w:rPr>
+          <w:rFonts w:asciiTheme="majorHAnsi" w:hAnsiTheme="majorHAnsi"/>
+          <w:sz w:val="28"/>
+          <w:szCs w:val="28"/>
+        </w:rPr>
+        <w:t>dashboard.</w:t>
+      </w:r>
+    </w:p>
+    <w:p>
+      <w:pPr>
+        <w:jc w:val="both"/>
+        <w:rPr>
+          <w:rFonts w:asciiTheme="majorHAnsi" w:hAnsiTheme="majorHAnsi"/>
+          <w:sz w:val="28"/>
+          <w:szCs w:val="28"/>
+        </w:rPr>
+      </w:pPr>
+    </w:p>
+    <w:p>
+      <w:pPr>
+        <w:jc w:val="both"/>
+        <w:rPr>
+          <w:rFonts w:asciiTheme="majorHAnsi" w:hAnsiTheme="majorHAnsi"/>
           <w:b/>
-          <w:color w:val="1F497D" w:themeColor="text2"/>
-          <w:sz w:val="28"/>
-          <w:szCs w:val="28"/>
-          <w:u w:val="single"/>
-        </w:rPr>
-        <w:t>https://parse.com/docs/android_guide#objects</w:t>
-      </w:r>
-    </w:p>
-    <w:bookmarkEnd w:id="0"/>
-    <w:p>
-      <w:pPr>
+          <w:sz w:val="28"/>
+          <w:szCs w:val="28"/>
+        </w:rPr>
+      </w:pPr>
+      <w:r>
         <w:rPr>
           <w:rFonts w:asciiTheme="majorHAnsi" w:hAnsiTheme="majorHAnsi"/>
           <w:b/>
-          <w:sz w:val="28"/>
-          <w:szCs w:val="28"/>
-        </w:rPr>
-      </w:pPr>
-    </w:p>
-    <w:p>
-      <w:pPr>
+          <w:noProof/>
+          <w:sz w:val="28"/>
+          <w:szCs w:val="28"/>
+        </w:rPr>
+        <w:drawing>
+          <wp:inline distT="0" distB="0" distL="0" distR="0">
+            <wp:extent cx="6210300" cy="3248025"/>
+            <wp:effectExtent l="0" t="0" r="0" b="9525"/>
+            <wp:docPr id="9" name="Picture 9" descr="C:\Users\SQR01\Desktop\dashboard.png"/>
+            <wp:cNvGraphicFramePr>
+              <a:graphicFrameLocks xmlns:a="http://schemas.openxmlformats.org/drawingml/2006/main" noChangeAspect="1"/>
+            </wp:cNvGraphicFramePr>
+            <a:graphic xmlns:a="http://schemas.openxmlformats.org/drawingml/2006/main">
+              <a:graphicData uri="http://schemas.openxmlformats.org/drawingml/2006/picture">
+                <pic:pic xmlns:pic="http://schemas.openxmlformats.org/drawingml/2006/picture">
+                  <pic:nvPicPr>
+                    <pic:cNvPr id="0" name="Picture 1" descr="C:\Users\SQR01\Desktop\dashboard.png"/>
+                    <pic:cNvPicPr>
+                      <a:picLocks noChangeAspect="1" noChangeArrowheads="1"/>
+                    </pic:cNvPicPr>
+                  </pic:nvPicPr>
+                  <pic:blipFill>
+                    <a:blip r:embed="rId10">
+                      <a:extLst>
+                        <a:ext uri="{28A0092B-C50C-407E-A947-70E740481C1C}">
+                          <a14:useLocalDpi xmlns:a14="http://schemas.microsoft.com/office/drawing/2010/main" val="0"/>
+                        </a:ext>
+                      </a:extLst>
+                    </a:blip>
+                    <a:srcRect/>
+                    <a:stretch>
+                      <a:fillRect/>
+                    </a:stretch>
+                  </pic:blipFill>
+                  <pic:spPr bwMode="auto">
+                    <a:xfrm>
+                      <a:off x="0" y="0"/>
+                      <a:ext cx="6219863" cy="3253027"/>
+                    </a:xfrm>
+                    <a:prstGeom prst="rect">
+                      <a:avLst/>
+                    </a:prstGeom>
+                    <a:noFill/>
+                    <a:ln>
+                      <a:noFill/>
+                    </a:ln>
+                  </pic:spPr>
+                </pic:pic>
+              </a:graphicData>
+            </a:graphic>
+          </wp:inline>
+        </w:drawing>
+      </w:r>
+    </w:p>
+    <w:p>
+      <w:pPr>
+        <w:jc w:val="both"/>
         <w:rPr>
           <w:rFonts w:asciiTheme="majorHAnsi" w:hAnsiTheme="majorHAnsi"/>
           <w:b/>
@@ -571,13 +1156,335 @@
           <w:szCs w:val="28"/>
         </w:rPr>
       </w:pPr>
-      <w:r>
+    </w:p>
+    <w:p>
+      <w:pPr>
+        <w:pStyle w:val="ListParagraph"/>
+        <w:numPr>
+          <w:ilvl w:val="0"/>
+          <w:numId w:val="8"/>
+        </w:numPr>
+        <w:jc w:val="both"/>
         <w:rPr>
           <w:rFonts w:asciiTheme="majorHAnsi" w:hAnsiTheme="majorHAnsi"/>
           <w:b/>
           <w:sz w:val="28"/>
           <w:szCs w:val="28"/>
         </w:rPr>
+      </w:pPr>
+      <w:r>
+        <w:rPr>
+          <w:rFonts w:asciiTheme="majorHAnsi" w:hAnsiTheme="majorHAnsi"/>
+          <w:b/>
+          <w:sz w:val="28"/>
+          <w:szCs w:val="28"/>
+        </w:rPr>
+        <w:t xml:space="preserve">  </w:t>
+      </w:r>
+      <w:r>
+        <w:rPr>
+          <w:rFonts w:asciiTheme="majorHAnsi" w:hAnsiTheme="majorHAnsi"/>
+          <w:sz w:val="28"/>
+          <w:szCs w:val="28"/>
+        </w:rPr>
+        <w:t>Add following permissions in AndroidManifest.xml file just before &lt;application&gt; tag</w:t>
+      </w:r>
+      <w:r>
+        <w:rPr>
+          <w:rFonts w:asciiTheme="majorHAnsi" w:hAnsiTheme="majorHAnsi"/>
+          <w:sz w:val="28"/>
+          <w:szCs w:val="28"/>
+        </w:rPr>
+        <w:t>:</w:t>
+      </w:r>
+    </w:p>
+    <w:p>
+      <w:pPr>
+        <w:pStyle w:val="ListParagraph"/>
+        <w:jc w:val="both"/>
+        <w:rPr>
+          <w:rFonts w:asciiTheme="majorHAnsi" w:hAnsiTheme="majorHAnsi"/>
+          <w:b/>
+          <w:sz w:val="28"/>
+          <w:szCs w:val="28"/>
+        </w:rPr>
+      </w:pPr>
+    </w:p>
+    <w:p>
+      <w:pPr>
+        <w:pStyle w:val="ListParagraph"/>
+        <w:jc w:val="both"/>
+        <w:rPr>
+          <w:rFonts w:asciiTheme="majorHAnsi" w:hAnsiTheme="majorHAnsi"/>
+          <w:sz w:val="28"/>
+          <w:szCs w:val="28"/>
+        </w:rPr>
+      </w:pPr>
+    </w:p>
+    <w:p>
+      <w:pPr>
+        <w:shd w:val="clear" w:color="auto" w:fill="FFFFFF"/>
+        <w:spacing w:after="0" w:line="285" w:lineRule="atLeast"/>
+        <w:ind w:firstLine="720"/>
+        <w:jc w:val="both"/>
+        <w:rPr>
+          <w:rFonts w:asciiTheme="majorHAnsi" w:eastAsia="Times New Roman" w:hAnsiTheme="majorHAnsi" w:cs="Times New Roman"/>
+          <w:color w:val="444444"/>
+          <w:sz w:val="24"/>
+          <w:szCs w:val="24"/>
+        </w:rPr>
+      </w:pPr>
+      <w:r>
+        <w:rPr>
+          <w:rFonts w:asciiTheme="majorHAnsi" w:eastAsia="Times New Roman" w:hAnsiTheme="majorHAnsi" w:cs="Courier New"/>
+          <w:color w:val="444444"/>
+          <w:sz w:val="24"/>
+          <w:szCs w:val="24"/>
+        </w:rPr>
+        <w:lastRenderedPageBreak/>
+        <w:t>&lt;uses-permission</w:t>
+      </w:r>
+      <w:r>
+        <w:rPr>
+          <w:rFonts w:asciiTheme="majorHAnsi" w:eastAsia="Times New Roman" w:hAnsiTheme="majorHAnsi" w:cs="Times New Roman"/>
+          <w:color w:val="444444"/>
+          <w:sz w:val="24"/>
+          <w:szCs w:val="24"/>
+        </w:rPr>
+        <w:t xml:space="preserve"> </w:t>
+      </w:r>
+      <w:r>
+        <w:rPr>
+          <w:rFonts w:asciiTheme="majorHAnsi" w:eastAsia="Times New Roman" w:hAnsiTheme="majorHAnsi" w:cs="Courier New"/>
+          <w:color w:val="444444"/>
+          <w:sz w:val="24"/>
+          <w:szCs w:val="24"/>
+        </w:rPr>
+        <w:t>android:name="android.permission.INTERNET"</w:t>
+      </w:r>
+      <w:r>
+        <w:rPr>
+          <w:rFonts w:asciiTheme="majorHAnsi" w:eastAsia="Times New Roman" w:hAnsiTheme="majorHAnsi" w:cs="Times New Roman"/>
+          <w:color w:val="444444"/>
+          <w:sz w:val="24"/>
+          <w:szCs w:val="24"/>
+        </w:rPr>
+        <w:t xml:space="preserve"> </w:t>
+      </w:r>
+      <w:r>
+        <w:rPr>
+          <w:rFonts w:asciiTheme="majorHAnsi" w:eastAsia="Times New Roman" w:hAnsiTheme="majorHAnsi" w:cs="Courier New"/>
+          <w:color w:val="444444"/>
+          <w:sz w:val="24"/>
+          <w:szCs w:val="24"/>
+        </w:rPr>
+        <w:t>/&gt;</w:t>
+      </w:r>
+    </w:p>
+    <w:p>
+      <w:pPr>
+        <w:pStyle w:val="ListParagraph"/>
+        <w:jc w:val="both"/>
+        <w:rPr>
+          <w:rFonts w:asciiTheme="majorHAnsi" w:hAnsiTheme="majorHAnsi"/>
+          <w:b/>
+          <w:sz w:val="28"/>
+          <w:szCs w:val="28"/>
+        </w:rPr>
+      </w:pPr>
+      <w:r>
+        <w:rPr>
+          <w:rFonts w:asciiTheme="majorHAnsi" w:eastAsia="Times New Roman" w:hAnsiTheme="majorHAnsi" w:cs="Courier New"/>
+          <w:color w:val="444444"/>
+          <w:sz w:val="24"/>
+          <w:szCs w:val="24"/>
+        </w:rPr>
+        <w:t>&lt;uses-permission</w:t>
+      </w:r>
+      <w:r>
+        <w:rPr>
+          <w:rFonts w:asciiTheme="majorHAnsi" w:eastAsia="Times New Roman" w:hAnsiTheme="majorHAnsi" w:cs="Times New Roman"/>
+          <w:color w:val="444444"/>
+          <w:sz w:val="24"/>
+          <w:szCs w:val="24"/>
+        </w:rPr>
+        <w:t xml:space="preserve"> </w:t>
+      </w:r>
+      <w:r>
+        <w:rPr>
+          <w:rFonts w:asciiTheme="majorHAnsi" w:eastAsia="Times New Roman" w:hAnsiTheme="majorHAnsi" w:cs="Courier New"/>
+          <w:color w:val="444444"/>
+          <w:sz w:val="24"/>
+          <w:szCs w:val="24"/>
+        </w:rPr>
+        <w:t>android:name="android.permission.ACCESS_NETWORK_STATE"</w:t>
+      </w:r>
+      <w:r>
+        <w:rPr>
+          <w:rFonts w:asciiTheme="majorHAnsi" w:eastAsia="Times New Roman" w:hAnsiTheme="majorHAnsi" w:cs="Times New Roman"/>
+          <w:color w:val="444444"/>
+          <w:sz w:val="24"/>
+          <w:szCs w:val="24"/>
+        </w:rPr>
+        <w:t xml:space="preserve"> </w:t>
+      </w:r>
+      <w:r>
+        <w:rPr>
+          <w:rFonts w:asciiTheme="majorHAnsi" w:eastAsia="Times New Roman" w:hAnsiTheme="majorHAnsi" w:cs="Courier New"/>
+          <w:color w:val="444444"/>
+          <w:sz w:val="24"/>
+          <w:szCs w:val="24"/>
+        </w:rPr>
+        <w:t>/&gt;</w:t>
+      </w:r>
+      <w:r>
+        <w:rPr>
+          <w:rFonts w:asciiTheme="majorHAnsi" w:hAnsiTheme="majorHAnsi"/>
+          <w:b/>
+          <w:sz w:val="28"/>
+          <w:szCs w:val="28"/>
+        </w:rPr>
+        <w:tab/>
+        <w:t xml:space="preserve">   </w:t>
+      </w:r>
+    </w:p>
+    <w:p>
+      <w:pPr>
+        <w:pStyle w:val="ListParagraph"/>
+        <w:jc w:val="both"/>
+        <w:rPr>
+          <w:rFonts w:asciiTheme="majorHAnsi" w:hAnsiTheme="majorHAnsi"/>
+          <w:b/>
+          <w:sz w:val="28"/>
+          <w:szCs w:val="28"/>
+        </w:rPr>
+      </w:pPr>
+    </w:p>
+    <w:p>
+      <w:pPr>
+        <w:pStyle w:val="ListParagraph"/>
+        <w:numPr>
+          <w:ilvl w:val="0"/>
+          <w:numId w:val="8"/>
+        </w:numPr>
+        <w:jc w:val="both"/>
+        <w:rPr>
+          <w:rFonts w:asciiTheme="majorHAnsi" w:hAnsiTheme="majorHAnsi"/>
+          <w:b/>
+          <w:sz w:val="28"/>
+          <w:szCs w:val="28"/>
+        </w:rPr>
+      </w:pPr>
+      <w:r>
+        <w:rPr>
+          <w:rFonts w:asciiTheme="majorHAnsi" w:hAnsiTheme="majorHAnsi"/>
+          <w:sz w:val="28"/>
+          <w:szCs w:val="28"/>
+        </w:rPr>
+        <w:t xml:space="preserve">In case we need to track the statistics regarding application like how many times application was opened or on how many devices it </w:t>
+      </w:r>
+      <w:r>
+        <w:rPr>
+          <w:rFonts w:asciiTheme="majorHAnsi" w:hAnsiTheme="majorHAnsi"/>
+          <w:sz w:val="28"/>
+          <w:szCs w:val="28"/>
+        </w:rPr>
+        <w:t>is</w:t>
+      </w:r>
+      <w:r>
+        <w:rPr>
+          <w:rFonts w:asciiTheme="majorHAnsi" w:hAnsiTheme="majorHAnsi"/>
+          <w:sz w:val="28"/>
+          <w:szCs w:val="28"/>
+        </w:rPr>
+        <w:t xml:space="preserve"> installed, include following line in main Activity of your application:</w:t>
+      </w:r>
+    </w:p>
+    <w:p>
+      <w:pPr>
+        <w:shd w:val="clear" w:color="auto" w:fill="FFFFFF"/>
+        <w:spacing w:after="225" w:line="285" w:lineRule="atLeast"/>
+        <w:ind w:firstLine="720"/>
+        <w:jc w:val="both"/>
+        <w:rPr>
+          <w:rFonts w:asciiTheme="majorHAnsi" w:eastAsia="Times New Roman" w:hAnsiTheme="majorHAnsi" w:cs="Times New Roman"/>
+          <w:color w:val="444444"/>
+          <w:sz w:val="24"/>
+          <w:szCs w:val="24"/>
+        </w:rPr>
+      </w:pPr>
+      <w:r>
+        <w:rPr>
+          <w:rFonts w:asciiTheme="majorHAnsi" w:hAnsiTheme="majorHAnsi"/>
+          <w:b/>
+          <w:sz w:val="24"/>
+          <w:szCs w:val="24"/>
+        </w:rPr>
+        <w:t xml:space="preserve"> </w:t>
+      </w:r>
+      <w:r>
+        <w:rPr>
+          <w:rFonts w:asciiTheme="majorHAnsi" w:eastAsia="Times New Roman" w:hAnsiTheme="majorHAnsi" w:cs="Courier New"/>
+          <w:color w:val="444444"/>
+          <w:sz w:val="24"/>
+          <w:szCs w:val="24"/>
+        </w:rPr>
+        <w:t>ParseAnalytics.trackAppOpened(getIntent());</w:t>
+      </w:r>
+    </w:p>
+    <w:p>
+      <w:pPr>
+        <w:pStyle w:val="ListParagraph"/>
+        <w:jc w:val="both"/>
+        <w:rPr>
+          <w:rFonts w:asciiTheme="majorHAnsi" w:hAnsiTheme="majorHAnsi"/>
+          <w:sz w:val="28"/>
+          <w:szCs w:val="28"/>
+        </w:rPr>
+      </w:pPr>
+      <w:r>
+        <w:rPr>
+          <w:rFonts w:asciiTheme="majorHAnsi" w:hAnsiTheme="majorHAnsi"/>
+          <w:sz w:val="28"/>
+          <w:szCs w:val="28"/>
+        </w:rPr>
+        <w:t>All the application statistics</w:t>
+      </w:r>
+      <w:r>
+        <w:rPr>
+          <w:rFonts w:asciiTheme="majorHAnsi" w:hAnsiTheme="majorHAnsi"/>
+          <w:sz w:val="28"/>
+          <w:szCs w:val="28"/>
+        </w:rPr>
+        <w:t xml:space="preserve"> can be viewed i</w:t>
+      </w:r>
+      <w:bookmarkStart w:id="0" w:name="_GoBack"/>
+      <w:bookmarkEnd w:id="0"/>
+      <w:r>
+        <w:rPr>
+          <w:rFonts w:asciiTheme="majorHAnsi" w:hAnsiTheme="majorHAnsi"/>
+          <w:sz w:val="28"/>
+          <w:szCs w:val="28"/>
+        </w:rPr>
+        <w:t>n Parse dashboard.</w:t>
+      </w:r>
+    </w:p>
+    <w:p>
+      <w:pPr>
+        <w:rPr>
+          <w:rFonts w:asciiTheme="majorHAnsi" w:hAnsiTheme="majorHAnsi"/>
+          <w:b/>
+          <w:sz w:val="28"/>
+          <w:szCs w:val="28"/>
+        </w:rPr>
+      </w:pPr>
+      <w:r>
+        <w:rPr>
+          <w:rFonts w:asciiTheme="majorHAnsi" w:hAnsiTheme="majorHAnsi"/>
+          <w:b/>
+          <w:sz w:val="28"/>
+          <w:szCs w:val="28"/>
+        </w:rPr>
         <w:t xml:space="preserve">SAVING </w:t>
       </w:r>
       <w:r>
@@ -623,25 +1530,7 @@
           <w:sz w:val="28"/>
           <w:szCs w:val="28"/>
         </w:rPr>
-        <w:t xml:space="preserve">Parse API provides a class called </w:t>
-      </w:r>
-      <w:proofErr w:type="spellStart"/>
-      <w:r>
-        <w:rPr>
-          <w:rFonts w:asciiTheme="majorHAnsi" w:hAnsiTheme="majorHAnsi"/>
-          <w:sz w:val="28"/>
-          <w:szCs w:val="28"/>
-        </w:rPr>
-        <w:t>ParseFile</w:t>
-      </w:r>
-      <w:proofErr w:type="spellEnd"/>
-      <w:r>
-        <w:rPr>
-          <w:rFonts w:asciiTheme="majorHAnsi" w:hAnsiTheme="majorHAnsi"/>
-          <w:sz w:val="28"/>
-          <w:szCs w:val="28"/>
-        </w:rPr>
-        <w:t xml:space="preserve"> that lets you store application files like documents, images, videos, etc. in the cloud.</w:t>
+        <w:t>Parse API provides a class called ParseFile that lets you store application files like documents, images, videos, etc. in the cloud.</w:t>
       </w:r>
     </w:p>
     <w:p>
@@ -657,52 +1546,7 @@
           <w:sz w:val="28"/>
           <w:szCs w:val="28"/>
         </w:rPr>
-        <w:t xml:space="preserve">Suppose I have a </w:t>
-      </w:r>
-      <w:proofErr w:type="gramStart"/>
-      <w:r>
-        <w:rPr>
-          <w:rFonts w:asciiTheme="majorHAnsi" w:hAnsiTheme="majorHAnsi"/>
-          <w:sz w:val="28"/>
-          <w:szCs w:val="28"/>
-        </w:rPr>
-        <w:t>class(</w:t>
-      </w:r>
-      <w:proofErr w:type="gramEnd"/>
-      <w:r>
-        <w:rPr>
-          <w:rFonts w:asciiTheme="majorHAnsi" w:hAnsiTheme="majorHAnsi"/>
-          <w:sz w:val="28"/>
-          <w:szCs w:val="28"/>
-        </w:rPr>
-        <w:t xml:space="preserve">table) called ‘deal’ in Parse having columns (deal_title, deal_content) and now I need to store an image related to each deal. For </w:t>
-      </w:r>
-      <w:r>
-        <w:rPr>
-          <w:rFonts w:asciiTheme="majorHAnsi" w:hAnsiTheme="majorHAnsi"/>
-          <w:sz w:val="28"/>
-          <w:szCs w:val="28"/>
-        </w:rPr>
-        <w:lastRenderedPageBreak/>
-        <w:t>achieving this I need to add a column to ‘deal’ class in parse say ‘</w:t>
-      </w:r>
-      <w:proofErr w:type="spellStart"/>
-      <w:r>
-        <w:rPr>
-          <w:rFonts w:asciiTheme="majorHAnsi" w:hAnsiTheme="majorHAnsi"/>
-          <w:sz w:val="28"/>
-          <w:szCs w:val="28"/>
-        </w:rPr>
-        <w:t>deal_image</w:t>
-      </w:r>
-      <w:proofErr w:type="spellEnd"/>
-      <w:r>
-        <w:rPr>
-          <w:rFonts w:asciiTheme="majorHAnsi" w:hAnsiTheme="majorHAnsi"/>
-          <w:sz w:val="28"/>
-          <w:szCs w:val="28"/>
-        </w:rPr>
-        <w:t>’ of type ‘File’.</w:t>
+        <w:t>Suppose I have a class(table) called ‘deal’ in Parse having columns (deal_title, deal_content) and now I need to store an image related to each deal. For achieving this I need to add a column to ‘deal’ class in parse say ‘deal_image’ of type ‘File’.</w:t>
       </w:r>
     </w:p>
     <w:p>
@@ -733,7 +1577,7 @@
                     <pic:cNvPicPr/>
                   </pic:nvPicPr>
                   <pic:blipFill rotWithShape="1">
-                    <a:blip r:embed="rId8"/>
+                    <a:blip r:embed="rId11"/>
                     <a:srcRect t="8267" b="4789"/>
                     <a:stretch/>
                   </pic:blipFill>
@@ -776,69 +1620,16 @@
           <w:sz w:val="28"/>
           <w:szCs w:val="28"/>
         </w:rPr>
-        <w:t xml:space="preserve">Now we can use </w:t>
-      </w:r>
-      <w:proofErr w:type="spellStart"/>
-      <w:r>
-        <w:rPr>
-          <w:rFonts w:asciiTheme="majorHAnsi" w:hAnsiTheme="majorHAnsi"/>
-          <w:sz w:val="28"/>
-          <w:szCs w:val="28"/>
-        </w:rPr>
-        <w:t>ParseFile</w:t>
-      </w:r>
-      <w:proofErr w:type="spellEnd"/>
-      <w:r>
-        <w:rPr>
-          <w:rFonts w:asciiTheme="majorHAnsi" w:hAnsiTheme="majorHAnsi"/>
-          <w:sz w:val="28"/>
-          <w:szCs w:val="28"/>
-        </w:rPr>
-        <w:t xml:space="preserve"> class of Parse API for saving the image to the Parse cloud.</w:t>
-      </w:r>
-      <w:r>
-        <w:rPr>
-          <w:rFonts w:asciiTheme="majorHAnsi" w:hAnsiTheme="majorHAnsi"/>
-          <w:sz w:val="28"/>
-          <w:szCs w:val="28"/>
-        </w:rPr>
-        <w:t xml:space="preserve"> First we need to convert </w:t>
-      </w:r>
-      <w:proofErr w:type="gramStart"/>
-      <w:r>
-        <w:rPr>
-          <w:rFonts w:asciiTheme="majorHAnsi" w:hAnsiTheme="majorHAnsi"/>
-          <w:sz w:val="28"/>
-          <w:szCs w:val="28"/>
-        </w:rPr>
-        <w:t>file(</w:t>
-      </w:r>
-      <w:proofErr w:type="gramEnd"/>
-      <w:r>
-        <w:rPr>
-          <w:rFonts w:asciiTheme="majorHAnsi" w:hAnsiTheme="majorHAnsi"/>
-          <w:sz w:val="28"/>
-          <w:szCs w:val="28"/>
-        </w:rPr>
-        <w:t xml:space="preserve">image in our case) into byte[] form and then create </w:t>
-      </w:r>
-      <w:proofErr w:type="spellStart"/>
-      <w:r>
-        <w:rPr>
-          <w:rFonts w:asciiTheme="majorHAnsi" w:hAnsiTheme="majorHAnsi"/>
-          <w:sz w:val="28"/>
-          <w:szCs w:val="28"/>
-        </w:rPr>
-        <w:t>ParseFile</w:t>
-      </w:r>
-      <w:proofErr w:type="spellEnd"/>
-      <w:r>
-        <w:rPr>
-          <w:rFonts w:asciiTheme="majorHAnsi" w:hAnsiTheme="majorHAnsi"/>
-          <w:sz w:val="28"/>
-          <w:szCs w:val="28"/>
-        </w:rPr>
-        <w:t xml:space="preserve"> object with it.</w:t>
+        <w:lastRenderedPageBreak/>
+        <w:t>Now we can use ParseFile class of Parse API for saving the image to the Parse cloud.</w:t>
+      </w:r>
+      <w:r>
+        <w:rPr>
+          <w:rFonts w:asciiTheme="majorHAnsi" w:hAnsiTheme="majorHAnsi"/>
+          <w:sz w:val="28"/>
+          <w:szCs w:val="28"/>
+        </w:rPr>
+        <w:t xml:space="preserve"> First we need to convert file(image in our case) into byte[] form and then create ParseFile object with it.</w:t>
       </w:r>
     </w:p>
     <w:p>
@@ -921,7 +1712,6 @@
                                 <w:szCs w:val="21"/>
                               </w:rPr>
                             </w:pPr>
-                            <w:proofErr w:type="spellStart"/>
                             <w:r>
                               <w:rPr>
                                 <w:rFonts w:asciiTheme="majorHAnsi" w:hAnsiTheme="majorHAnsi" w:cs="Consolas"/>
@@ -929,26 +1719,7 @@
                                 <w:sz w:val="21"/>
                                 <w:szCs w:val="21"/>
                               </w:rPr>
-                              <w:t>InputStream</w:t>
-                            </w:r>
-                            <w:proofErr w:type="spellEnd"/>
-                            <w:r>
-                              <w:rPr>
-                                <w:rFonts w:asciiTheme="majorHAnsi" w:hAnsiTheme="majorHAnsi" w:cs="Consolas"/>
-                                <w:color w:val="000000"/>
-                                <w:sz w:val="21"/>
-                                <w:szCs w:val="21"/>
-                              </w:rPr>
-                              <w:t xml:space="preserve"> is</w:t>
-                            </w:r>
-                            <w:r>
-                              <w:rPr>
-                                <w:rFonts w:asciiTheme="majorHAnsi" w:hAnsiTheme="majorHAnsi" w:cs="Consolas"/>
-                                <w:color w:val="000000"/>
-                                <w:sz w:val="21"/>
-                                <w:szCs w:val="21"/>
-                              </w:rPr>
-                              <w:t xml:space="preserve"> = </w:t>
+                              <w:t xml:space="preserve">InputStream is = </w:t>
                             </w:r>
                             <w:r>
                               <w:rPr>
@@ -968,10 +1739,8 @@
                                 <w:sz w:val="21"/>
                                 <w:szCs w:val="21"/>
                               </w:rPr>
-                              <w:t xml:space="preserve"> </w:t>
-                            </w:r>
-                            <w:proofErr w:type="spellStart"/>
-                            <w:proofErr w:type="gramStart"/>
+                              <w:t xml:space="preserve"> FileInputStream(</w:t>
+                            </w:r>
                             <w:r>
                               <w:rPr>
                                 <w:rFonts w:asciiTheme="majorHAnsi" w:hAnsiTheme="majorHAnsi" w:cs="Consolas"/>
@@ -979,26 +1748,6 @@
                                 <w:sz w:val="21"/>
                                 <w:szCs w:val="21"/>
                               </w:rPr>
-                              <w:t>FileInputStream</w:t>
-                            </w:r>
-                            <w:proofErr w:type="spellEnd"/>
-                            <w:r>
-                              <w:rPr>
-                                <w:rFonts w:asciiTheme="majorHAnsi" w:hAnsiTheme="majorHAnsi" w:cs="Consolas"/>
-                                <w:color w:val="000000"/>
-                                <w:sz w:val="21"/>
-                                <w:szCs w:val="21"/>
-                              </w:rPr>
-                              <w:t>(</w:t>
-                            </w:r>
-                            <w:proofErr w:type="gramEnd"/>
-                            <w:r>
-                              <w:rPr>
-                                <w:rFonts w:asciiTheme="majorHAnsi" w:hAnsiTheme="majorHAnsi" w:cs="Consolas"/>
-                                <w:color w:val="000000"/>
-                                <w:sz w:val="21"/>
-                                <w:szCs w:val="21"/>
-                              </w:rPr>
                               <w:t>“</w:t>
                             </w:r>
                             <w:r>
@@ -1008,27 +1757,7 @@
                                 <w:sz w:val="21"/>
                                 <w:szCs w:val="21"/>
                               </w:rPr>
-                              <w:t>/storage/</w:t>
-                            </w:r>
-                            <w:proofErr w:type="spellStart"/>
-                            <w:r>
-                              <w:rPr>
-                                <w:rFonts w:asciiTheme="majorHAnsi" w:hAnsiTheme="majorHAnsi" w:cs="Consolas"/>
-                                <w:color w:val="0000C0"/>
-                                <w:sz w:val="21"/>
-                                <w:szCs w:val="21"/>
-                              </w:rPr>
-                              <w:t>sdcard</w:t>
-                            </w:r>
-                            <w:proofErr w:type="spellEnd"/>
-                            <w:r>
-                              <w:rPr>
-                                <w:rFonts w:asciiTheme="majorHAnsi" w:hAnsiTheme="majorHAnsi" w:cs="Consolas"/>
-                                <w:color w:val="0000C0"/>
-                                <w:sz w:val="21"/>
-                                <w:szCs w:val="21"/>
-                              </w:rPr>
-                              <w:t>/Download/landscapes.jpg</w:t>
+                              <w:t>/storage/sdcard/Download/landscapes.jpg</w:t>
                             </w:r>
                             <w:r>
                               <w:rPr>
@@ -1059,7 +1788,6 @@
                                 <w:szCs w:val="21"/>
                               </w:rPr>
                             </w:pPr>
-                            <w:proofErr w:type="spellStart"/>
                             <w:r>
                               <w:rPr>
                                 <w:rFonts w:asciiTheme="majorHAnsi" w:hAnsiTheme="majorHAnsi" w:cs="Consolas"/>
@@ -1067,26 +1795,7 @@
                                 <w:sz w:val="21"/>
                                 <w:szCs w:val="21"/>
                               </w:rPr>
-                              <w:t>ParseFile</w:t>
-                            </w:r>
-                            <w:proofErr w:type="spellEnd"/>
-                            <w:r>
-                              <w:rPr>
-                                <w:rFonts w:asciiTheme="majorHAnsi" w:hAnsiTheme="majorHAnsi" w:cs="Consolas"/>
-                                <w:color w:val="000000"/>
-                                <w:sz w:val="21"/>
-                                <w:szCs w:val="21"/>
-                              </w:rPr>
-                              <w:t xml:space="preserve"> </w:t>
-                            </w:r>
-                            <w:r>
-                              <w:rPr>
-                                <w:rFonts w:asciiTheme="majorHAnsi" w:hAnsiTheme="majorHAnsi" w:cs="Consolas"/>
-                                <w:color w:val="000000"/>
-                                <w:sz w:val="21"/>
-                                <w:szCs w:val="21"/>
-                              </w:rPr>
-                              <w:t xml:space="preserve">file = </w:t>
+                              <w:t xml:space="preserve">ParseFile file = </w:t>
                             </w:r>
                             <w:r>
                               <w:rPr>
@@ -1106,10 +1815,8 @@
                                 <w:sz w:val="21"/>
                                 <w:szCs w:val="21"/>
                               </w:rPr>
-                              <w:t xml:space="preserve"> </w:t>
-                            </w:r>
-                            <w:proofErr w:type="spellStart"/>
-                            <w:proofErr w:type="gramStart"/>
+                              <w:t xml:space="preserve"> ParseFile(</w:t>
+                            </w:r>
                             <w:r>
                               <w:rPr>
                                 <w:rFonts w:asciiTheme="majorHAnsi" w:hAnsiTheme="majorHAnsi" w:cs="Consolas"/>
@@ -1117,9 +1824,8 @@
                                 <w:sz w:val="21"/>
                                 <w:szCs w:val="21"/>
                               </w:rPr>
-                              <w:t>ParseFile</w:t>
-                            </w:r>
-                            <w:proofErr w:type="spellEnd"/>
+                              <w:t>“img.jpg”</w:t>
+                            </w:r>
                             <w:r>
                               <w:rPr>
                                 <w:rFonts w:asciiTheme="majorHAnsi" w:hAnsiTheme="majorHAnsi" w:cs="Consolas"/>
@@ -1127,64 +1833,7 @@
                                 <w:sz w:val="21"/>
                                 <w:szCs w:val="21"/>
                               </w:rPr>
-                              <w:t>(</w:t>
-                            </w:r>
-                            <w:proofErr w:type="gramEnd"/>
-                            <w:r>
-                              <w:rPr>
-                                <w:rFonts w:asciiTheme="majorHAnsi" w:hAnsiTheme="majorHAnsi" w:cs="Consolas"/>
-                                <w:color w:val="000000"/>
-                                <w:sz w:val="21"/>
-                                <w:szCs w:val="21"/>
-                              </w:rPr>
-                              <w:t>“img.jpg”</w:t>
-                            </w:r>
-                            <w:r>
-                              <w:rPr>
-                                <w:rFonts w:asciiTheme="majorHAnsi" w:hAnsiTheme="majorHAnsi" w:cs="Consolas"/>
-                                <w:color w:val="000000"/>
-                                <w:sz w:val="21"/>
-                                <w:szCs w:val="21"/>
-                              </w:rPr>
-                              <w:t xml:space="preserve">, </w:t>
-                            </w:r>
-                            <w:proofErr w:type="spellStart"/>
-                            <w:r>
-                              <w:rPr>
-                                <w:rFonts w:asciiTheme="majorHAnsi" w:hAnsiTheme="majorHAnsi" w:cs="Consolas"/>
-                                <w:color w:val="000000"/>
-                                <w:sz w:val="21"/>
-                                <w:szCs w:val="21"/>
-                              </w:rPr>
-                              <w:t>toByteArray</w:t>
-                            </w:r>
-                            <w:proofErr w:type="spellEnd"/>
-                            <w:r>
-                              <w:rPr>
-                                <w:rFonts w:asciiTheme="majorHAnsi" w:hAnsiTheme="majorHAnsi" w:cs="Consolas"/>
-                                <w:color w:val="000000"/>
-                                <w:sz w:val="21"/>
-                                <w:szCs w:val="21"/>
-                              </w:rPr>
-                              <w:t>(</w:t>
-                            </w:r>
-                            <w:r>
-                              <w:rPr>
-                                <w:rFonts w:asciiTheme="majorHAnsi" w:hAnsiTheme="majorHAnsi" w:cs="Consolas"/>
-                                <w:color w:val="000000"/>
-                                <w:sz w:val="21"/>
-                                <w:szCs w:val="21"/>
-                              </w:rPr>
-                              <w:t>is</w:t>
-                            </w:r>
-                            <w:r>
-                              <w:rPr>
-                                <w:rFonts w:asciiTheme="majorHAnsi" w:hAnsiTheme="majorHAnsi" w:cs="Consolas"/>
-                                <w:color w:val="000000"/>
-                                <w:sz w:val="21"/>
-                                <w:szCs w:val="21"/>
-                              </w:rPr>
-                              <w:t>));</w:t>
+                              <w:t>, toByteArray(is));</w:t>
                             </w:r>
                           </w:p>
                           <w:p>
@@ -1196,8 +1845,6 @@
                                 <w:szCs w:val="21"/>
                               </w:rPr>
                             </w:pPr>
-                            <w:proofErr w:type="spellStart"/>
-                            <w:proofErr w:type="gramStart"/>
                             <w:r>
                               <w:rPr>
                                 <w:rFonts w:asciiTheme="majorHAnsi" w:hAnsiTheme="majorHAnsi" w:cs="Consolas"/>
@@ -1205,27 +1852,7 @@
                                 <w:sz w:val="21"/>
                                 <w:szCs w:val="21"/>
                               </w:rPr>
-                              <w:t>file.save</w:t>
-                            </w:r>
-                            <w:proofErr w:type="spellEnd"/>
-                            <w:r>
-                              <w:rPr>
-                                <w:rFonts w:asciiTheme="majorHAnsi" w:hAnsiTheme="majorHAnsi" w:cs="Consolas"/>
-                                <w:color w:val="000000"/>
-                                <w:sz w:val="21"/>
-                                <w:szCs w:val="21"/>
-                              </w:rPr>
-                              <w:t>(</w:t>
-                            </w:r>
-                            <w:proofErr w:type="gramEnd"/>
-                            <w:r>
-                              <w:rPr>
-                                <w:rFonts w:asciiTheme="majorHAnsi" w:hAnsiTheme="majorHAnsi" w:cs="Consolas"/>
-                                <w:color w:val="000000"/>
-                                <w:sz w:val="21"/>
-                                <w:szCs w:val="21"/>
-                              </w:rPr>
-                              <w:t>);</w:t>
+                              <w:t>file.save();</w:t>
                             </w:r>
                           </w:p>
                           <w:p>
@@ -1282,7 +1909,6 @@
                           <w:szCs w:val="21"/>
                         </w:rPr>
                       </w:pPr>
-                      <w:proofErr w:type="spellStart"/>
                       <w:r>
                         <w:rPr>
                           <w:rFonts w:asciiTheme="majorHAnsi" w:hAnsiTheme="majorHAnsi" w:cs="Consolas"/>
@@ -1290,26 +1916,7 @@
                           <w:sz w:val="21"/>
                           <w:szCs w:val="21"/>
                         </w:rPr>
-                        <w:t>InputStream</w:t>
-                      </w:r>
-                      <w:proofErr w:type="spellEnd"/>
-                      <w:r>
-                        <w:rPr>
-                          <w:rFonts w:asciiTheme="majorHAnsi" w:hAnsiTheme="majorHAnsi" w:cs="Consolas"/>
-                          <w:color w:val="000000"/>
-                          <w:sz w:val="21"/>
-                          <w:szCs w:val="21"/>
-                        </w:rPr>
-                        <w:t xml:space="preserve"> is</w:t>
-                      </w:r>
-                      <w:r>
-                        <w:rPr>
-                          <w:rFonts w:asciiTheme="majorHAnsi" w:hAnsiTheme="majorHAnsi" w:cs="Consolas"/>
-                          <w:color w:val="000000"/>
-                          <w:sz w:val="21"/>
-                          <w:szCs w:val="21"/>
-                        </w:rPr>
-                        <w:t xml:space="preserve"> = </w:t>
+                        <w:t xml:space="preserve">InputStream is = </w:t>
                       </w:r>
                       <w:r>
                         <w:rPr>
@@ -1329,10 +1936,8 @@
                           <w:sz w:val="21"/>
                           <w:szCs w:val="21"/>
                         </w:rPr>
-                        <w:t xml:space="preserve"> </w:t>
-                      </w:r>
-                      <w:proofErr w:type="spellStart"/>
-                      <w:proofErr w:type="gramStart"/>
+                        <w:t xml:space="preserve"> FileInputStream(</w:t>
+                      </w:r>
                       <w:r>
                         <w:rPr>
                           <w:rFonts w:asciiTheme="majorHAnsi" w:hAnsiTheme="majorHAnsi" w:cs="Consolas"/>
@@ -1340,26 +1945,6 @@
                           <w:sz w:val="21"/>
                           <w:szCs w:val="21"/>
                         </w:rPr>
-                        <w:t>FileInputStream</w:t>
-                      </w:r>
-                      <w:proofErr w:type="spellEnd"/>
-                      <w:r>
-                        <w:rPr>
-                          <w:rFonts w:asciiTheme="majorHAnsi" w:hAnsiTheme="majorHAnsi" w:cs="Consolas"/>
-                          <w:color w:val="000000"/>
-                          <w:sz w:val="21"/>
-                          <w:szCs w:val="21"/>
-                        </w:rPr>
-                        <w:t>(</w:t>
-                      </w:r>
-                      <w:proofErr w:type="gramEnd"/>
-                      <w:r>
-                        <w:rPr>
-                          <w:rFonts w:asciiTheme="majorHAnsi" w:hAnsiTheme="majorHAnsi" w:cs="Consolas"/>
-                          <w:color w:val="000000"/>
-                          <w:sz w:val="21"/>
-                          <w:szCs w:val="21"/>
-                        </w:rPr>
                         <w:t>“</w:t>
                       </w:r>
                       <w:r>
@@ -1369,27 +1954,7 @@
                           <w:sz w:val="21"/>
                           <w:szCs w:val="21"/>
                         </w:rPr>
-                        <w:t>/storage/</w:t>
-                      </w:r>
-                      <w:proofErr w:type="spellStart"/>
-                      <w:r>
-                        <w:rPr>
-                          <w:rFonts w:asciiTheme="majorHAnsi" w:hAnsiTheme="majorHAnsi" w:cs="Consolas"/>
-                          <w:color w:val="0000C0"/>
-                          <w:sz w:val="21"/>
-                          <w:szCs w:val="21"/>
-                        </w:rPr>
-                        <w:t>sdcard</w:t>
-                      </w:r>
-                      <w:proofErr w:type="spellEnd"/>
-                      <w:r>
-                        <w:rPr>
-                          <w:rFonts w:asciiTheme="majorHAnsi" w:hAnsiTheme="majorHAnsi" w:cs="Consolas"/>
-                          <w:color w:val="0000C0"/>
-                          <w:sz w:val="21"/>
-                          <w:szCs w:val="21"/>
-                        </w:rPr>
-                        <w:t>/Download/landscapes.jpg</w:t>
+                        <w:t>/storage/sdcard/Download/landscapes.jpg</w:t>
                       </w:r>
                       <w:r>
                         <w:rPr>
@@ -1420,7 +1985,6 @@
                           <w:szCs w:val="21"/>
                         </w:rPr>
                       </w:pPr>
-                      <w:proofErr w:type="spellStart"/>
                       <w:r>
                         <w:rPr>
                           <w:rFonts w:asciiTheme="majorHAnsi" w:hAnsiTheme="majorHAnsi" w:cs="Consolas"/>
@@ -1428,26 +1992,7 @@
                           <w:sz w:val="21"/>
                           <w:szCs w:val="21"/>
                         </w:rPr>
-                        <w:t>ParseFile</w:t>
-                      </w:r>
-                      <w:proofErr w:type="spellEnd"/>
-                      <w:r>
-                        <w:rPr>
-                          <w:rFonts w:asciiTheme="majorHAnsi" w:hAnsiTheme="majorHAnsi" w:cs="Consolas"/>
-                          <w:color w:val="000000"/>
-                          <w:sz w:val="21"/>
-                          <w:szCs w:val="21"/>
-                        </w:rPr>
-                        <w:t xml:space="preserve"> </w:t>
-                      </w:r>
-                      <w:r>
-                        <w:rPr>
-                          <w:rFonts w:asciiTheme="majorHAnsi" w:hAnsiTheme="majorHAnsi" w:cs="Consolas"/>
-                          <w:color w:val="000000"/>
-                          <w:sz w:val="21"/>
-                          <w:szCs w:val="21"/>
-                        </w:rPr>
-                        <w:t xml:space="preserve">file = </w:t>
+                        <w:t xml:space="preserve">ParseFile file = </w:t>
                       </w:r>
                       <w:r>
                         <w:rPr>
@@ -1467,10 +2012,8 @@
                           <w:sz w:val="21"/>
                           <w:szCs w:val="21"/>
                         </w:rPr>
-                        <w:t xml:space="preserve"> </w:t>
-                      </w:r>
-                      <w:proofErr w:type="spellStart"/>
-                      <w:proofErr w:type="gramStart"/>
+                        <w:t xml:space="preserve"> ParseFile(</w:t>
+                      </w:r>
                       <w:r>
                         <w:rPr>
                           <w:rFonts w:asciiTheme="majorHAnsi" w:hAnsiTheme="majorHAnsi" w:cs="Consolas"/>
@@ -1478,9 +2021,8 @@
                           <w:sz w:val="21"/>
                           <w:szCs w:val="21"/>
                         </w:rPr>
-                        <w:t>ParseFile</w:t>
-                      </w:r>
-                      <w:proofErr w:type="spellEnd"/>
+                        <w:t>“img.jpg”</w:t>
+                      </w:r>
                       <w:r>
                         <w:rPr>
                           <w:rFonts w:asciiTheme="majorHAnsi" w:hAnsiTheme="majorHAnsi" w:cs="Consolas"/>
@@ -1488,64 +2030,7 @@
                           <w:sz w:val="21"/>
                           <w:szCs w:val="21"/>
                         </w:rPr>
-                        <w:t>(</w:t>
-                      </w:r>
-                      <w:proofErr w:type="gramEnd"/>
-                      <w:r>
-                        <w:rPr>
-                          <w:rFonts w:asciiTheme="majorHAnsi" w:hAnsiTheme="majorHAnsi" w:cs="Consolas"/>
-                          <w:color w:val="000000"/>
-                          <w:sz w:val="21"/>
-                          <w:szCs w:val="21"/>
-                        </w:rPr>
-                        <w:t>“img.jpg”</w:t>
-                      </w:r>
-                      <w:r>
-                        <w:rPr>
-                          <w:rFonts w:asciiTheme="majorHAnsi" w:hAnsiTheme="majorHAnsi" w:cs="Consolas"/>
-                          <w:color w:val="000000"/>
-                          <w:sz w:val="21"/>
-                          <w:szCs w:val="21"/>
-                        </w:rPr>
-                        <w:t xml:space="preserve">, </w:t>
-                      </w:r>
-                      <w:proofErr w:type="spellStart"/>
-                      <w:r>
-                        <w:rPr>
-                          <w:rFonts w:asciiTheme="majorHAnsi" w:hAnsiTheme="majorHAnsi" w:cs="Consolas"/>
-                          <w:color w:val="000000"/>
-                          <w:sz w:val="21"/>
-                          <w:szCs w:val="21"/>
-                        </w:rPr>
-                        <w:t>toByteArray</w:t>
-                      </w:r>
-                      <w:proofErr w:type="spellEnd"/>
-                      <w:r>
-                        <w:rPr>
-                          <w:rFonts w:asciiTheme="majorHAnsi" w:hAnsiTheme="majorHAnsi" w:cs="Consolas"/>
-                          <w:color w:val="000000"/>
-                          <w:sz w:val="21"/>
-                          <w:szCs w:val="21"/>
-                        </w:rPr>
-                        <w:t>(</w:t>
-                      </w:r>
-                      <w:r>
-                        <w:rPr>
-                          <w:rFonts w:asciiTheme="majorHAnsi" w:hAnsiTheme="majorHAnsi" w:cs="Consolas"/>
-                          <w:color w:val="000000"/>
-                          <w:sz w:val="21"/>
-                          <w:szCs w:val="21"/>
-                        </w:rPr>
-                        <w:t>is</w:t>
-                      </w:r>
-                      <w:r>
-                        <w:rPr>
-                          <w:rFonts w:asciiTheme="majorHAnsi" w:hAnsiTheme="majorHAnsi" w:cs="Consolas"/>
-                          <w:color w:val="000000"/>
-                          <w:sz w:val="21"/>
-                          <w:szCs w:val="21"/>
-                        </w:rPr>
-                        <w:t>));</w:t>
+                        <w:t>, toByteArray(is));</w:t>
                       </w:r>
                     </w:p>
                     <w:p>
@@ -1557,8 +2042,6 @@
                           <w:szCs w:val="21"/>
                         </w:rPr>
                       </w:pPr>
-                      <w:proofErr w:type="spellStart"/>
-                      <w:proofErr w:type="gramStart"/>
                       <w:r>
                         <w:rPr>
                           <w:rFonts w:asciiTheme="majorHAnsi" w:hAnsiTheme="majorHAnsi" w:cs="Consolas"/>
@@ -1566,27 +2049,7 @@
                           <w:sz w:val="21"/>
                           <w:szCs w:val="21"/>
                         </w:rPr>
-                        <w:t>file.save</w:t>
-                      </w:r>
-                      <w:proofErr w:type="spellEnd"/>
-                      <w:r>
-                        <w:rPr>
-                          <w:rFonts w:asciiTheme="majorHAnsi" w:hAnsiTheme="majorHAnsi" w:cs="Consolas"/>
-                          <w:color w:val="000000"/>
-                          <w:sz w:val="21"/>
-                          <w:szCs w:val="21"/>
-                        </w:rPr>
-                        <w:t>(</w:t>
-                      </w:r>
-                      <w:proofErr w:type="gramEnd"/>
-                      <w:r>
-                        <w:rPr>
-                          <w:rFonts w:asciiTheme="majorHAnsi" w:hAnsiTheme="majorHAnsi" w:cs="Consolas"/>
-                          <w:color w:val="000000"/>
-                          <w:sz w:val="21"/>
-                          <w:szCs w:val="21"/>
-                        </w:rPr>
-                        <w:t>);</w:t>
+                        <w:t>file.save();</w:t>
                       </w:r>
                     </w:p>
                     <w:p>
@@ -1650,25 +2113,7 @@
           <w:sz w:val="28"/>
           <w:szCs w:val="28"/>
         </w:rPr>
-        <w:t xml:space="preserve">The first parameter of </w:t>
-      </w:r>
-      <w:proofErr w:type="spellStart"/>
-      <w:r>
-        <w:rPr>
-          <w:rFonts w:asciiTheme="majorHAnsi" w:hAnsiTheme="majorHAnsi"/>
-          <w:sz w:val="28"/>
-          <w:szCs w:val="28"/>
-        </w:rPr>
-        <w:t>ParseFile</w:t>
-      </w:r>
-      <w:proofErr w:type="spellEnd"/>
-      <w:r>
-        <w:rPr>
-          <w:rFonts w:asciiTheme="majorHAnsi" w:hAnsiTheme="majorHAnsi"/>
-          <w:sz w:val="28"/>
-          <w:szCs w:val="28"/>
-        </w:rPr>
-        <w:t xml:space="preserve"> constructor is file name. The two things to be noticed about this parameter are:</w:t>
+        <w:t>The first parameter of ParseFile constructor is file name. The two things to be noticed about this parameter are:</w:t>
       </w:r>
     </w:p>
     <w:p>
@@ -1746,22 +2191,75 @@
           <w:szCs w:val="28"/>
           <w:bdr w:val="none" w:sz="0" w:space="0" w:color="auto" w:frame="1"/>
         </w:rPr>
+        <w:t>.png</w:t>
+      </w:r>
+      <w:r>
+        <w:rPr>
+          <w:rFonts w:asciiTheme="majorHAnsi" w:eastAsia="Times New Roman" w:hAnsiTheme="majorHAnsi" w:cs="Helvetica"/>
+          <w:sz w:val="28"/>
+          <w:szCs w:val="28"/>
+        </w:rPr>
         <w:t>.</w:t>
       </w:r>
-      <w:proofErr w:type="spellStart"/>
-      <w:r>
-        <w:rPr>
-          <w:rFonts w:asciiTheme="majorHAnsi" w:eastAsia="Times New Roman" w:hAnsiTheme="majorHAnsi" w:cs="Courier New"/>
-          <w:sz w:val="28"/>
-          <w:szCs w:val="28"/>
-          <w:bdr w:val="none" w:sz="0" w:space="0" w:color="auto" w:frame="1"/>
-        </w:rPr>
-        <w:t>png</w:t>
-      </w:r>
-      <w:proofErr w:type="spellEnd"/>
-      <w:r>
-        <w:rPr>
-          <w:rFonts w:asciiTheme="majorHAnsi" w:eastAsia="Times New Roman" w:hAnsiTheme="majorHAnsi" w:cs="Helvetica"/>
+    </w:p>
+    <w:p>
+      <w:pPr>
+        <w:jc w:val="both"/>
+        <w:rPr>
+          <w:rFonts w:asciiTheme="majorHAnsi" w:hAnsiTheme="majorHAnsi"/>
+          <w:sz w:val="28"/>
+          <w:szCs w:val="28"/>
+        </w:rPr>
+      </w:pPr>
+      <w:r>
+        <w:rPr>
+          <w:rFonts w:asciiTheme="majorHAnsi" w:hAnsiTheme="majorHAnsi"/>
+          <w:sz w:val="28"/>
+          <w:szCs w:val="28"/>
+        </w:rPr>
+        <w:t xml:space="preserve"> </w:t>
+      </w:r>
+    </w:p>
+    <w:p>
+      <w:pPr>
+        <w:jc w:val="both"/>
+        <w:rPr>
+          <w:rFonts w:asciiTheme="majorHAnsi" w:hAnsiTheme="majorHAnsi"/>
+          <w:sz w:val="28"/>
+          <w:szCs w:val="28"/>
+        </w:rPr>
+      </w:pPr>
+      <w:r>
+        <w:rPr>
+          <w:rFonts w:asciiTheme="majorHAnsi" w:hAnsiTheme="majorHAnsi"/>
+          <w:i/>
+          <w:sz w:val="28"/>
+          <w:szCs w:val="28"/>
+          <w:highlight w:val="lightGray"/>
+        </w:rPr>
+        <w:t>file.save()</w:t>
+      </w:r>
+      <w:r>
+        <w:rPr>
+          <w:rFonts w:asciiTheme="majorHAnsi" w:hAnsiTheme="majorHAnsi"/>
+          <w:sz w:val="28"/>
+          <w:szCs w:val="28"/>
+        </w:rPr>
+        <w:t xml:space="preserve"> saves the file into cloud synchronously. We can also save it asynchronously using </w:t>
+      </w:r>
+      <w:r>
+        <w:rPr>
+          <w:rFonts w:asciiTheme="majorHAnsi" w:hAnsiTheme="majorHAnsi"/>
+          <w:i/>
+          <w:sz w:val="28"/>
+          <w:szCs w:val="28"/>
+          <w:highlight w:val="lightGray"/>
+        </w:rPr>
+        <w:t>saveInBackground()</w:t>
+      </w:r>
+      <w:r>
+        <w:rPr>
+          <w:rFonts w:asciiTheme="majorHAnsi" w:hAnsiTheme="majorHAnsi"/>
           <w:sz w:val="28"/>
           <w:szCs w:val="28"/>
         </w:rPr>
@@ -1783,138 +2281,7 @@
           <w:sz w:val="28"/>
           <w:szCs w:val="28"/>
         </w:rPr>
-        <w:t xml:space="preserve"> </w:t>
-      </w:r>
-    </w:p>
-    <w:p>
-      <w:pPr>
-        <w:jc w:val="both"/>
-        <w:rPr>
-          <w:rFonts w:asciiTheme="majorHAnsi" w:hAnsiTheme="majorHAnsi"/>
-          <w:sz w:val="28"/>
-          <w:szCs w:val="28"/>
-        </w:rPr>
-      </w:pPr>
-      <w:proofErr w:type="spellStart"/>
-      <w:proofErr w:type="gramStart"/>
-      <w:r>
-        <w:rPr>
-          <w:rFonts w:asciiTheme="majorHAnsi" w:hAnsiTheme="majorHAnsi"/>
-          <w:i/>
-          <w:sz w:val="28"/>
-          <w:szCs w:val="28"/>
-          <w:highlight w:val="lightGray"/>
-        </w:rPr>
-        <w:lastRenderedPageBreak/>
-        <w:t>file.save</w:t>
-      </w:r>
-      <w:proofErr w:type="spellEnd"/>
-      <w:r>
-        <w:rPr>
-          <w:rFonts w:asciiTheme="majorHAnsi" w:hAnsiTheme="majorHAnsi"/>
-          <w:i/>
-          <w:sz w:val="28"/>
-          <w:szCs w:val="28"/>
-          <w:highlight w:val="lightGray"/>
-        </w:rPr>
-        <w:t>(</w:t>
-      </w:r>
-      <w:proofErr w:type="gramEnd"/>
-      <w:r>
-        <w:rPr>
-          <w:rFonts w:asciiTheme="majorHAnsi" w:hAnsiTheme="majorHAnsi"/>
-          <w:i/>
-          <w:sz w:val="28"/>
-          <w:szCs w:val="28"/>
-          <w:highlight w:val="lightGray"/>
-        </w:rPr>
-        <w:t>)</w:t>
-      </w:r>
-      <w:r>
-        <w:rPr>
-          <w:rFonts w:asciiTheme="majorHAnsi" w:hAnsiTheme="majorHAnsi"/>
-          <w:sz w:val="28"/>
-          <w:szCs w:val="28"/>
-        </w:rPr>
-        <w:t xml:space="preserve"> saves the file into cloud synchronously. We can also save it asynchronously using </w:t>
-      </w:r>
-      <w:proofErr w:type="spellStart"/>
-      <w:proofErr w:type="gramStart"/>
-      <w:r>
-        <w:rPr>
-          <w:rFonts w:asciiTheme="majorHAnsi" w:hAnsiTheme="majorHAnsi"/>
-          <w:i/>
-          <w:sz w:val="28"/>
-          <w:szCs w:val="28"/>
-          <w:highlight w:val="lightGray"/>
-        </w:rPr>
-        <w:t>saveInBackground</w:t>
-      </w:r>
-      <w:proofErr w:type="spellEnd"/>
-      <w:r>
-        <w:rPr>
-          <w:rFonts w:asciiTheme="majorHAnsi" w:hAnsiTheme="majorHAnsi"/>
-          <w:i/>
-          <w:sz w:val="28"/>
-          <w:szCs w:val="28"/>
-          <w:highlight w:val="lightGray"/>
-        </w:rPr>
-        <w:t>(</w:t>
-      </w:r>
-      <w:proofErr w:type="gramEnd"/>
-      <w:r>
-        <w:rPr>
-          <w:rFonts w:asciiTheme="majorHAnsi" w:hAnsiTheme="majorHAnsi"/>
-          <w:i/>
-          <w:sz w:val="28"/>
-          <w:szCs w:val="28"/>
-          <w:highlight w:val="lightGray"/>
-        </w:rPr>
-        <w:t>)</w:t>
-      </w:r>
-      <w:r>
-        <w:rPr>
-          <w:rFonts w:asciiTheme="majorHAnsi" w:hAnsiTheme="majorHAnsi"/>
-          <w:sz w:val="28"/>
-          <w:szCs w:val="28"/>
-        </w:rPr>
-        <w:t>.</w:t>
-      </w:r>
-    </w:p>
-    <w:p>
-      <w:pPr>
-        <w:jc w:val="both"/>
-        <w:rPr>
-          <w:rFonts w:asciiTheme="majorHAnsi" w:hAnsiTheme="majorHAnsi"/>
-          <w:sz w:val="28"/>
-          <w:szCs w:val="28"/>
-        </w:rPr>
-      </w:pPr>
-      <w:r>
-        <w:rPr>
-          <w:rFonts w:asciiTheme="majorHAnsi" w:hAnsiTheme="majorHAnsi"/>
-          <w:sz w:val="28"/>
-          <w:szCs w:val="28"/>
-        </w:rPr>
-        <w:t xml:space="preserve">After the save completes, we can associate this </w:t>
-      </w:r>
-      <w:proofErr w:type="spellStart"/>
-      <w:r>
-        <w:rPr>
-          <w:rFonts w:asciiTheme="majorHAnsi" w:hAnsiTheme="majorHAnsi"/>
-          <w:sz w:val="28"/>
-          <w:szCs w:val="28"/>
-        </w:rPr>
-        <w:t>ParseFile</w:t>
-      </w:r>
-      <w:proofErr w:type="spellEnd"/>
-      <w:r>
-        <w:rPr>
-          <w:rFonts w:asciiTheme="majorHAnsi" w:hAnsiTheme="majorHAnsi"/>
-          <w:sz w:val="28"/>
-          <w:szCs w:val="28"/>
-        </w:rPr>
-        <w:t xml:space="preserve"> with ParseObject. On our case, we can associate the saved image with corresponding deal. This can be done as below:</w:t>
+        <w:t>After the save completes, we can associate this ParseFile with ParseObject. On our case, we can associate the saved image with corresponding deal. This can be done as below:</w:t>
       </w:r>
     </w:p>
     <w:p>
@@ -2038,25 +2405,7 @@
                                 <w:sz w:val="21"/>
                                 <w:szCs w:val="21"/>
                               </w:rPr>
-                              <w:t>"</w:t>
-                            </w:r>
-                            <w:r>
-                              <w:rPr>
-                                <w:rFonts w:asciiTheme="majorHAnsi" w:hAnsiTheme="majorHAnsi" w:cs="Consolas"/>
-                                <w:color w:val="2A00FF"/>
-                                <w:sz w:val="21"/>
-                                <w:szCs w:val="21"/>
-                              </w:rPr>
-                              <w:t>deal</w:t>
-                            </w:r>
-                            <w:r>
-                              <w:rPr>
-                                <w:rFonts w:asciiTheme="majorHAnsi" w:hAnsiTheme="majorHAnsi" w:cs="Consolas"/>
-                                <w:color w:val="2A00FF"/>
-                                <w:sz w:val="21"/>
-                                <w:szCs w:val="21"/>
-                              </w:rPr>
-                              <w:t>"</w:t>
+                              <w:t>"deal"</w:t>
                             </w:r>
                             <w:r>
                               <w:rPr>
@@ -2197,18 +2546,8 @@
                                 <w:szCs w:val="21"/>
                               </w:rPr>
                               <w:tab/>
-                            </w:r>
-                            <w:proofErr w:type="gramStart"/>
-                            <w:r>
-                              <w:rPr>
-                                <w:rFonts w:asciiTheme="majorHAnsi" w:hAnsiTheme="majorHAnsi" w:cs="Consolas"/>
-                                <w:color w:val="000000"/>
-                                <w:sz w:val="21"/>
-                                <w:szCs w:val="21"/>
-                              </w:rPr>
                               <w:t>object.put(</w:t>
                             </w:r>
-                            <w:proofErr w:type="gramEnd"/>
                             <w:r>
                               <w:rPr>
                                 <w:rFonts w:asciiTheme="majorHAnsi" w:hAnsiTheme="majorHAnsi" w:cs="Consolas"/>
@@ -2218,7 +2557,6 @@
                               </w:rPr>
                               <w:t>"</w:t>
                             </w:r>
-                            <w:proofErr w:type="spellStart"/>
                             <w:r>
                               <w:rPr>
                                 <w:rFonts w:asciiTheme="majorHAnsi" w:hAnsiTheme="majorHAnsi" w:cs="Consolas"/>
@@ -2228,7 +2566,6 @@
                               </w:rPr>
                               <w:t>deal_image</w:t>
                             </w:r>
-                            <w:proofErr w:type="spellEnd"/>
                             <w:r>
                               <w:rPr>
                                 <w:rFonts w:asciiTheme="majorHAnsi" w:hAnsiTheme="majorHAnsi" w:cs="Consolas"/>
@@ -2304,16 +2641,7 @@
                                 <w:szCs w:val="21"/>
                               </w:rPr>
                               <w:tab/>
-                              <w:t>object.saveInBackground(</w:t>
-                            </w:r>
-                            <w:r>
-                              <w:rPr>
-                                <w:rFonts w:asciiTheme="majorHAnsi" w:hAnsiTheme="majorHAnsi" w:cs="Consolas"/>
-                                <w:color w:val="000000"/>
-                                <w:sz w:val="21"/>
-                                <w:szCs w:val="21"/>
-                              </w:rPr>
-                              <w:t>);</w:t>
+                              <w:t>object.saveInBackground();</w:t>
                             </w:r>
                           </w:p>
                         </w:txbxContent>
@@ -2387,25 +2715,7 @@
                           <w:sz w:val="21"/>
                           <w:szCs w:val="21"/>
                         </w:rPr>
-                        <w:t>"</w:t>
-                      </w:r>
-                      <w:r>
-                        <w:rPr>
-                          <w:rFonts w:asciiTheme="majorHAnsi" w:hAnsiTheme="majorHAnsi" w:cs="Consolas"/>
-                          <w:color w:val="2A00FF"/>
-                          <w:sz w:val="21"/>
-                          <w:szCs w:val="21"/>
-                        </w:rPr>
-                        <w:t>deal</w:t>
-                      </w:r>
-                      <w:r>
-                        <w:rPr>
-                          <w:rFonts w:asciiTheme="majorHAnsi" w:hAnsiTheme="majorHAnsi" w:cs="Consolas"/>
-                          <w:color w:val="2A00FF"/>
-                          <w:sz w:val="21"/>
-                          <w:szCs w:val="21"/>
-                        </w:rPr>
-                        <w:t>"</w:t>
+                        <w:t>"deal"</w:t>
                       </w:r>
                       <w:r>
                         <w:rPr>
@@ -2546,18 +2856,8 @@
                           <w:szCs w:val="21"/>
                         </w:rPr>
                         <w:tab/>
-                      </w:r>
-                      <w:proofErr w:type="gramStart"/>
-                      <w:r>
-                        <w:rPr>
-                          <w:rFonts w:asciiTheme="majorHAnsi" w:hAnsiTheme="majorHAnsi" w:cs="Consolas"/>
-                          <w:color w:val="000000"/>
-                          <w:sz w:val="21"/>
-                          <w:szCs w:val="21"/>
-                        </w:rPr>
                         <w:t>object.put(</w:t>
                       </w:r>
-                      <w:proofErr w:type="gramEnd"/>
                       <w:r>
                         <w:rPr>
                           <w:rFonts w:asciiTheme="majorHAnsi" w:hAnsiTheme="majorHAnsi" w:cs="Consolas"/>
@@ -2567,7 +2867,6 @@
                         </w:rPr>
                         <w:t>"</w:t>
                       </w:r>
-                      <w:proofErr w:type="spellStart"/>
                       <w:r>
                         <w:rPr>
                           <w:rFonts w:asciiTheme="majorHAnsi" w:hAnsiTheme="majorHAnsi" w:cs="Consolas"/>
@@ -2577,7 +2876,6 @@
                         </w:rPr>
                         <w:t>deal_image</w:t>
                       </w:r>
-                      <w:proofErr w:type="spellEnd"/>
                       <w:r>
                         <w:rPr>
                           <w:rFonts w:asciiTheme="majorHAnsi" w:hAnsiTheme="majorHAnsi" w:cs="Consolas"/>
@@ -2653,16 +2951,7 @@
                           <w:szCs w:val="21"/>
                         </w:rPr>
                         <w:tab/>
-                        <w:t>object.saveInBackground(</w:t>
-                      </w:r>
-                      <w:r>
-                        <w:rPr>
-                          <w:rFonts w:asciiTheme="majorHAnsi" w:hAnsiTheme="majorHAnsi" w:cs="Consolas"/>
-                          <w:color w:val="000000"/>
-                          <w:sz w:val="21"/>
-                          <w:szCs w:val="21"/>
-                        </w:rPr>
-                        <w:t>);</w:t>
+                        <w:t>object.saveInBackground();</w:t>
                       </w:r>
                     </w:p>
                   </w:txbxContent>
@@ -2714,25 +3003,7 @@
           <w:sz w:val="28"/>
           <w:szCs w:val="28"/>
         </w:rPr>
-        <w:t xml:space="preserve">Adding a </w:t>
-      </w:r>
-      <w:proofErr w:type="spellStart"/>
-      <w:r>
-        <w:rPr>
-          <w:rFonts w:asciiTheme="majorHAnsi" w:hAnsiTheme="majorHAnsi"/>
-          <w:sz w:val="28"/>
-          <w:szCs w:val="28"/>
-        </w:rPr>
-        <w:t>ParseFile</w:t>
-      </w:r>
-      <w:proofErr w:type="spellEnd"/>
-      <w:r>
-        <w:rPr>
-          <w:rFonts w:asciiTheme="majorHAnsi" w:hAnsiTheme="majorHAnsi"/>
-          <w:sz w:val="28"/>
-          <w:szCs w:val="28"/>
-        </w:rPr>
-        <w:t xml:space="preserve"> to ParseObject is similar to adding any other piece of data.</w:t>
+        <w:t>Adding a ParseFile to ParseObject is similar to adding any other piece of data.</w:t>
       </w:r>
     </w:p>
     <w:p>
@@ -2760,6 +3031,15 @@
           <w:szCs w:val="28"/>
         </w:rPr>
       </w:pPr>
+    </w:p>
+    <w:p>
+      <w:pPr>
+        <w:rPr>
+          <w:rFonts w:asciiTheme="majorHAnsi" w:hAnsiTheme="majorHAnsi"/>
+          <w:sz w:val="28"/>
+          <w:szCs w:val="28"/>
+        </w:rPr>
+      </w:pPr>
       <w:r>
         <w:rPr>
           <w:rFonts w:asciiTheme="majorHAnsi" w:hAnsiTheme="majorHAnsi"/>
@@ -2767,6 +3047,7 @@
           <w:sz w:val="28"/>
           <w:szCs w:val="28"/>
         </w:rPr>
+        <w:lastRenderedPageBreak/>
         <mc:AlternateContent>
           <mc:Choice Requires="wps">
             <w:drawing>
@@ -2837,7 +3118,6 @@
                                 <w:szCs w:val="21"/>
                               </w:rPr>
                             </w:pPr>
-                            <w:proofErr w:type="spellStart"/>
                             <w:r>
                               <w:rPr>
                                 <w:rFonts w:asciiTheme="majorHAnsi" w:hAnsiTheme="majorHAnsi" w:cs="Consolas"/>
@@ -2845,17 +3125,7 @@
                                 <w:sz w:val="21"/>
                                 <w:szCs w:val="21"/>
                               </w:rPr>
-                              <w:t>ParseQuery</w:t>
-                            </w:r>
-                            <w:proofErr w:type="spellEnd"/>
-                            <w:r>
-                              <w:rPr>
-                                <w:rFonts w:asciiTheme="majorHAnsi" w:hAnsiTheme="majorHAnsi" w:cs="Consolas"/>
-                                <w:color w:val="000000"/>
-                                <w:sz w:val="21"/>
-                                <w:szCs w:val="21"/>
-                              </w:rPr>
-                              <w:t xml:space="preserve">&lt;ParseObject&gt; query = </w:t>
+                              <w:t xml:space="preserve">ParseQuery&lt;ParseObject&gt; query = </w:t>
                             </w:r>
                             <w:r>
                               <w:rPr>
@@ -2875,39 +3145,8 @@
                                 <w:sz w:val="21"/>
                                 <w:szCs w:val="21"/>
                               </w:rPr>
-                              <w:t xml:space="preserve"> </w:t>
-                            </w:r>
-                            <w:proofErr w:type="spellStart"/>
-                            <w:r>
-                              <w:rPr>
-                                <w:rFonts w:asciiTheme="majorHAnsi" w:hAnsiTheme="majorHAnsi" w:cs="Consolas"/>
-                                <w:color w:val="000000"/>
-                                <w:sz w:val="21"/>
-                                <w:szCs w:val="21"/>
-                              </w:rPr>
-                              <w:t>ParseQuery</w:t>
-                            </w:r>
-                            <w:proofErr w:type="spellEnd"/>
-                            <w:r>
-                              <w:rPr>
-                                <w:rFonts w:asciiTheme="majorHAnsi" w:hAnsiTheme="majorHAnsi" w:cs="Consolas"/>
-                                <w:color w:val="000000"/>
-                                <w:sz w:val="21"/>
-                                <w:szCs w:val="21"/>
-                              </w:rPr>
-                              <w:t>&lt;ParseObject</w:t>
-                            </w:r>
-                            <w:proofErr w:type="gramStart"/>
-                            <w:r>
-                              <w:rPr>
-                                <w:rFonts w:asciiTheme="majorHAnsi" w:hAnsiTheme="majorHAnsi" w:cs="Consolas"/>
-                                <w:color w:val="000000"/>
-                                <w:sz w:val="21"/>
-                                <w:szCs w:val="21"/>
-                              </w:rPr>
-                              <w:t>&gt;(</w:t>
-                            </w:r>
-                            <w:proofErr w:type="gramEnd"/>
+                              <w:t xml:space="preserve"> ParseQuery&lt;ParseObject&gt;(</w:t>
+                            </w:r>
                             <w:r>
                               <w:rPr>
                                 <w:rFonts w:asciiTheme="majorHAnsi" w:hAnsiTheme="majorHAnsi" w:cs="Consolas"/>
@@ -2915,25 +3154,7 @@
                                 <w:sz w:val="21"/>
                                 <w:szCs w:val="21"/>
                               </w:rPr>
-                              <w:t>"</w:t>
-                            </w:r>
-                            <w:r>
-                              <w:rPr>
-                                <w:rFonts w:asciiTheme="majorHAnsi" w:hAnsiTheme="majorHAnsi" w:cs="Consolas"/>
-                                <w:color w:val="2A00FF"/>
-                                <w:sz w:val="21"/>
-                                <w:szCs w:val="21"/>
-                              </w:rPr>
-                              <w:t>deal</w:t>
-                            </w:r>
-                            <w:r>
-                              <w:rPr>
-                                <w:rFonts w:asciiTheme="majorHAnsi" w:hAnsiTheme="majorHAnsi" w:cs="Consolas"/>
-                                <w:color w:val="2A00FF"/>
-                                <w:sz w:val="21"/>
-                                <w:szCs w:val="21"/>
-                              </w:rPr>
-                              <w:t>"</w:t>
+                              <w:t>"deal"</w:t>
                             </w:r>
                             <w:r>
                               <w:rPr>
@@ -2958,8 +3179,6 @@
                                 <w:szCs w:val="21"/>
                               </w:rPr>
                             </w:pPr>
-                            <w:proofErr w:type="spellStart"/>
-                            <w:proofErr w:type="gramStart"/>
                             <w:r>
                               <w:rPr>
                                 <w:rFonts w:asciiTheme="majorHAnsi" w:hAnsiTheme="majorHAnsi" w:cs="Consolas"/>
@@ -2967,47 +3186,7 @@
                                 <w:sz w:val="21"/>
                                 <w:szCs w:val="21"/>
                               </w:rPr>
-                              <w:t>Query.whereEqualTo</w:t>
-                            </w:r>
-                            <w:proofErr w:type="spellEnd"/>
-                            <w:r>
-                              <w:rPr>
-                                <w:rFonts w:asciiTheme="majorHAnsi" w:hAnsiTheme="majorHAnsi" w:cs="Consolas"/>
-                                <w:color w:val="000000"/>
-                                <w:sz w:val="21"/>
-                                <w:szCs w:val="21"/>
-                              </w:rPr>
-                              <w:t>(</w:t>
-                            </w:r>
-                            <w:proofErr w:type="gramEnd"/>
-                            <w:r>
-                              <w:rPr>
-                                <w:rFonts w:asciiTheme="majorHAnsi" w:hAnsiTheme="majorHAnsi" w:cs="Consolas"/>
-                                <w:color w:val="000000"/>
-                                <w:sz w:val="21"/>
-                                <w:szCs w:val="21"/>
-                              </w:rPr>
-                              <w:t>“</w:t>
-                            </w:r>
-                            <w:proofErr w:type="spellStart"/>
-                            <w:r>
-                              <w:rPr>
-                                <w:rFonts w:asciiTheme="majorHAnsi" w:hAnsiTheme="majorHAnsi" w:cs="Consolas"/>
-                                <w:color w:val="000000"/>
-                                <w:sz w:val="21"/>
-                                <w:szCs w:val="21"/>
-                              </w:rPr>
-                              <w:t>deal_title”,”some</w:t>
-                            </w:r>
-                            <w:proofErr w:type="spellEnd"/>
-                            <w:r>
-                              <w:rPr>
-                                <w:rFonts w:asciiTheme="majorHAnsi" w:hAnsiTheme="majorHAnsi" w:cs="Consolas"/>
-                                <w:color w:val="000000"/>
-                                <w:sz w:val="21"/>
-                                <w:szCs w:val="21"/>
-                              </w:rPr>
-                              <w:t xml:space="preserve"> deal”);</w:t>
+                              <w:t>Query.whereEqualTo(“deal_title”,”some deal”);</w:t>
                             </w:r>
                           </w:p>
                           <w:p>
@@ -3022,8 +3201,6 @@
                                 <w:szCs w:val="21"/>
                               </w:rPr>
                             </w:pPr>
-                            <w:proofErr w:type="spellStart"/>
-                            <w:proofErr w:type="gramStart"/>
                             <w:r>
                               <w:rPr>
                                 <w:rFonts w:asciiTheme="majorHAnsi" w:hAnsiTheme="majorHAnsi" w:cs="Consolas"/>
@@ -3031,19 +3208,8 @@
                                 <w:sz w:val="21"/>
                                 <w:szCs w:val="21"/>
                               </w:rPr>
-                              <w:t>query.findInBackground</w:t>
-                            </w:r>
-                            <w:proofErr w:type="spellEnd"/>
-                            <w:r>
-                              <w:rPr>
-                                <w:rFonts w:asciiTheme="majorHAnsi" w:hAnsiTheme="majorHAnsi" w:cs="Consolas"/>
-                                <w:color w:val="000000"/>
-                                <w:sz w:val="21"/>
-                                <w:szCs w:val="21"/>
-                              </w:rPr>
-                              <w:t>(</w:t>
-                            </w:r>
-                            <w:proofErr w:type="gramEnd"/>
+                              <w:t>query.findInBackground(</w:t>
+                            </w:r>
                             <w:r>
                               <w:rPr>
                                 <w:rFonts w:asciiTheme="majorHAnsi" w:hAnsiTheme="majorHAnsi" w:cs="Consolas"/>
@@ -3062,27 +3228,7 @@
                                 <w:sz w:val="21"/>
                                 <w:szCs w:val="21"/>
                               </w:rPr>
-                              <w:t xml:space="preserve"> </w:t>
-                            </w:r>
-                            <w:proofErr w:type="spellStart"/>
-                            <w:r>
-                              <w:rPr>
-                                <w:rFonts w:asciiTheme="majorHAnsi" w:hAnsiTheme="majorHAnsi" w:cs="Consolas"/>
-                                <w:color w:val="000000"/>
-                                <w:sz w:val="21"/>
-                                <w:szCs w:val="21"/>
-                              </w:rPr>
-                              <w:t>FindCallback</w:t>
-                            </w:r>
-                            <w:proofErr w:type="spellEnd"/>
-                            <w:r>
-                              <w:rPr>
-                                <w:rFonts w:asciiTheme="majorHAnsi" w:hAnsiTheme="majorHAnsi" w:cs="Consolas"/>
-                                <w:color w:val="000000"/>
-                                <w:sz w:val="21"/>
-                                <w:szCs w:val="21"/>
-                              </w:rPr>
-                              <w:t>&lt;ParseObject&gt;() {</w:t>
+                              <w:t xml:space="preserve"> FindCallback&lt;ParseObject&gt;() {</w:t>
                             </w:r>
                           </w:p>
                           <w:p>
@@ -3137,7 +3283,6 @@
                               </w:rPr>
                               <w:tab/>
                             </w:r>
-                            <w:proofErr w:type="gramStart"/>
                             <w:r>
                               <w:rPr>
                                 <w:rFonts w:asciiTheme="majorHAnsi" w:hAnsiTheme="majorHAnsi" w:cs="Consolas"/>
@@ -3149,7 +3294,6 @@
                               </w:rPr>
                               <w:t>public</w:t>
                             </w:r>
-                            <w:proofErr w:type="gramEnd"/>
                             <w:r>
                               <w:rPr>
                                 <w:rFonts w:asciiTheme="majorHAnsi" w:hAnsiTheme="majorHAnsi" w:cs="Consolas"/>
@@ -3177,27 +3321,7 @@
                                 <w:sz w:val="21"/>
                                 <w:szCs w:val="21"/>
                               </w:rPr>
-                              <w:t xml:space="preserve"> done(List&lt;ParseObject&gt; objects, </w:t>
-                            </w:r>
-                            <w:proofErr w:type="spellStart"/>
-                            <w:r>
-                              <w:rPr>
-                                <w:rFonts w:asciiTheme="majorHAnsi" w:hAnsiTheme="majorHAnsi" w:cs="Consolas"/>
-                                <w:color w:val="000000"/>
-                                <w:sz w:val="21"/>
-                                <w:szCs w:val="21"/>
-                              </w:rPr>
-                              <w:t>ParseException</w:t>
-                            </w:r>
-                            <w:proofErr w:type="spellEnd"/>
-                            <w:r>
-                              <w:rPr>
-                                <w:rFonts w:asciiTheme="majorHAnsi" w:hAnsiTheme="majorHAnsi" w:cs="Consolas"/>
-                                <w:color w:val="000000"/>
-                                <w:sz w:val="21"/>
-                                <w:szCs w:val="21"/>
-                              </w:rPr>
-                              <w:t xml:space="preserve"> e) {</w:t>
+                              <w:t xml:space="preserve"> done(List&lt;ParseObject&gt; objects, ParseException e) {</w:t>
                             </w:r>
                           </w:p>
                           <w:p>
@@ -3291,7 +3415,6 @@
                               </w:rPr>
                               <w:tab/>
                             </w:r>
-                            <w:proofErr w:type="gramStart"/>
                             <w:r>
                               <w:rPr>
                                 <w:rFonts w:asciiTheme="majorHAnsi" w:hAnsiTheme="majorHAnsi" w:cs="Consolas"/>
@@ -3303,7 +3426,6 @@
                               </w:rPr>
                               <w:t>if</w:t>
                             </w:r>
-                            <w:proofErr w:type="gramEnd"/>
                             <w:r>
                               <w:rPr>
                                 <w:rFonts w:asciiTheme="majorHAnsi" w:hAnsiTheme="majorHAnsi" w:cs="Consolas"/>
@@ -3349,7 +3471,6 @@
                                 <w:szCs w:val="21"/>
                               </w:rPr>
                             </w:pPr>
-                            <w:proofErr w:type="spellStart"/>
                             <w:r>
                               <w:rPr>
                                 <w:rFonts w:asciiTheme="majorHAnsi" w:hAnsiTheme="majorHAnsi" w:cs="Consolas"/>
@@ -3358,106 +3479,7 @@
                                 <w:sz w:val="21"/>
                                 <w:szCs w:val="21"/>
                               </w:rPr>
-                              <w:t>ParseFile</w:t>
-                            </w:r>
-                            <w:proofErr w:type="spellEnd"/>
-                            <w:r>
-                              <w:rPr>
-                                <w:rFonts w:asciiTheme="majorHAnsi" w:hAnsiTheme="majorHAnsi" w:cs="Consolas"/>
-                                <w:b/>
-                                <w:color w:val="000000"/>
-                                <w:sz w:val="21"/>
-                                <w:szCs w:val="21"/>
-                              </w:rPr>
-                              <w:t xml:space="preserve"> </w:t>
-                            </w:r>
-                            <w:proofErr w:type="spellStart"/>
-                            <w:r>
-                              <w:rPr>
-                                <w:rFonts w:asciiTheme="majorHAnsi" w:hAnsiTheme="majorHAnsi" w:cs="Consolas"/>
-                                <w:b/>
-                                <w:color w:val="000000"/>
-                                <w:sz w:val="21"/>
-                                <w:szCs w:val="21"/>
-                              </w:rPr>
-                              <w:t>image_file</w:t>
-                            </w:r>
-                            <w:proofErr w:type="spellEnd"/>
-                            <w:r>
-                              <w:rPr>
-                                <w:rFonts w:asciiTheme="majorHAnsi" w:hAnsiTheme="majorHAnsi" w:cs="Consolas"/>
-                                <w:b/>
-                                <w:color w:val="000000"/>
-                                <w:sz w:val="21"/>
-                                <w:szCs w:val="21"/>
-                              </w:rPr>
-                              <w:t xml:space="preserve"> = </w:t>
-                            </w:r>
-                            <w:proofErr w:type="spellStart"/>
-                            <w:proofErr w:type="gramStart"/>
-                            <w:r>
-                              <w:rPr>
-                                <w:rFonts w:asciiTheme="majorHAnsi" w:hAnsiTheme="majorHAnsi" w:cs="Consolas"/>
-                                <w:b/>
-                                <w:color w:val="000000"/>
-                                <w:sz w:val="21"/>
-                                <w:szCs w:val="21"/>
-                              </w:rPr>
-                              <w:t>objects.get</w:t>
-                            </w:r>
-                            <w:proofErr w:type="spellEnd"/>
-                            <w:r>
-                              <w:rPr>
-                                <w:rFonts w:asciiTheme="majorHAnsi" w:hAnsiTheme="majorHAnsi" w:cs="Consolas"/>
-                                <w:b/>
-                                <w:color w:val="000000"/>
-                                <w:sz w:val="21"/>
-                                <w:szCs w:val="21"/>
-                              </w:rPr>
-                              <w:t>(</w:t>
-                            </w:r>
-                            <w:proofErr w:type="gramEnd"/>
-                            <w:r>
-                              <w:rPr>
-                                <w:rFonts w:asciiTheme="majorHAnsi" w:hAnsiTheme="majorHAnsi" w:cs="Consolas"/>
-                                <w:b/>
-                                <w:color w:val="000000"/>
-                                <w:sz w:val="21"/>
-                                <w:szCs w:val="21"/>
-                              </w:rPr>
-                              <w:t>0</w:t>
-                            </w:r>
-                            <w:r>
-                              <w:rPr>
-                                <w:rFonts w:asciiTheme="majorHAnsi" w:hAnsiTheme="majorHAnsi" w:cs="Consolas"/>
-                                <w:b/>
-                                <w:color w:val="000000"/>
-                                <w:sz w:val="21"/>
-                                <w:szCs w:val="21"/>
-                              </w:rPr>
-                              <w:t>).</w:t>
-                            </w:r>
-                            <w:proofErr w:type="spellStart"/>
-                            <w:r>
-                              <w:rPr>
-                                <w:rFonts w:asciiTheme="majorHAnsi" w:hAnsiTheme="majorHAnsi" w:cs="Consolas"/>
-                                <w:b/>
-                                <w:color w:val="000000"/>
-                                <w:sz w:val="21"/>
-                                <w:szCs w:val="21"/>
-                              </w:rPr>
-                              <w:t>getParseFile</w:t>
-                            </w:r>
-                            <w:proofErr w:type="spellEnd"/>
-                            <w:r>
-                              <w:rPr>
-                                <w:rFonts w:asciiTheme="majorHAnsi" w:hAnsiTheme="majorHAnsi" w:cs="Consolas"/>
-                                <w:b/>
-                                <w:color w:val="000000"/>
-                                <w:sz w:val="21"/>
-                                <w:szCs w:val="21"/>
-                              </w:rPr>
-                              <w:t>(</w:t>
+                              <w:t>ParseFile image_file = objects.get(0).getParseFile(</w:t>
                             </w:r>
                             <w:r>
                               <w:rPr>
@@ -3467,29 +3489,7 @@
                                 <w:sz w:val="21"/>
                                 <w:szCs w:val="21"/>
                               </w:rPr>
-                              <w:t>"</w:t>
-                            </w:r>
-                            <w:proofErr w:type="spellStart"/>
-                            <w:r>
-                              <w:rPr>
-                                <w:rFonts w:asciiTheme="majorHAnsi" w:hAnsiTheme="majorHAnsi" w:cs="Consolas"/>
-                                <w:b/>
-                                <w:color w:val="2A00FF"/>
-                                <w:sz w:val="21"/>
-                                <w:szCs w:val="21"/>
-                              </w:rPr>
-                              <w:t>deal_image</w:t>
-                            </w:r>
-                            <w:proofErr w:type="spellEnd"/>
-                            <w:r>
-                              <w:rPr>
-                                <w:rFonts w:asciiTheme="majorHAnsi" w:hAnsiTheme="majorHAnsi" w:cs="Consolas"/>
-                                <w:b/>
-                                <w:color w:val="2A00FF"/>
-                                <w:sz w:val="21"/>
-                                <w:szCs w:val="21"/>
-                              </w:rPr>
-                              <w:t>"</w:t>
+                              <w:t>"deal_image"</w:t>
                             </w:r>
                             <w:r>
                               <w:rPr>
@@ -3540,7 +3540,6 @@
                                 <w:szCs w:val="21"/>
                               </w:rPr>
                             </w:pPr>
-                            <w:proofErr w:type="gramStart"/>
                             <w:r>
                               <w:rPr>
                                 <w:rFonts w:asciiTheme="majorHAnsi" w:hAnsiTheme="majorHAnsi" w:cs="Consolas"/>
@@ -3550,7 +3549,6 @@
                               </w:rPr>
                               <w:t>else</w:t>
                             </w:r>
-                            <w:proofErr w:type="gramEnd"/>
                             <w:r>
                               <w:rPr>
                                 <w:rFonts w:asciiTheme="majorHAnsi" w:hAnsiTheme="majorHAnsi" w:cs="Consolas"/>
@@ -3643,7 +3641,6 @@
                           <w:szCs w:val="21"/>
                         </w:rPr>
                       </w:pPr>
-                      <w:proofErr w:type="spellStart"/>
                       <w:r>
                         <w:rPr>
                           <w:rFonts w:asciiTheme="majorHAnsi" w:hAnsiTheme="majorHAnsi" w:cs="Consolas"/>
@@ -3651,17 +3648,7 @@
                           <w:sz w:val="21"/>
                           <w:szCs w:val="21"/>
                         </w:rPr>
-                        <w:t>ParseQuery</w:t>
-                      </w:r>
-                      <w:proofErr w:type="spellEnd"/>
-                      <w:r>
-                        <w:rPr>
-                          <w:rFonts w:asciiTheme="majorHAnsi" w:hAnsiTheme="majorHAnsi" w:cs="Consolas"/>
-                          <w:color w:val="000000"/>
-                          <w:sz w:val="21"/>
-                          <w:szCs w:val="21"/>
-                        </w:rPr>
-                        <w:t xml:space="preserve">&lt;ParseObject&gt; query = </w:t>
+                        <w:t xml:space="preserve">ParseQuery&lt;ParseObject&gt; query = </w:t>
                       </w:r>
                       <w:r>
                         <w:rPr>
@@ -3681,39 +3668,8 @@
                           <w:sz w:val="21"/>
                           <w:szCs w:val="21"/>
                         </w:rPr>
-                        <w:t xml:space="preserve"> </w:t>
-                      </w:r>
-                      <w:proofErr w:type="spellStart"/>
-                      <w:r>
-                        <w:rPr>
-                          <w:rFonts w:asciiTheme="majorHAnsi" w:hAnsiTheme="majorHAnsi" w:cs="Consolas"/>
-                          <w:color w:val="000000"/>
-                          <w:sz w:val="21"/>
-                          <w:szCs w:val="21"/>
-                        </w:rPr>
-                        <w:t>ParseQuery</w:t>
-                      </w:r>
-                      <w:proofErr w:type="spellEnd"/>
-                      <w:r>
-                        <w:rPr>
-                          <w:rFonts w:asciiTheme="majorHAnsi" w:hAnsiTheme="majorHAnsi" w:cs="Consolas"/>
-                          <w:color w:val="000000"/>
-                          <w:sz w:val="21"/>
-                          <w:szCs w:val="21"/>
-                        </w:rPr>
-                        <w:t>&lt;ParseObject</w:t>
-                      </w:r>
-                      <w:proofErr w:type="gramStart"/>
-                      <w:r>
-                        <w:rPr>
-                          <w:rFonts w:asciiTheme="majorHAnsi" w:hAnsiTheme="majorHAnsi" w:cs="Consolas"/>
-                          <w:color w:val="000000"/>
-                          <w:sz w:val="21"/>
-                          <w:szCs w:val="21"/>
-                        </w:rPr>
-                        <w:t>&gt;(</w:t>
-                      </w:r>
-                      <w:proofErr w:type="gramEnd"/>
+                        <w:t xml:space="preserve"> ParseQuery&lt;ParseObject&gt;(</w:t>
+                      </w:r>
                       <w:r>
                         <w:rPr>
                           <w:rFonts w:asciiTheme="majorHAnsi" w:hAnsiTheme="majorHAnsi" w:cs="Consolas"/>
@@ -3721,25 +3677,7 @@
                           <w:sz w:val="21"/>
                           <w:szCs w:val="21"/>
                         </w:rPr>
-                        <w:t>"</w:t>
-                      </w:r>
-                      <w:r>
-                        <w:rPr>
-                          <w:rFonts w:asciiTheme="majorHAnsi" w:hAnsiTheme="majorHAnsi" w:cs="Consolas"/>
-                          <w:color w:val="2A00FF"/>
-                          <w:sz w:val="21"/>
-                          <w:szCs w:val="21"/>
-                        </w:rPr>
-                        <w:t>deal</w:t>
-                      </w:r>
-                      <w:r>
-                        <w:rPr>
-                          <w:rFonts w:asciiTheme="majorHAnsi" w:hAnsiTheme="majorHAnsi" w:cs="Consolas"/>
-                          <w:color w:val="2A00FF"/>
-                          <w:sz w:val="21"/>
-                          <w:szCs w:val="21"/>
-                        </w:rPr>
-                        <w:t>"</w:t>
+                        <w:t>"deal"</w:t>
                       </w:r>
                       <w:r>
                         <w:rPr>
@@ -3764,8 +3702,6 @@
                           <w:szCs w:val="21"/>
                         </w:rPr>
                       </w:pPr>
-                      <w:proofErr w:type="spellStart"/>
-                      <w:proofErr w:type="gramStart"/>
                       <w:r>
                         <w:rPr>
                           <w:rFonts w:asciiTheme="majorHAnsi" w:hAnsiTheme="majorHAnsi" w:cs="Consolas"/>
@@ -3773,47 +3709,7 @@
                           <w:sz w:val="21"/>
                           <w:szCs w:val="21"/>
                         </w:rPr>
-                        <w:t>Query.whereEqualTo</w:t>
-                      </w:r>
-                      <w:proofErr w:type="spellEnd"/>
-                      <w:r>
-                        <w:rPr>
-                          <w:rFonts w:asciiTheme="majorHAnsi" w:hAnsiTheme="majorHAnsi" w:cs="Consolas"/>
-                          <w:color w:val="000000"/>
-                          <w:sz w:val="21"/>
-                          <w:szCs w:val="21"/>
-                        </w:rPr>
-                        <w:t>(</w:t>
-                      </w:r>
-                      <w:proofErr w:type="gramEnd"/>
-                      <w:r>
-                        <w:rPr>
-                          <w:rFonts w:asciiTheme="majorHAnsi" w:hAnsiTheme="majorHAnsi" w:cs="Consolas"/>
-                          <w:color w:val="000000"/>
-                          <w:sz w:val="21"/>
-                          <w:szCs w:val="21"/>
-                        </w:rPr>
-                        <w:t>“</w:t>
-                      </w:r>
-                      <w:proofErr w:type="spellStart"/>
-                      <w:r>
-                        <w:rPr>
-                          <w:rFonts w:asciiTheme="majorHAnsi" w:hAnsiTheme="majorHAnsi" w:cs="Consolas"/>
-                          <w:color w:val="000000"/>
-                          <w:sz w:val="21"/>
-                          <w:szCs w:val="21"/>
-                        </w:rPr>
-                        <w:t>deal_title”,”some</w:t>
-                      </w:r>
-                      <w:proofErr w:type="spellEnd"/>
-                      <w:r>
-                        <w:rPr>
-                          <w:rFonts w:asciiTheme="majorHAnsi" w:hAnsiTheme="majorHAnsi" w:cs="Consolas"/>
-                          <w:color w:val="000000"/>
-                          <w:sz w:val="21"/>
-                          <w:szCs w:val="21"/>
-                        </w:rPr>
-                        <w:t xml:space="preserve"> deal”);</w:t>
+                        <w:t>Query.whereEqualTo(“deal_title”,”some deal”);</w:t>
                       </w:r>
                     </w:p>
                     <w:p>
@@ -3828,8 +3724,6 @@
                           <w:szCs w:val="21"/>
                         </w:rPr>
                       </w:pPr>
-                      <w:proofErr w:type="spellStart"/>
-                      <w:proofErr w:type="gramStart"/>
                       <w:r>
                         <w:rPr>
                           <w:rFonts w:asciiTheme="majorHAnsi" w:hAnsiTheme="majorHAnsi" w:cs="Consolas"/>
@@ -3837,19 +3731,8 @@
                           <w:sz w:val="21"/>
                           <w:szCs w:val="21"/>
                         </w:rPr>
-                        <w:t>query.findInBackground</w:t>
-                      </w:r>
-                      <w:proofErr w:type="spellEnd"/>
-                      <w:r>
-                        <w:rPr>
-                          <w:rFonts w:asciiTheme="majorHAnsi" w:hAnsiTheme="majorHAnsi" w:cs="Consolas"/>
-                          <w:color w:val="000000"/>
-                          <w:sz w:val="21"/>
-                          <w:szCs w:val="21"/>
-                        </w:rPr>
-                        <w:t>(</w:t>
-                      </w:r>
-                      <w:proofErr w:type="gramEnd"/>
+                        <w:t>query.findInBackground(</w:t>
+                      </w:r>
                       <w:r>
                         <w:rPr>
                           <w:rFonts w:asciiTheme="majorHAnsi" w:hAnsiTheme="majorHAnsi" w:cs="Consolas"/>
@@ -3868,27 +3751,7 @@
                           <w:sz w:val="21"/>
                           <w:szCs w:val="21"/>
                         </w:rPr>
-                        <w:t xml:space="preserve"> </w:t>
-                      </w:r>
-                      <w:proofErr w:type="spellStart"/>
-                      <w:r>
-                        <w:rPr>
-                          <w:rFonts w:asciiTheme="majorHAnsi" w:hAnsiTheme="majorHAnsi" w:cs="Consolas"/>
-                          <w:color w:val="000000"/>
-                          <w:sz w:val="21"/>
-                          <w:szCs w:val="21"/>
-                        </w:rPr>
-                        <w:t>FindCallback</w:t>
-                      </w:r>
-                      <w:proofErr w:type="spellEnd"/>
-                      <w:r>
-                        <w:rPr>
-                          <w:rFonts w:asciiTheme="majorHAnsi" w:hAnsiTheme="majorHAnsi" w:cs="Consolas"/>
-                          <w:color w:val="000000"/>
-                          <w:sz w:val="21"/>
-                          <w:szCs w:val="21"/>
-                        </w:rPr>
-                        <w:t>&lt;ParseObject&gt;() {</w:t>
+                        <w:t xml:space="preserve"> FindCallback&lt;ParseObject&gt;() {</w:t>
                       </w:r>
                     </w:p>
                     <w:p>
@@ -3943,7 +3806,6 @@
                         </w:rPr>
                         <w:tab/>
                       </w:r>
-                      <w:proofErr w:type="gramStart"/>
                       <w:r>
                         <w:rPr>
                           <w:rFonts w:asciiTheme="majorHAnsi" w:hAnsiTheme="majorHAnsi" w:cs="Consolas"/>
@@ -3955,7 +3817,6 @@
                         </w:rPr>
                         <w:t>public</w:t>
                       </w:r>
-                      <w:proofErr w:type="gramEnd"/>
                       <w:r>
                         <w:rPr>
                           <w:rFonts w:asciiTheme="majorHAnsi" w:hAnsiTheme="majorHAnsi" w:cs="Consolas"/>
@@ -3983,27 +3844,7 @@
                           <w:sz w:val="21"/>
                           <w:szCs w:val="21"/>
                         </w:rPr>
-                        <w:t xml:space="preserve"> done(List&lt;ParseObject&gt; objects, </w:t>
-                      </w:r>
-                      <w:proofErr w:type="spellStart"/>
-                      <w:r>
-                        <w:rPr>
-                          <w:rFonts w:asciiTheme="majorHAnsi" w:hAnsiTheme="majorHAnsi" w:cs="Consolas"/>
-                          <w:color w:val="000000"/>
-                          <w:sz w:val="21"/>
-                          <w:szCs w:val="21"/>
-                        </w:rPr>
-                        <w:t>ParseException</w:t>
-                      </w:r>
-                      <w:proofErr w:type="spellEnd"/>
-                      <w:r>
-                        <w:rPr>
-                          <w:rFonts w:asciiTheme="majorHAnsi" w:hAnsiTheme="majorHAnsi" w:cs="Consolas"/>
-                          <w:color w:val="000000"/>
-                          <w:sz w:val="21"/>
-                          <w:szCs w:val="21"/>
-                        </w:rPr>
-                        <w:t xml:space="preserve"> e) {</w:t>
+                        <w:t xml:space="preserve"> done(List&lt;ParseObject&gt; objects, ParseException e) {</w:t>
                       </w:r>
                     </w:p>
                     <w:p>
@@ -4097,7 +3938,6 @@
                         </w:rPr>
                         <w:tab/>
                       </w:r>
-                      <w:proofErr w:type="gramStart"/>
                       <w:r>
                         <w:rPr>
                           <w:rFonts w:asciiTheme="majorHAnsi" w:hAnsiTheme="majorHAnsi" w:cs="Consolas"/>
@@ -4109,7 +3949,6 @@
                         </w:rPr>
                         <w:t>if</w:t>
                       </w:r>
-                      <w:proofErr w:type="gramEnd"/>
                       <w:r>
                         <w:rPr>
                           <w:rFonts w:asciiTheme="majorHAnsi" w:hAnsiTheme="majorHAnsi" w:cs="Consolas"/>
@@ -4155,7 +3994,6 @@
                           <w:szCs w:val="21"/>
                         </w:rPr>
                       </w:pPr>
-                      <w:proofErr w:type="spellStart"/>
                       <w:r>
                         <w:rPr>
                           <w:rFonts w:asciiTheme="majorHAnsi" w:hAnsiTheme="majorHAnsi" w:cs="Consolas"/>
@@ -4164,106 +4002,7 @@
                           <w:sz w:val="21"/>
                           <w:szCs w:val="21"/>
                         </w:rPr>
-                        <w:t>ParseFile</w:t>
-                      </w:r>
-                      <w:proofErr w:type="spellEnd"/>
-                      <w:r>
-                        <w:rPr>
-                          <w:rFonts w:asciiTheme="majorHAnsi" w:hAnsiTheme="majorHAnsi" w:cs="Consolas"/>
-                          <w:b/>
-                          <w:color w:val="000000"/>
-                          <w:sz w:val="21"/>
-                          <w:szCs w:val="21"/>
-                        </w:rPr>
-                        <w:t xml:space="preserve"> </w:t>
-                      </w:r>
-                      <w:proofErr w:type="spellStart"/>
-                      <w:r>
-                        <w:rPr>
-                          <w:rFonts w:asciiTheme="majorHAnsi" w:hAnsiTheme="majorHAnsi" w:cs="Consolas"/>
-                          <w:b/>
-                          <w:color w:val="000000"/>
-                          <w:sz w:val="21"/>
-                          <w:szCs w:val="21"/>
-                        </w:rPr>
-                        <w:t>image_file</w:t>
-                      </w:r>
-                      <w:proofErr w:type="spellEnd"/>
-                      <w:r>
-                        <w:rPr>
-                          <w:rFonts w:asciiTheme="majorHAnsi" w:hAnsiTheme="majorHAnsi" w:cs="Consolas"/>
-                          <w:b/>
-                          <w:color w:val="000000"/>
-                          <w:sz w:val="21"/>
-                          <w:szCs w:val="21"/>
-                        </w:rPr>
-                        <w:t xml:space="preserve"> = </w:t>
-                      </w:r>
-                      <w:proofErr w:type="spellStart"/>
-                      <w:proofErr w:type="gramStart"/>
-                      <w:r>
-                        <w:rPr>
-                          <w:rFonts w:asciiTheme="majorHAnsi" w:hAnsiTheme="majorHAnsi" w:cs="Consolas"/>
-                          <w:b/>
-                          <w:color w:val="000000"/>
-                          <w:sz w:val="21"/>
-                          <w:szCs w:val="21"/>
-                        </w:rPr>
-                        <w:t>objects.get</w:t>
-                      </w:r>
-                      <w:proofErr w:type="spellEnd"/>
-                      <w:r>
-                        <w:rPr>
-                          <w:rFonts w:asciiTheme="majorHAnsi" w:hAnsiTheme="majorHAnsi" w:cs="Consolas"/>
-                          <w:b/>
-                          <w:color w:val="000000"/>
-                          <w:sz w:val="21"/>
-                          <w:szCs w:val="21"/>
-                        </w:rPr>
-                        <w:t>(</w:t>
-                      </w:r>
-                      <w:proofErr w:type="gramEnd"/>
-                      <w:r>
-                        <w:rPr>
-                          <w:rFonts w:asciiTheme="majorHAnsi" w:hAnsiTheme="majorHAnsi" w:cs="Consolas"/>
-                          <w:b/>
-                          <w:color w:val="000000"/>
-                          <w:sz w:val="21"/>
-                          <w:szCs w:val="21"/>
-                        </w:rPr>
-                        <w:t>0</w:t>
-                      </w:r>
-                      <w:r>
-                        <w:rPr>
-                          <w:rFonts w:asciiTheme="majorHAnsi" w:hAnsiTheme="majorHAnsi" w:cs="Consolas"/>
-                          <w:b/>
-                          <w:color w:val="000000"/>
-                          <w:sz w:val="21"/>
-                          <w:szCs w:val="21"/>
-                        </w:rPr>
-                        <w:t>).</w:t>
-                      </w:r>
-                      <w:proofErr w:type="spellStart"/>
-                      <w:r>
-                        <w:rPr>
-                          <w:rFonts w:asciiTheme="majorHAnsi" w:hAnsiTheme="majorHAnsi" w:cs="Consolas"/>
-                          <w:b/>
-                          <w:color w:val="000000"/>
-                          <w:sz w:val="21"/>
-                          <w:szCs w:val="21"/>
-                        </w:rPr>
-                        <w:t>getParseFile</w:t>
-                      </w:r>
-                      <w:proofErr w:type="spellEnd"/>
-                      <w:r>
-                        <w:rPr>
-                          <w:rFonts w:asciiTheme="majorHAnsi" w:hAnsiTheme="majorHAnsi" w:cs="Consolas"/>
-                          <w:b/>
-                          <w:color w:val="000000"/>
-                          <w:sz w:val="21"/>
-                          <w:szCs w:val="21"/>
-                        </w:rPr>
-                        <w:t>(</w:t>
+                        <w:t>ParseFile image_file = objects.get(0).getParseFile(</w:t>
                       </w:r>
                       <w:r>
                         <w:rPr>
@@ -4273,29 +4012,7 @@
                           <w:sz w:val="21"/>
                           <w:szCs w:val="21"/>
                         </w:rPr>
-                        <w:t>"</w:t>
-                      </w:r>
-                      <w:proofErr w:type="spellStart"/>
-                      <w:r>
-                        <w:rPr>
-                          <w:rFonts w:asciiTheme="majorHAnsi" w:hAnsiTheme="majorHAnsi" w:cs="Consolas"/>
-                          <w:b/>
-                          <w:color w:val="2A00FF"/>
-                          <w:sz w:val="21"/>
-                          <w:szCs w:val="21"/>
-                        </w:rPr>
-                        <w:t>deal_image</w:t>
-                      </w:r>
-                      <w:proofErr w:type="spellEnd"/>
-                      <w:r>
-                        <w:rPr>
-                          <w:rFonts w:asciiTheme="majorHAnsi" w:hAnsiTheme="majorHAnsi" w:cs="Consolas"/>
-                          <w:b/>
-                          <w:color w:val="2A00FF"/>
-                          <w:sz w:val="21"/>
-                          <w:szCs w:val="21"/>
-                        </w:rPr>
-                        <w:t>"</w:t>
+                        <w:t>"deal_image"</w:t>
                       </w:r>
                       <w:r>
                         <w:rPr>
@@ -4346,7 +4063,6 @@
                           <w:szCs w:val="21"/>
                         </w:rPr>
                       </w:pPr>
-                      <w:proofErr w:type="gramStart"/>
                       <w:r>
                         <w:rPr>
                           <w:rFonts w:asciiTheme="majorHAnsi" w:hAnsiTheme="majorHAnsi" w:cs="Consolas"/>
@@ -4356,7 +4072,6 @@
                         </w:rPr>
                         <w:t>else</w:t>
                       </w:r>
-                      <w:proofErr w:type="gramEnd"/>
                       <w:r>
                         <w:rPr>
                           <w:rFonts w:asciiTheme="majorHAnsi" w:hAnsiTheme="majorHAnsi" w:cs="Consolas"/>
@@ -4491,43 +4206,7 @@
           <w:sz w:val="28"/>
           <w:szCs w:val="28"/>
         </w:rPr>
-        <w:t xml:space="preserve">Once file is </w:t>
-      </w:r>
-      <w:proofErr w:type="spellStart"/>
-      <w:r>
-        <w:rPr>
-          <w:rFonts w:asciiTheme="majorHAnsi" w:hAnsiTheme="majorHAnsi"/>
-          <w:sz w:val="28"/>
-          <w:szCs w:val="28"/>
-        </w:rPr>
-        <w:t>retrived</w:t>
-      </w:r>
-      <w:proofErr w:type="spellEnd"/>
-      <w:r>
-        <w:rPr>
-          <w:rFonts w:asciiTheme="majorHAnsi" w:hAnsiTheme="majorHAnsi"/>
-          <w:sz w:val="28"/>
-          <w:szCs w:val="28"/>
-        </w:rPr>
-        <w:t xml:space="preserve"> from Parse, we can use different methods of </w:t>
-      </w:r>
-      <w:proofErr w:type="spellStart"/>
-      <w:r>
-        <w:rPr>
-          <w:rFonts w:asciiTheme="majorHAnsi" w:hAnsiTheme="majorHAnsi"/>
-          <w:sz w:val="28"/>
-          <w:szCs w:val="28"/>
-        </w:rPr>
-        <w:t>ParseFile</w:t>
-      </w:r>
-      <w:proofErr w:type="spellEnd"/>
-      <w:r>
-        <w:rPr>
-          <w:rFonts w:asciiTheme="majorHAnsi" w:hAnsiTheme="majorHAnsi"/>
-          <w:sz w:val="28"/>
-          <w:szCs w:val="28"/>
-        </w:rPr>
-        <w:t xml:space="preserve"> to access its data. Some of the commonly used methods are:</w:t>
+        <w:t>Once file is retrived from Parse, we can use different methods of ParseFile to access its data. Some of the commonly used methods are:</w:t>
       </w:r>
     </w:p>
     <w:p>
@@ -4544,23 +4223,13 @@
           <w:szCs w:val="28"/>
         </w:rPr>
       </w:pPr>
-      <w:proofErr w:type="spellStart"/>
-      <w:r>
-        <w:rPr>
-          <w:rFonts w:asciiTheme="majorHAnsi" w:hAnsiTheme="majorHAnsi"/>
-          <w:sz w:val="28"/>
-          <w:szCs w:val="28"/>
-        </w:rPr>
-        <w:t>getUrl</w:t>
-      </w:r>
-      <w:proofErr w:type="spellEnd"/>
-      <w:r>
-        <w:rPr>
-          <w:rFonts w:asciiTheme="majorHAnsi" w:hAnsiTheme="majorHAnsi"/>
-          <w:sz w:val="28"/>
-          <w:szCs w:val="28"/>
-        </w:rPr>
-        <w:t>() : Returns the file URL that can be used to access the file</w:t>
+      <w:r>
+        <w:rPr>
+          <w:rFonts w:asciiTheme="majorHAnsi" w:hAnsiTheme="majorHAnsi"/>
+          <w:sz w:val="28"/>
+          <w:szCs w:val="28"/>
+        </w:rPr>
+        <w:t>getUrl() : Returns the file URL that can be used to access the file</w:t>
       </w:r>
     </w:p>
     <w:p>
@@ -4577,23 +4246,13 @@
           <w:szCs w:val="28"/>
         </w:rPr>
       </w:pPr>
-      <w:proofErr w:type="spellStart"/>
-      <w:r>
-        <w:rPr>
-          <w:rFonts w:asciiTheme="majorHAnsi" w:hAnsiTheme="majorHAnsi"/>
-          <w:sz w:val="28"/>
-          <w:szCs w:val="28"/>
-        </w:rPr>
-        <w:t>getData</w:t>
-      </w:r>
-      <w:proofErr w:type="spellEnd"/>
-      <w:r>
-        <w:rPr>
-          <w:rFonts w:asciiTheme="majorHAnsi" w:hAnsiTheme="majorHAnsi"/>
-          <w:sz w:val="28"/>
-          <w:szCs w:val="28"/>
-        </w:rPr>
-        <w:t>() : Returns the file data in byte[] form</w:t>
+      <w:r>
+        <w:rPr>
+          <w:rFonts w:asciiTheme="majorHAnsi" w:hAnsiTheme="majorHAnsi"/>
+          <w:sz w:val="28"/>
+          <w:szCs w:val="28"/>
+        </w:rPr>
+        <w:t>getData() : Returns the file data in byte[] form</w:t>
       </w:r>
     </w:p>
     <w:p>
@@ -4610,60 +4269,39 @@
           <w:szCs w:val="28"/>
         </w:rPr>
       </w:pPr>
-      <w:proofErr w:type="spellStart"/>
-      <w:r>
-        <w:rPr>
-          <w:rFonts w:asciiTheme="majorHAnsi" w:hAnsiTheme="majorHAnsi"/>
-          <w:sz w:val="28"/>
-          <w:szCs w:val="28"/>
-        </w:rPr>
-        <w:t>getDataInBackground</w:t>
-      </w:r>
-      <w:proofErr w:type="spellEnd"/>
-      <w:r>
-        <w:rPr>
-          <w:rFonts w:asciiTheme="majorHAnsi" w:hAnsiTheme="majorHAnsi"/>
-          <w:sz w:val="28"/>
-          <w:szCs w:val="28"/>
-        </w:rPr>
-        <w:t>() : Returns the file data in byte[] form asynchronously</w:t>
-      </w:r>
-    </w:p>
-    <w:p>
-      <w:pPr>
-        <w:rPr>
-          <w:rFonts w:asciiTheme="majorHAnsi" w:hAnsiTheme="majorHAnsi"/>
-          <w:sz w:val="28"/>
-          <w:szCs w:val="28"/>
-        </w:rPr>
-      </w:pPr>
-    </w:p>
-    <w:p>
-      <w:pPr>
-        <w:rPr>
-          <w:rFonts w:asciiTheme="majorHAnsi" w:hAnsiTheme="majorHAnsi"/>
-          <w:sz w:val="28"/>
-          <w:szCs w:val="28"/>
-        </w:rPr>
-      </w:pPr>
-      <w:r>
-        <w:rPr>
-          <w:rFonts w:asciiTheme="majorHAnsi" w:hAnsiTheme="majorHAnsi"/>
-          <w:sz w:val="28"/>
-          <w:szCs w:val="28"/>
-        </w:rPr>
-        <w:lastRenderedPageBreak/>
-        <w:t xml:space="preserve">Snippet for </w:t>
-      </w:r>
-      <w:proofErr w:type="spellStart"/>
-      <w:proofErr w:type="gramStart"/>
-      <w:r>
-        <w:rPr>
-          <w:rFonts w:asciiTheme="majorHAnsi" w:hAnsiTheme="majorHAnsi"/>
-          <w:sz w:val="28"/>
-          <w:szCs w:val="28"/>
-        </w:rPr>
-        <w:t>getDataInBack</w:t>
+      <w:r>
+        <w:rPr>
+          <w:rFonts w:asciiTheme="majorHAnsi" w:hAnsiTheme="majorHAnsi"/>
+          <w:sz w:val="28"/>
+          <w:szCs w:val="28"/>
+        </w:rPr>
+        <w:t>getDataInBackground() : Returns the file data in byte[] form asynchronously</w:t>
+      </w:r>
+    </w:p>
+    <w:p>
+      <w:pPr>
+        <w:rPr>
+          <w:rFonts w:asciiTheme="majorHAnsi" w:hAnsiTheme="majorHAnsi"/>
+          <w:sz w:val="28"/>
+          <w:szCs w:val="28"/>
+        </w:rPr>
+      </w:pPr>
+    </w:p>
+    <w:p>
+      <w:pPr>
+        <w:rPr>
+          <w:rFonts w:asciiTheme="majorHAnsi" w:hAnsiTheme="majorHAnsi"/>
+          <w:sz w:val="28"/>
+          <w:szCs w:val="28"/>
+        </w:rPr>
+      </w:pPr>
+      <w:r>
+        <w:rPr>
+          <w:rFonts w:asciiTheme="majorHAnsi" w:hAnsiTheme="majorHAnsi"/>
+          <w:sz w:val="28"/>
+          <w:szCs w:val="28"/>
+        </w:rPr>
+        <w:t>Snippet for getDataInBack</w:t>
       </w:r>
       <w:r>
         <w:rPr>
@@ -4679,25 +4317,7 @@
           <w:sz w:val="28"/>
           <w:szCs w:val="28"/>
         </w:rPr>
-        <w:t>round</w:t>
-      </w:r>
-      <w:proofErr w:type="spellEnd"/>
-      <w:r>
-        <w:rPr>
-          <w:rFonts w:asciiTheme="majorHAnsi" w:hAnsiTheme="majorHAnsi"/>
-          <w:sz w:val="28"/>
-          <w:szCs w:val="28"/>
-        </w:rPr>
-        <w:t>(</w:t>
-      </w:r>
-      <w:proofErr w:type="gramEnd"/>
-      <w:r>
-        <w:rPr>
-          <w:rFonts w:asciiTheme="majorHAnsi" w:hAnsiTheme="majorHAnsi"/>
-          <w:sz w:val="28"/>
-          <w:szCs w:val="28"/>
-        </w:rPr>
-        <w:t>):</w:t>
+        <w:t>round():</w:t>
       </w:r>
     </w:p>
     <w:p>
@@ -4782,7 +4402,6 @@
                                 <w:szCs w:val="21"/>
                               </w:rPr>
                             </w:pPr>
-                            <w:proofErr w:type="spellStart"/>
                             <w:r>
                               <w:rPr>
                                 <w:rFonts w:asciiTheme="majorHAnsi" w:eastAsia="Times New Roman" w:hAnsiTheme="majorHAnsi" w:cs="Courier New"/>
@@ -4790,9 +4409,8 @@
                                 <w:sz w:val="21"/>
                                 <w:szCs w:val="21"/>
                               </w:rPr>
-                              <w:t>Image_</w:t>
-                            </w:r>
-                            <w:proofErr w:type="gramStart"/>
+                              <w:t>Image_file</w:t>
+                            </w:r>
                             <w:r>
                               <w:rPr>
                                 <w:rFonts w:asciiTheme="majorHAnsi" w:eastAsia="Times New Roman" w:hAnsiTheme="majorHAnsi" w:cs="Courier New"/>
@@ -4800,56 +4418,7 @@
                                 <w:sz w:val="21"/>
                                 <w:szCs w:val="21"/>
                               </w:rPr>
-                              <w:t>file</w:t>
-                            </w:r>
-                            <w:r>
-                              <w:rPr>
-                                <w:rFonts w:asciiTheme="majorHAnsi" w:eastAsia="Times New Roman" w:hAnsiTheme="majorHAnsi" w:cs="Courier New"/>
-                                <w:color w:val="000000" w:themeColor="text1"/>
-                                <w:sz w:val="21"/>
-                                <w:szCs w:val="21"/>
-                              </w:rPr>
-                              <w:t>.getDataInBackground</w:t>
-                            </w:r>
-                            <w:proofErr w:type="spellEnd"/>
-                            <w:r>
-                              <w:rPr>
-                                <w:rFonts w:asciiTheme="majorHAnsi" w:eastAsia="Times New Roman" w:hAnsiTheme="majorHAnsi" w:cs="Courier New"/>
-                                <w:color w:val="000000" w:themeColor="text1"/>
-                                <w:sz w:val="21"/>
-                                <w:szCs w:val="21"/>
-                              </w:rPr>
-                              <w:t>(</w:t>
-                            </w:r>
-                            <w:proofErr w:type="gramEnd"/>
-                            <w:r>
-                              <w:rPr>
-                                <w:rFonts w:asciiTheme="majorHAnsi" w:eastAsia="Times New Roman" w:hAnsiTheme="majorHAnsi" w:cs="Courier New"/>
-                                <w:color w:val="000000" w:themeColor="text1"/>
-                                <w:sz w:val="21"/>
-                                <w:szCs w:val="21"/>
-                              </w:rPr>
-                              <w:t xml:space="preserve">new </w:t>
-                            </w:r>
-                            <w:proofErr w:type="spellStart"/>
-                            <w:r>
-                              <w:rPr>
-                                <w:rFonts w:asciiTheme="majorHAnsi" w:eastAsia="Times New Roman" w:hAnsiTheme="majorHAnsi" w:cs="Courier New"/>
-                                <w:color w:val="000000" w:themeColor="text1"/>
-                                <w:sz w:val="21"/>
-                                <w:szCs w:val="21"/>
-                              </w:rPr>
-                              <w:t>GetDataCallback</w:t>
-                            </w:r>
-                            <w:proofErr w:type="spellEnd"/>
-                            <w:r>
-                              <w:rPr>
-                                <w:rFonts w:asciiTheme="majorHAnsi" w:eastAsia="Times New Roman" w:hAnsiTheme="majorHAnsi" w:cs="Courier New"/>
-                                <w:color w:val="000000" w:themeColor="text1"/>
-                                <w:sz w:val="21"/>
-                                <w:szCs w:val="21"/>
-                              </w:rPr>
-                              <w:t>() {</w:t>
+                              <w:t>.getDataInBackground(new GetDataCallback() {</w:t>
                             </w:r>
                           </w:p>
                           <w:p>
@@ -4887,47 +4456,7 @@
                                 <w:sz w:val="21"/>
                                 <w:szCs w:val="21"/>
                               </w:rPr>
-                              <w:t> </w:t>
-                            </w:r>
-                            <w:proofErr w:type="gramStart"/>
-                            <w:r>
-                              <w:rPr>
-                                <w:rFonts w:asciiTheme="majorHAnsi" w:eastAsia="Times New Roman" w:hAnsiTheme="majorHAnsi" w:cs="Courier New"/>
-                                <w:color w:val="000000" w:themeColor="text1"/>
-                                <w:sz w:val="21"/>
-                                <w:szCs w:val="21"/>
-                              </w:rPr>
-                              <w:t>public</w:t>
-                            </w:r>
-                            <w:proofErr w:type="gramEnd"/>
-                            <w:r>
-                              <w:rPr>
-                                <w:rFonts w:asciiTheme="majorHAnsi" w:eastAsia="Times New Roman" w:hAnsiTheme="majorHAnsi" w:cs="Courier New"/>
-                                <w:color w:val="000000" w:themeColor="text1"/>
-                                <w:sz w:val="21"/>
-                                <w:szCs w:val="21"/>
-                              </w:rPr>
-                              <w:t xml:space="preserve"> void done(byte[] data, </w:t>
-                            </w:r>
-                            <w:proofErr w:type="spellStart"/>
-                            <w:r>
-                              <w:rPr>
-                                <w:rFonts w:asciiTheme="majorHAnsi" w:eastAsia="Times New Roman" w:hAnsiTheme="majorHAnsi" w:cs="Courier New"/>
-                                <w:color w:val="000000" w:themeColor="text1"/>
-                                <w:sz w:val="21"/>
-                                <w:szCs w:val="21"/>
-                              </w:rPr>
-                              <w:t>ParseException</w:t>
-                            </w:r>
-                            <w:proofErr w:type="spellEnd"/>
-                            <w:r>
-                              <w:rPr>
-                                <w:rFonts w:asciiTheme="majorHAnsi" w:eastAsia="Times New Roman" w:hAnsiTheme="majorHAnsi" w:cs="Courier New"/>
-                                <w:color w:val="000000" w:themeColor="text1"/>
-                                <w:sz w:val="21"/>
-                                <w:szCs w:val="21"/>
-                              </w:rPr>
-                              <w:t xml:space="preserve"> e) {</w:t>
+                              <w:t> public void done(byte[] data, ParseException e) {</w:t>
                             </w:r>
                           </w:p>
                           <w:p>
@@ -4974,27 +4503,7 @@
                                 <w:sz w:val="21"/>
                                 <w:szCs w:val="21"/>
                               </w:rPr>
-                              <w:t> </w:t>
-                            </w:r>
-                            <w:proofErr w:type="gramStart"/>
-                            <w:r>
-                              <w:rPr>
-                                <w:rFonts w:asciiTheme="majorHAnsi" w:eastAsia="Times New Roman" w:hAnsiTheme="majorHAnsi" w:cs="Courier New"/>
-                                <w:color w:val="000000" w:themeColor="text1"/>
-                                <w:sz w:val="21"/>
-                                <w:szCs w:val="21"/>
-                              </w:rPr>
-                              <w:t>if</w:t>
-                            </w:r>
-                            <w:proofErr w:type="gramEnd"/>
-                            <w:r>
-                              <w:rPr>
-                                <w:rFonts w:asciiTheme="majorHAnsi" w:eastAsia="Times New Roman" w:hAnsiTheme="majorHAnsi" w:cs="Courier New"/>
-                                <w:color w:val="000000" w:themeColor="text1"/>
-                                <w:sz w:val="21"/>
-                                <w:szCs w:val="21"/>
-                              </w:rPr>
-                              <w:t xml:space="preserve"> (e == null) {</w:t>
+                              <w:t> if (e == null) {</w:t>
                             </w:r>
                           </w:p>
                           <w:p>
@@ -5247,7 +4756,6 @@
                           <w:szCs w:val="21"/>
                         </w:rPr>
                       </w:pPr>
-                      <w:proofErr w:type="spellStart"/>
                       <w:r>
                         <w:rPr>
                           <w:rFonts w:asciiTheme="majorHAnsi" w:eastAsia="Times New Roman" w:hAnsiTheme="majorHAnsi" w:cs="Courier New"/>
@@ -5255,9 +4763,8 @@
                           <w:sz w:val="21"/>
                           <w:szCs w:val="21"/>
                         </w:rPr>
-                        <w:t>Image_</w:t>
-                      </w:r>
-                      <w:proofErr w:type="gramStart"/>
+                        <w:t>Image_file</w:t>
+                      </w:r>
                       <w:r>
                         <w:rPr>
                           <w:rFonts w:asciiTheme="majorHAnsi" w:eastAsia="Times New Roman" w:hAnsiTheme="majorHAnsi" w:cs="Courier New"/>
@@ -5265,56 +4772,7 @@
                           <w:sz w:val="21"/>
                           <w:szCs w:val="21"/>
                         </w:rPr>
-                        <w:t>file</w:t>
-                      </w:r>
-                      <w:r>
-                        <w:rPr>
-                          <w:rFonts w:asciiTheme="majorHAnsi" w:eastAsia="Times New Roman" w:hAnsiTheme="majorHAnsi" w:cs="Courier New"/>
-                          <w:color w:val="000000" w:themeColor="text1"/>
-                          <w:sz w:val="21"/>
-                          <w:szCs w:val="21"/>
-                        </w:rPr>
-                        <w:t>.getDataInBackground</w:t>
-                      </w:r>
-                      <w:proofErr w:type="spellEnd"/>
-                      <w:r>
-                        <w:rPr>
-                          <w:rFonts w:asciiTheme="majorHAnsi" w:eastAsia="Times New Roman" w:hAnsiTheme="majorHAnsi" w:cs="Courier New"/>
-                          <w:color w:val="000000" w:themeColor="text1"/>
-                          <w:sz w:val="21"/>
-                          <w:szCs w:val="21"/>
-                        </w:rPr>
-                        <w:t>(</w:t>
-                      </w:r>
-                      <w:proofErr w:type="gramEnd"/>
-                      <w:r>
-                        <w:rPr>
-                          <w:rFonts w:asciiTheme="majorHAnsi" w:eastAsia="Times New Roman" w:hAnsiTheme="majorHAnsi" w:cs="Courier New"/>
-                          <w:color w:val="000000" w:themeColor="text1"/>
-                          <w:sz w:val="21"/>
-                          <w:szCs w:val="21"/>
-                        </w:rPr>
-                        <w:t xml:space="preserve">new </w:t>
-                      </w:r>
-                      <w:proofErr w:type="spellStart"/>
-                      <w:r>
-                        <w:rPr>
-                          <w:rFonts w:asciiTheme="majorHAnsi" w:eastAsia="Times New Roman" w:hAnsiTheme="majorHAnsi" w:cs="Courier New"/>
-                          <w:color w:val="000000" w:themeColor="text1"/>
-                          <w:sz w:val="21"/>
-                          <w:szCs w:val="21"/>
-                        </w:rPr>
-                        <w:t>GetDataCallback</w:t>
-                      </w:r>
-                      <w:proofErr w:type="spellEnd"/>
-                      <w:r>
-                        <w:rPr>
-                          <w:rFonts w:asciiTheme="majorHAnsi" w:eastAsia="Times New Roman" w:hAnsiTheme="majorHAnsi" w:cs="Courier New"/>
-                          <w:color w:val="000000" w:themeColor="text1"/>
-                          <w:sz w:val="21"/>
-                          <w:szCs w:val="21"/>
-                        </w:rPr>
-                        <w:t>() {</w:t>
+                        <w:t>.getDataInBackground(new GetDataCallback() {</w:t>
                       </w:r>
                     </w:p>
                     <w:p>
@@ -5352,47 +4810,7 @@
                           <w:sz w:val="21"/>
                           <w:szCs w:val="21"/>
                         </w:rPr>
-                        <w:t> </w:t>
-                      </w:r>
-                      <w:proofErr w:type="gramStart"/>
-                      <w:r>
-                        <w:rPr>
-                          <w:rFonts w:asciiTheme="majorHAnsi" w:eastAsia="Times New Roman" w:hAnsiTheme="majorHAnsi" w:cs="Courier New"/>
-                          <w:color w:val="000000" w:themeColor="text1"/>
-                          <w:sz w:val="21"/>
-                          <w:szCs w:val="21"/>
-                        </w:rPr>
-                        <w:t>public</w:t>
-                      </w:r>
-                      <w:proofErr w:type="gramEnd"/>
-                      <w:r>
-                        <w:rPr>
-                          <w:rFonts w:asciiTheme="majorHAnsi" w:eastAsia="Times New Roman" w:hAnsiTheme="majorHAnsi" w:cs="Courier New"/>
-                          <w:color w:val="000000" w:themeColor="text1"/>
-                          <w:sz w:val="21"/>
-                          <w:szCs w:val="21"/>
-                        </w:rPr>
-                        <w:t xml:space="preserve"> void done(byte[] data, </w:t>
-                      </w:r>
-                      <w:proofErr w:type="spellStart"/>
-                      <w:r>
-                        <w:rPr>
-                          <w:rFonts w:asciiTheme="majorHAnsi" w:eastAsia="Times New Roman" w:hAnsiTheme="majorHAnsi" w:cs="Courier New"/>
-                          <w:color w:val="000000" w:themeColor="text1"/>
-                          <w:sz w:val="21"/>
-                          <w:szCs w:val="21"/>
-                        </w:rPr>
-                        <w:t>ParseException</w:t>
-                      </w:r>
-                      <w:proofErr w:type="spellEnd"/>
-                      <w:r>
-                        <w:rPr>
-                          <w:rFonts w:asciiTheme="majorHAnsi" w:eastAsia="Times New Roman" w:hAnsiTheme="majorHAnsi" w:cs="Courier New"/>
-                          <w:color w:val="000000" w:themeColor="text1"/>
-                          <w:sz w:val="21"/>
-                          <w:szCs w:val="21"/>
-                        </w:rPr>
-                        <w:t xml:space="preserve"> e) {</w:t>
+                        <w:t> public void done(byte[] data, ParseException e) {</w:t>
                       </w:r>
                     </w:p>
                     <w:p>
@@ -5439,27 +4857,7 @@
                           <w:sz w:val="21"/>
                           <w:szCs w:val="21"/>
                         </w:rPr>
-                        <w:t> </w:t>
-                      </w:r>
-                      <w:proofErr w:type="gramStart"/>
-                      <w:r>
-                        <w:rPr>
-                          <w:rFonts w:asciiTheme="majorHAnsi" w:eastAsia="Times New Roman" w:hAnsiTheme="majorHAnsi" w:cs="Courier New"/>
-                          <w:color w:val="000000" w:themeColor="text1"/>
-                          <w:sz w:val="21"/>
-                          <w:szCs w:val="21"/>
-                        </w:rPr>
-                        <w:t>if</w:t>
-                      </w:r>
-                      <w:proofErr w:type="gramEnd"/>
-                      <w:r>
-                        <w:rPr>
-                          <w:rFonts w:asciiTheme="majorHAnsi" w:eastAsia="Times New Roman" w:hAnsiTheme="majorHAnsi" w:cs="Courier New"/>
-                          <w:color w:val="000000" w:themeColor="text1"/>
-                          <w:sz w:val="21"/>
-                          <w:szCs w:val="21"/>
-                        </w:rPr>
-                        <w:t xml:space="preserve"> (e == null) {</w:t>
+                        <w:t> if (e == null) {</w:t>
                       </w:r>
                     </w:p>
                     <w:p>
@@ -5747,35 +5145,7 @@
           <w:sz w:val="28"/>
           <w:szCs w:val="28"/>
         </w:rPr>
-        <w:t xml:space="preserve">Snippet for </w:t>
-      </w:r>
-      <w:proofErr w:type="spellStart"/>
-      <w:proofErr w:type="gramStart"/>
-      <w:r>
-        <w:rPr>
-          <w:rFonts w:asciiTheme="majorHAnsi" w:hAnsiTheme="majorHAnsi"/>
-          <w:sz w:val="28"/>
-          <w:szCs w:val="28"/>
-        </w:rPr>
-        <w:t>getUrl</w:t>
-      </w:r>
-      <w:proofErr w:type="spellEnd"/>
-      <w:r>
-        <w:rPr>
-          <w:rFonts w:asciiTheme="majorHAnsi" w:hAnsiTheme="majorHAnsi"/>
-          <w:sz w:val="28"/>
-          <w:szCs w:val="28"/>
-        </w:rPr>
-        <w:t>(</w:t>
-      </w:r>
-      <w:proofErr w:type="gramEnd"/>
-      <w:r>
-        <w:rPr>
-          <w:rFonts w:asciiTheme="majorHAnsi" w:hAnsiTheme="majorHAnsi"/>
-          <w:sz w:val="28"/>
-          <w:szCs w:val="28"/>
-        </w:rPr>
-        <w:t>):</w:t>
+        <w:t>Snippet for getUrl():</w:t>
       </w:r>
     </w:p>
     <w:p>
@@ -5865,9 +5235,8 @@
                                 <w:sz w:val="21"/>
                                 <w:szCs w:val="21"/>
                               </w:rPr>
-                              <w:t xml:space="preserve">String </w:t>
-                            </w:r>
-                            <w:proofErr w:type="spellStart"/>
+                              <w:t>String url = image_file.getUrl();</w:t>
+                            </w:r>
                             <w:r>
                               <w:rPr>
                                 <w:rFonts w:asciiTheme="majorHAnsi" w:hAnsiTheme="majorHAnsi" w:cs="Consolas"/>
@@ -5875,78 +5244,8 @@
                                 <w:sz w:val="21"/>
                                 <w:szCs w:val="21"/>
                               </w:rPr>
-                              <w:t>url</w:t>
-                            </w:r>
-                            <w:proofErr w:type="spellEnd"/>
-                            <w:r>
-                              <w:rPr>
-                                <w:rFonts w:asciiTheme="majorHAnsi" w:hAnsiTheme="majorHAnsi" w:cs="Consolas"/>
-                                <w:color w:val="000000"/>
-                                <w:sz w:val="21"/>
-                                <w:szCs w:val="21"/>
-                              </w:rPr>
-                              <w:t xml:space="preserve"> = </w:t>
-                            </w:r>
-                            <w:proofErr w:type="spellStart"/>
-                            <w:r>
-                              <w:rPr>
-                                <w:rFonts w:asciiTheme="majorHAnsi" w:hAnsiTheme="majorHAnsi" w:cs="Consolas"/>
-                                <w:color w:val="000000"/>
-                                <w:sz w:val="21"/>
-                                <w:szCs w:val="21"/>
-                              </w:rPr>
-                              <w:t>image_</w:t>
-                            </w:r>
-                            <w:proofErr w:type="gramStart"/>
-                            <w:r>
-                              <w:rPr>
-                                <w:rFonts w:asciiTheme="majorHAnsi" w:hAnsiTheme="majorHAnsi" w:cs="Consolas"/>
-                                <w:color w:val="000000"/>
-                                <w:sz w:val="21"/>
-                                <w:szCs w:val="21"/>
-                              </w:rPr>
-                              <w:t>file.getUrl</w:t>
-                            </w:r>
-                            <w:proofErr w:type="spellEnd"/>
-                            <w:r>
-                              <w:rPr>
-                                <w:rFonts w:asciiTheme="majorHAnsi" w:hAnsiTheme="majorHAnsi" w:cs="Consolas"/>
-                                <w:color w:val="000000"/>
-                                <w:sz w:val="21"/>
-                                <w:szCs w:val="21"/>
-                              </w:rPr>
-                              <w:t>(</w:t>
-                            </w:r>
-                            <w:proofErr w:type="gramEnd"/>
-                            <w:r>
-                              <w:rPr>
-                                <w:rFonts w:asciiTheme="majorHAnsi" w:hAnsiTheme="majorHAnsi" w:cs="Consolas"/>
-                                <w:color w:val="000000"/>
-                                <w:sz w:val="21"/>
-                                <w:szCs w:val="21"/>
-                              </w:rPr>
-                              <w:t>);</w:t>
-                            </w:r>
-                            <w:r>
-                              <w:rPr>
-                                <w:rFonts w:asciiTheme="majorHAnsi" w:hAnsiTheme="majorHAnsi" w:cs="Consolas"/>
-                                <w:color w:val="000000"/>
-                                <w:sz w:val="21"/>
-                                <w:szCs w:val="21"/>
-                              </w:rPr>
-                              <w:t xml:space="preserve"> //Returns image </w:t>
-                            </w:r>
-                            <w:proofErr w:type="spellStart"/>
-                            <w:r>
-                              <w:rPr>
-                                <w:rFonts w:asciiTheme="majorHAnsi" w:hAnsiTheme="majorHAnsi" w:cs="Consolas"/>
-                                <w:color w:val="000000"/>
-                                <w:sz w:val="21"/>
-                                <w:szCs w:val="21"/>
-                              </w:rPr>
-                              <w:t>url</w:t>
-                            </w:r>
-                            <w:proofErr w:type="spellEnd"/>
+                              <w:t xml:space="preserve"> //Returns image url</w:t>
+                            </w:r>
                           </w:p>
                         </w:txbxContent>
                       </wps:txbx>
@@ -5985,9 +5284,8 @@
                           <w:sz w:val="21"/>
                           <w:szCs w:val="21"/>
                         </w:rPr>
-                        <w:t xml:space="preserve">String </w:t>
-                      </w:r>
-                      <w:proofErr w:type="spellStart"/>
+                        <w:t>String url = image_file.getUrl();</w:t>
+                      </w:r>
                       <w:r>
                         <w:rPr>
                           <w:rFonts w:asciiTheme="majorHAnsi" w:hAnsiTheme="majorHAnsi" w:cs="Consolas"/>
@@ -5995,78 +5293,8 @@
                           <w:sz w:val="21"/>
                           <w:szCs w:val="21"/>
                         </w:rPr>
-                        <w:t>url</w:t>
-                      </w:r>
-                      <w:proofErr w:type="spellEnd"/>
-                      <w:r>
-                        <w:rPr>
-                          <w:rFonts w:asciiTheme="majorHAnsi" w:hAnsiTheme="majorHAnsi" w:cs="Consolas"/>
-                          <w:color w:val="000000"/>
-                          <w:sz w:val="21"/>
-                          <w:szCs w:val="21"/>
-                        </w:rPr>
-                        <w:t xml:space="preserve"> = </w:t>
-                      </w:r>
-                      <w:proofErr w:type="spellStart"/>
-                      <w:r>
-                        <w:rPr>
-                          <w:rFonts w:asciiTheme="majorHAnsi" w:hAnsiTheme="majorHAnsi" w:cs="Consolas"/>
-                          <w:color w:val="000000"/>
-                          <w:sz w:val="21"/>
-                          <w:szCs w:val="21"/>
-                        </w:rPr>
-                        <w:t>image_</w:t>
-                      </w:r>
-                      <w:proofErr w:type="gramStart"/>
-                      <w:r>
-                        <w:rPr>
-                          <w:rFonts w:asciiTheme="majorHAnsi" w:hAnsiTheme="majorHAnsi" w:cs="Consolas"/>
-                          <w:color w:val="000000"/>
-                          <w:sz w:val="21"/>
-                          <w:szCs w:val="21"/>
-                        </w:rPr>
-                        <w:t>file.getUrl</w:t>
-                      </w:r>
-                      <w:proofErr w:type="spellEnd"/>
-                      <w:r>
-                        <w:rPr>
-                          <w:rFonts w:asciiTheme="majorHAnsi" w:hAnsiTheme="majorHAnsi" w:cs="Consolas"/>
-                          <w:color w:val="000000"/>
-                          <w:sz w:val="21"/>
-                          <w:szCs w:val="21"/>
-                        </w:rPr>
-                        <w:t>(</w:t>
-                      </w:r>
-                      <w:proofErr w:type="gramEnd"/>
-                      <w:r>
-                        <w:rPr>
-                          <w:rFonts w:asciiTheme="majorHAnsi" w:hAnsiTheme="majorHAnsi" w:cs="Consolas"/>
-                          <w:color w:val="000000"/>
-                          <w:sz w:val="21"/>
-                          <w:szCs w:val="21"/>
-                        </w:rPr>
-                        <w:t>);</w:t>
-                      </w:r>
-                      <w:r>
-                        <w:rPr>
-                          <w:rFonts w:asciiTheme="majorHAnsi" w:hAnsiTheme="majorHAnsi" w:cs="Consolas"/>
-                          <w:color w:val="000000"/>
-                          <w:sz w:val="21"/>
-                          <w:szCs w:val="21"/>
-                        </w:rPr>
-                        <w:t xml:space="preserve"> //Returns image </w:t>
-                      </w:r>
-                      <w:proofErr w:type="spellStart"/>
-                      <w:r>
-                        <w:rPr>
-                          <w:rFonts w:asciiTheme="majorHAnsi" w:hAnsiTheme="majorHAnsi" w:cs="Consolas"/>
-                          <w:color w:val="000000"/>
-                          <w:sz w:val="21"/>
-                          <w:szCs w:val="21"/>
-                        </w:rPr>
-                        <w:t>url</w:t>
-                      </w:r>
-                      <w:proofErr w:type="spellEnd"/>
+                        <w:t xml:space="preserve"> //Returns image url</w:t>
+                      </w:r>
                     </w:p>
                   </w:txbxContent>
                 </v:textbox>
@@ -6089,6 +5317,96 @@
 <file path=word/numbering.xml><?xml version="1.0" encoding="utf-8"?>
 <w:numbering xmlns:wpc="http://schemas.microsoft.com/office/word/2010/wordprocessingCanvas" xmlns:mc="http://schemas.openxmlformats.org/markup-compatibility/2006" xmlns:o="urn:schemas-microsoft-com:office:office" xmlns:r="http://schemas.openxmlformats.org/officeDocument/2006/relationships" xmlns:m="http://schemas.openxmlformats.org/officeDocument/2006/math" xmlns:v="urn:schemas-microsoft-com:vml" xmlns:wp14="http://schemas.microsoft.com/office/word/2010/wordprocessingDrawing" xmlns:wp="http://schemas.openxmlformats.org/drawingml/2006/wordprocessingDrawing" xmlns:w10="urn:schemas-microsoft-com:office:word" xmlns:w="http://schemas.openxmlformats.org/wordprocessingml/2006/main" xmlns:w14="http://schemas.microsoft.com/office/word/2010/wordml" xmlns:wpg="http://schemas.microsoft.com/office/word/2010/wordprocessingGroup" xmlns:wpi="http://schemas.microsoft.com/office/word/2010/wordprocessingInk" xmlns:wne="http://schemas.microsoft.com/office/word/2006/wordml" xmlns:wps="http://schemas.microsoft.com/office/word/2010/wordprocessingShape" mc:Ignorable="w14 wp14">
   <w:abstractNum w:abstractNumId="0">
+    <w:nsid w:val="119413F9"/>
+    <w:multiLevelType w:val="hybridMultilevel"/>
+    <w:tmpl w:val="16566576"/>
+    <w:lvl w:ilvl="0" w:tplc="F7760EA2">
+      <w:start w:val="1"/>
+      <w:numFmt w:val="decimal"/>
+      <w:lvlText w:val="%1."/>
+      <w:lvlJc w:val="left"/>
+      <w:pPr>
+        <w:ind w:left="720" w:hanging="360"/>
+      </w:pPr>
+      <w:rPr>
+        <w:rFonts w:hint="default"/>
+        <w:b w:val="0"/>
+      </w:rPr>
+    </w:lvl>
+    <w:lvl w:ilvl="1" w:tplc="04090019" w:tentative="1">
+      <w:start w:val="1"/>
+      <w:numFmt w:val="lowerLetter"/>
+      <w:lvlText w:val="%2."/>
+      <w:lvlJc w:val="left"/>
+      <w:pPr>
+        <w:ind w:left="1440" w:hanging="360"/>
+      </w:pPr>
+    </w:lvl>
+    <w:lvl w:ilvl="2" w:tplc="0409001B" w:tentative="1">
+      <w:start w:val="1"/>
+      <w:numFmt w:val="lowerRoman"/>
+      <w:lvlText w:val="%3."/>
+      <w:lvlJc w:val="right"/>
+      <w:pPr>
+        <w:ind w:left="2160" w:hanging="180"/>
+      </w:pPr>
+    </w:lvl>
+    <w:lvl w:ilvl="3" w:tplc="0409000F" w:tentative="1">
+      <w:start w:val="1"/>
+      <w:numFmt w:val="decimal"/>
+      <w:lvlText w:val="%4."/>
+      <w:lvlJc w:val="left"/>
+      <w:pPr>
+        <w:ind w:left="2880" w:hanging="360"/>
+      </w:pPr>
+    </w:lvl>
+    <w:lvl w:ilvl="4" w:tplc="04090019" w:tentative="1">
+      <w:start w:val="1"/>
+      <w:numFmt w:val="lowerLetter"/>
+      <w:lvlText w:val="%5."/>
+      <w:lvlJc w:val="left"/>
+      <w:pPr>
+        <w:ind w:left="3600" w:hanging="360"/>
+      </w:pPr>
+    </w:lvl>
+    <w:lvl w:ilvl="5" w:tplc="0409001B" w:tentative="1">
+      <w:start w:val="1"/>
+      <w:numFmt w:val="lowerRoman"/>
+      <w:lvlText w:val="%6."/>
+      <w:lvlJc w:val="right"/>
+      <w:pPr>
+        <w:ind w:left="4320" w:hanging="180"/>
+      </w:pPr>
+    </w:lvl>
+    <w:lvl w:ilvl="6" w:tplc="0409000F" w:tentative="1">
+      <w:start w:val="1"/>
+      <w:numFmt w:val="decimal"/>
+      <w:lvlText w:val="%7."/>
+      <w:lvlJc w:val="left"/>
+      <w:pPr>
+        <w:ind w:left="5040" w:hanging="360"/>
+      </w:pPr>
+    </w:lvl>
+    <w:lvl w:ilvl="7" w:tplc="04090019" w:tentative="1">
+      <w:start w:val="1"/>
+      <w:numFmt w:val="lowerLetter"/>
+      <w:lvlText w:val="%8."/>
+      <w:lvlJc w:val="left"/>
+      <w:pPr>
+        <w:ind w:left="5760" w:hanging="360"/>
+      </w:pPr>
+    </w:lvl>
+    <w:lvl w:ilvl="8" w:tplc="0409001B" w:tentative="1">
+      <w:start w:val="1"/>
+      <w:numFmt w:val="lowerRoman"/>
+      <w:lvlText w:val="%9."/>
+      <w:lvlJc w:val="right"/>
+      <w:pPr>
+        <w:ind w:left="6480" w:hanging="180"/>
+      </w:pPr>
+    </w:lvl>
+  </w:abstractNum>
+  <w:abstractNum w:abstractNumId="1">
     <w:nsid w:val="1B4302AF"/>
     <w:multiLevelType w:val="multilevel"/>
     <w:tmpl w:val="5DCE33C4"/>
@@ -6237,7 +5555,7 @@
       </w:rPr>
     </w:lvl>
   </w:abstractNum>
-  <w:abstractNum w:abstractNumId="1">
+  <w:abstractNum w:abstractNumId="2">
     <w:nsid w:val="20A75BA1"/>
     <w:multiLevelType w:val="hybridMultilevel"/>
     <w:tmpl w:val="D8BE957E"/>
@@ -6327,7 +5645,274 @@
       </w:pPr>
     </w:lvl>
   </w:abstractNum>
-  <w:abstractNum w:abstractNumId="2">
+  <w:abstractNum w:abstractNumId="3">
+    <w:nsid w:val="2B3B29B6"/>
+    <w:multiLevelType w:val="hybridMultilevel"/>
+    <w:tmpl w:val="F12EF516"/>
+    <w:lvl w:ilvl="0" w:tplc="0409000F">
+      <w:start w:val="1"/>
+      <w:numFmt w:val="decimal"/>
+      <w:lvlText w:val="%1."/>
+      <w:lvlJc w:val="left"/>
+      <w:pPr>
+        <w:ind w:left="720" w:hanging="360"/>
+      </w:pPr>
+      <w:rPr>
+        <w:rFonts w:hint="default"/>
+      </w:rPr>
+    </w:lvl>
+    <w:lvl w:ilvl="1" w:tplc="04090019" w:tentative="1">
+      <w:start w:val="1"/>
+      <w:numFmt w:val="lowerLetter"/>
+      <w:lvlText w:val="%2."/>
+      <w:lvlJc w:val="left"/>
+      <w:pPr>
+        <w:ind w:left="1440" w:hanging="360"/>
+      </w:pPr>
+    </w:lvl>
+    <w:lvl w:ilvl="2" w:tplc="0409001B" w:tentative="1">
+      <w:start w:val="1"/>
+      <w:numFmt w:val="lowerRoman"/>
+      <w:lvlText w:val="%3."/>
+      <w:lvlJc w:val="right"/>
+      <w:pPr>
+        <w:ind w:left="2160" w:hanging="180"/>
+      </w:pPr>
+    </w:lvl>
+    <w:lvl w:ilvl="3" w:tplc="0409000F" w:tentative="1">
+      <w:start w:val="1"/>
+      <w:numFmt w:val="decimal"/>
+      <w:lvlText w:val="%4."/>
+      <w:lvlJc w:val="left"/>
+      <w:pPr>
+        <w:ind w:left="2880" w:hanging="360"/>
+      </w:pPr>
+    </w:lvl>
+    <w:lvl w:ilvl="4" w:tplc="04090019" w:tentative="1">
+      <w:start w:val="1"/>
+      <w:numFmt w:val="lowerLetter"/>
+      <w:lvlText w:val="%5."/>
+      <w:lvlJc w:val="left"/>
+      <w:pPr>
+        <w:ind w:left="3600" w:hanging="360"/>
+      </w:pPr>
+    </w:lvl>
+    <w:lvl w:ilvl="5" w:tplc="0409001B" w:tentative="1">
+      <w:start w:val="1"/>
+      <w:numFmt w:val="lowerRoman"/>
+      <w:lvlText w:val="%6."/>
+      <w:lvlJc w:val="right"/>
+      <w:pPr>
+        <w:ind w:left="4320" w:hanging="180"/>
+      </w:pPr>
+    </w:lvl>
+    <w:lvl w:ilvl="6" w:tplc="0409000F" w:tentative="1">
+      <w:start w:val="1"/>
+      <w:numFmt w:val="decimal"/>
+      <w:lvlText w:val="%7."/>
+      <w:lvlJc w:val="left"/>
+      <w:pPr>
+        <w:ind w:left="5040" w:hanging="360"/>
+      </w:pPr>
+    </w:lvl>
+    <w:lvl w:ilvl="7" w:tplc="04090019" w:tentative="1">
+      <w:start w:val="1"/>
+      <w:numFmt w:val="lowerLetter"/>
+      <w:lvlText w:val="%8."/>
+      <w:lvlJc w:val="left"/>
+      <w:pPr>
+        <w:ind w:left="5760" w:hanging="360"/>
+      </w:pPr>
+    </w:lvl>
+    <w:lvl w:ilvl="8" w:tplc="0409001B" w:tentative="1">
+      <w:start w:val="1"/>
+      <w:numFmt w:val="lowerRoman"/>
+      <w:lvlText w:val="%9."/>
+      <w:lvlJc w:val="right"/>
+      <w:pPr>
+        <w:ind w:left="6480" w:hanging="180"/>
+      </w:pPr>
+    </w:lvl>
+  </w:abstractNum>
+  <w:abstractNum w:abstractNumId="4">
+    <w:nsid w:val="2C474CB7"/>
+    <w:multiLevelType w:val="hybridMultilevel"/>
+    <w:tmpl w:val="F0A0F0EA"/>
+    <w:lvl w:ilvl="0" w:tplc="0409000F">
+      <w:start w:val="1"/>
+      <w:numFmt w:val="decimal"/>
+      <w:lvlText w:val="%1."/>
+      <w:lvlJc w:val="left"/>
+      <w:pPr>
+        <w:ind w:left="720" w:hanging="360"/>
+      </w:pPr>
+      <w:rPr>
+        <w:rFonts w:hint="default"/>
+      </w:rPr>
+    </w:lvl>
+    <w:lvl w:ilvl="1" w:tplc="04090019" w:tentative="1">
+      <w:start w:val="1"/>
+      <w:numFmt w:val="lowerLetter"/>
+      <w:lvlText w:val="%2."/>
+      <w:lvlJc w:val="left"/>
+      <w:pPr>
+        <w:ind w:left="1440" w:hanging="360"/>
+      </w:pPr>
+    </w:lvl>
+    <w:lvl w:ilvl="2" w:tplc="0409001B" w:tentative="1">
+      <w:start w:val="1"/>
+      <w:numFmt w:val="lowerRoman"/>
+      <w:lvlText w:val="%3."/>
+      <w:lvlJc w:val="right"/>
+      <w:pPr>
+        <w:ind w:left="2160" w:hanging="180"/>
+      </w:pPr>
+    </w:lvl>
+    <w:lvl w:ilvl="3" w:tplc="0409000F" w:tentative="1">
+      <w:start w:val="1"/>
+      <w:numFmt w:val="decimal"/>
+      <w:lvlText w:val="%4."/>
+      <w:lvlJc w:val="left"/>
+      <w:pPr>
+        <w:ind w:left="2880" w:hanging="360"/>
+      </w:pPr>
+    </w:lvl>
+    <w:lvl w:ilvl="4" w:tplc="04090019" w:tentative="1">
+      <w:start w:val="1"/>
+      <w:numFmt w:val="lowerLetter"/>
+      <w:lvlText w:val="%5."/>
+      <w:lvlJc w:val="left"/>
+      <w:pPr>
+        <w:ind w:left="3600" w:hanging="360"/>
+      </w:pPr>
+    </w:lvl>
+    <w:lvl w:ilvl="5" w:tplc="0409001B" w:tentative="1">
+      <w:start w:val="1"/>
+      <w:numFmt w:val="lowerRoman"/>
+      <w:lvlText w:val="%6."/>
+      <w:lvlJc w:val="right"/>
+      <w:pPr>
+        <w:ind w:left="4320" w:hanging="180"/>
+      </w:pPr>
+    </w:lvl>
+    <w:lvl w:ilvl="6" w:tplc="0409000F" w:tentative="1">
+      <w:start w:val="1"/>
+      <w:numFmt w:val="decimal"/>
+      <w:lvlText w:val="%7."/>
+      <w:lvlJc w:val="left"/>
+      <w:pPr>
+        <w:ind w:left="5040" w:hanging="360"/>
+      </w:pPr>
+    </w:lvl>
+    <w:lvl w:ilvl="7" w:tplc="04090019" w:tentative="1">
+      <w:start w:val="1"/>
+      <w:numFmt w:val="lowerLetter"/>
+      <w:lvlText w:val="%8."/>
+      <w:lvlJc w:val="left"/>
+      <w:pPr>
+        <w:ind w:left="5760" w:hanging="360"/>
+      </w:pPr>
+    </w:lvl>
+    <w:lvl w:ilvl="8" w:tplc="0409001B" w:tentative="1">
+      <w:start w:val="1"/>
+      <w:numFmt w:val="lowerRoman"/>
+      <w:lvlText w:val="%9."/>
+      <w:lvlJc w:val="right"/>
+      <w:pPr>
+        <w:ind w:left="6480" w:hanging="180"/>
+      </w:pPr>
+    </w:lvl>
+  </w:abstractNum>
+  <w:abstractNum w:abstractNumId="5">
+    <w:nsid w:val="34DA5A02"/>
+    <w:multiLevelType w:val="hybridMultilevel"/>
+    <w:tmpl w:val="EFDEB7D6"/>
+    <w:lvl w:ilvl="0" w:tplc="0409000F">
+      <w:start w:val="1"/>
+      <w:numFmt w:val="decimal"/>
+      <w:lvlText w:val="%1."/>
+      <w:lvlJc w:val="left"/>
+      <w:pPr>
+        <w:ind w:left="720" w:hanging="360"/>
+      </w:pPr>
+      <w:rPr>
+        <w:rFonts w:hint="default"/>
+      </w:rPr>
+    </w:lvl>
+    <w:lvl w:ilvl="1" w:tplc="04090019" w:tentative="1">
+      <w:start w:val="1"/>
+      <w:numFmt w:val="lowerLetter"/>
+      <w:lvlText w:val="%2."/>
+      <w:lvlJc w:val="left"/>
+      <w:pPr>
+        <w:ind w:left="1440" w:hanging="360"/>
+      </w:pPr>
+    </w:lvl>
+    <w:lvl w:ilvl="2" w:tplc="0409001B" w:tentative="1">
+      <w:start w:val="1"/>
+      <w:numFmt w:val="lowerRoman"/>
+      <w:lvlText w:val="%3."/>
+      <w:lvlJc w:val="right"/>
+      <w:pPr>
+        <w:ind w:left="2160" w:hanging="180"/>
+      </w:pPr>
+    </w:lvl>
+    <w:lvl w:ilvl="3" w:tplc="0409000F" w:tentative="1">
+      <w:start w:val="1"/>
+      <w:numFmt w:val="decimal"/>
+      <w:lvlText w:val="%4."/>
+      <w:lvlJc w:val="left"/>
+      <w:pPr>
+        <w:ind w:left="2880" w:hanging="360"/>
+      </w:pPr>
+    </w:lvl>
+    <w:lvl w:ilvl="4" w:tplc="04090019" w:tentative="1">
+      <w:start w:val="1"/>
+      <w:numFmt w:val="lowerLetter"/>
+      <w:lvlText w:val="%5."/>
+      <w:lvlJc w:val="left"/>
+      <w:pPr>
+        <w:ind w:left="3600" w:hanging="360"/>
+      </w:pPr>
+    </w:lvl>
+    <w:lvl w:ilvl="5" w:tplc="0409001B" w:tentative="1">
+      <w:start w:val="1"/>
+      <w:numFmt w:val="lowerRoman"/>
+      <w:lvlText w:val="%6."/>
+      <w:lvlJc w:val="right"/>
+      <w:pPr>
+        <w:ind w:left="4320" w:hanging="180"/>
+      </w:pPr>
+    </w:lvl>
+    <w:lvl w:ilvl="6" w:tplc="0409000F" w:tentative="1">
+      <w:start w:val="1"/>
+      <w:numFmt w:val="decimal"/>
+      <w:lvlText w:val="%7."/>
+      <w:lvlJc w:val="left"/>
+      <w:pPr>
+        <w:ind w:left="5040" w:hanging="360"/>
+      </w:pPr>
+    </w:lvl>
+    <w:lvl w:ilvl="7" w:tplc="04090019" w:tentative="1">
+      <w:start w:val="1"/>
+      <w:numFmt w:val="lowerLetter"/>
+      <w:lvlText w:val="%8."/>
+      <w:lvlJc w:val="left"/>
+      <w:pPr>
+        <w:ind w:left="5760" w:hanging="360"/>
+      </w:pPr>
+    </w:lvl>
+    <w:lvl w:ilvl="8" w:tplc="0409001B" w:tentative="1">
+      <w:start w:val="1"/>
+      <w:numFmt w:val="lowerRoman"/>
+      <w:lvlText w:val="%9."/>
+      <w:lvlJc w:val="right"/>
+      <w:pPr>
+        <w:ind w:left="6480" w:hanging="180"/>
+      </w:pPr>
+    </w:lvl>
+  </w:abstractNum>
+  <w:abstractNum w:abstractNumId="6">
     <w:nsid w:val="6C596D5A"/>
     <w:multiLevelType w:val="hybridMultilevel"/>
     <w:tmpl w:val="B8C28A22"/>
@@ -6440,14 +6025,118 @@
       </w:rPr>
     </w:lvl>
   </w:abstractNum>
+  <w:abstractNum w:abstractNumId="7">
+    <w:nsid w:val="7A392B2C"/>
+    <w:multiLevelType w:val="hybridMultilevel"/>
+    <w:tmpl w:val="FD880D4E"/>
+    <w:lvl w:ilvl="0" w:tplc="692630CA">
+      <w:start w:val="1"/>
+      <w:numFmt w:val="decimal"/>
+      <w:lvlText w:val="%1."/>
+      <w:lvlJc w:val="left"/>
+      <w:pPr>
+        <w:ind w:left="1080" w:hanging="360"/>
+      </w:pPr>
+      <w:rPr>
+        <w:rFonts w:hint="default"/>
+      </w:rPr>
+    </w:lvl>
+    <w:lvl w:ilvl="1" w:tplc="04090019" w:tentative="1">
+      <w:start w:val="1"/>
+      <w:numFmt w:val="lowerLetter"/>
+      <w:lvlText w:val="%2."/>
+      <w:lvlJc w:val="left"/>
+      <w:pPr>
+        <w:ind w:left="1800" w:hanging="360"/>
+      </w:pPr>
+    </w:lvl>
+    <w:lvl w:ilvl="2" w:tplc="0409001B" w:tentative="1">
+      <w:start w:val="1"/>
+      <w:numFmt w:val="lowerRoman"/>
+      <w:lvlText w:val="%3."/>
+      <w:lvlJc w:val="right"/>
+      <w:pPr>
+        <w:ind w:left="2520" w:hanging="180"/>
+      </w:pPr>
+    </w:lvl>
+    <w:lvl w:ilvl="3" w:tplc="0409000F" w:tentative="1">
+      <w:start w:val="1"/>
+      <w:numFmt w:val="decimal"/>
+      <w:lvlText w:val="%4."/>
+      <w:lvlJc w:val="left"/>
+      <w:pPr>
+        <w:ind w:left="3240" w:hanging="360"/>
+      </w:pPr>
+    </w:lvl>
+    <w:lvl w:ilvl="4" w:tplc="04090019" w:tentative="1">
+      <w:start w:val="1"/>
+      <w:numFmt w:val="lowerLetter"/>
+      <w:lvlText w:val="%5."/>
+      <w:lvlJc w:val="left"/>
+      <w:pPr>
+        <w:ind w:left="3960" w:hanging="360"/>
+      </w:pPr>
+    </w:lvl>
+    <w:lvl w:ilvl="5" w:tplc="0409001B" w:tentative="1">
+      <w:start w:val="1"/>
+      <w:numFmt w:val="lowerRoman"/>
+      <w:lvlText w:val="%6."/>
+      <w:lvlJc w:val="right"/>
+      <w:pPr>
+        <w:ind w:left="4680" w:hanging="180"/>
+      </w:pPr>
+    </w:lvl>
+    <w:lvl w:ilvl="6" w:tplc="0409000F" w:tentative="1">
+      <w:start w:val="1"/>
+      <w:numFmt w:val="decimal"/>
+      <w:lvlText w:val="%7."/>
+      <w:lvlJc w:val="left"/>
+      <w:pPr>
+        <w:ind w:left="5400" w:hanging="360"/>
+      </w:pPr>
+    </w:lvl>
+    <w:lvl w:ilvl="7" w:tplc="04090019" w:tentative="1">
+      <w:start w:val="1"/>
+      <w:numFmt w:val="lowerLetter"/>
+      <w:lvlText w:val="%8."/>
+      <w:lvlJc w:val="left"/>
+      <w:pPr>
+        <w:ind w:left="6120" w:hanging="360"/>
+      </w:pPr>
+    </w:lvl>
+    <w:lvl w:ilvl="8" w:tplc="0409001B" w:tentative="1">
+      <w:start w:val="1"/>
+      <w:numFmt w:val="lowerRoman"/>
+      <w:lvlText w:val="%9."/>
+      <w:lvlJc w:val="right"/>
+      <w:pPr>
+        <w:ind w:left="6840" w:hanging="180"/>
+      </w:pPr>
+    </w:lvl>
+  </w:abstractNum>
   <w:num w:numId="1">
+    <w:abstractNumId w:val="2"/>
+  </w:num>
+  <w:num w:numId="2">
     <w:abstractNumId w:val="1"/>
   </w:num>
-  <w:num w:numId="2">
+  <w:num w:numId="3">
+    <w:abstractNumId w:val="6"/>
+  </w:num>
+  <w:num w:numId="4">
+    <w:abstractNumId w:val="5"/>
+  </w:num>
+  <w:num w:numId="5">
+    <w:abstractNumId w:val="4"/>
+  </w:num>
+  <w:num w:numId="6">
+    <w:abstractNumId w:val="3"/>
+  </w:num>
+  <w:num w:numId="7">
+    <w:abstractNumId w:val="7"/>
+  </w:num>
+  <w:num w:numId="8">
     <w:abstractNumId w:val="0"/>
-  </w:num>
-  <w:num w:numId="3">
-    <w:abstractNumId w:val="2"/>
   </w:num>
 </w:numbering>
 </file>
@@ -6698,6 +6387,67 @@
       <w:szCs w:val="20"/>
     </w:rPr>
   </w:style>
+  <w:style w:type="character" w:styleId="Hyperlink">
+    <w:name w:val="Hyperlink"/>
+    <w:basedOn w:val="DefaultParagraphFont"/>
+    <w:uiPriority w:val="99"/>
+    <w:unhideWhenUsed/>
+    <w:rsid w:val="00546819"/>
+    <w:rPr>
+      <w:color w:val="0000FF"/>
+      <w:u w:val="single"/>
+    </w:rPr>
+  </w:style>
+  <w:style w:type="character" w:customStyle="1" w:styleId="kd">
+    <w:name w:val="kd"/>
+    <w:basedOn w:val="DefaultParagraphFont"/>
+    <w:rsid w:val="0064765A"/>
+  </w:style>
+  <w:style w:type="character" w:customStyle="1" w:styleId="kt">
+    <w:name w:val="kt"/>
+    <w:basedOn w:val="DefaultParagraphFont"/>
+    <w:rsid w:val="0064765A"/>
+  </w:style>
+  <w:style w:type="character" w:customStyle="1" w:styleId="nf">
+    <w:name w:val="nf"/>
+    <w:basedOn w:val="DefaultParagraphFont"/>
+    <w:rsid w:val="0064765A"/>
+  </w:style>
+  <w:style w:type="character" w:customStyle="1" w:styleId="o">
+    <w:name w:val="o"/>
+    <w:basedOn w:val="DefaultParagraphFont"/>
+    <w:rsid w:val="0064765A"/>
+  </w:style>
+  <w:style w:type="character" w:customStyle="1" w:styleId="n">
+    <w:name w:val="n"/>
+    <w:basedOn w:val="DefaultParagraphFont"/>
+    <w:rsid w:val="0064765A"/>
+  </w:style>
+  <w:style w:type="character" w:customStyle="1" w:styleId="na">
+    <w:name w:val="na"/>
+    <w:basedOn w:val="DefaultParagraphFont"/>
+    <w:rsid w:val="0064765A"/>
+  </w:style>
+  <w:style w:type="character" w:customStyle="1" w:styleId="k">
+    <w:name w:val="k"/>
+    <w:basedOn w:val="DefaultParagraphFont"/>
+    <w:rsid w:val="0064765A"/>
+  </w:style>
+  <w:style w:type="character" w:customStyle="1" w:styleId="s">
+    <w:name w:val="s"/>
+    <w:basedOn w:val="DefaultParagraphFont"/>
+    <w:rsid w:val="0064765A"/>
+  </w:style>
+  <w:style w:type="character" w:customStyle="1" w:styleId="key">
+    <w:name w:val="key"/>
+    <w:basedOn w:val="DefaultParagraphFont"/>
+    <w:rsid w:val="0064765A"/>
+  </w:style>
+  <w:style w:type="character" w:customStyle="1" w:styleId="secret">
+    <w:name w:val="secret"/>
+    <w:basedOn w:val="DefaultParagraphFont"/>
+    <w:rsid w:val="0064765A"/>
+  </w:style>
 </w:styles>
 </file>
 
@@ -6946,6 +6696,67 @@
       <w:sz w:val="20"/>
       <w:szCs w:val="20"/>
     </w:rPr>
+  </w:style>
+  <w:style w:type="character" w:styleId="Hyperlink">
+    <w:name w:val="Hyperlink"/>
+    <w:basedOn w:val="DefaultParagraphFont"/>
+    <w:uiPriority w:val="99"/>
+    <w:unhideWhenUsed/>
+    <w:rsid w:val="00546819"/>
+    <w:rPr>
+      <w:color w:val="0000FF"/>
+      <w:u w:val="single"/>
+    </w:rPr>
+  </w:style>
+  <w:style w:type="character" w:customStyle="1" w:styleId="kd">
+    <w:name w:val="kd"/>
+    <w:basedOn w:val="DefaultParagraphFont"/>
+    <w:rsid w:val="0064765A"/>
+  </w:style>
+  <w:style w:type="character" w:customStyle="1" w:styleId="kt">
+    <w:name w:val="kt"/>
+    <w:basedOn w:val="DefaultParagraphFont"/>
+    <w:rsid w:val="0064765A"/>
+  </w:style>
+  <w:style w:type="character" w:customStyle="1" w:styleId="nf">
+    <w:name w:val="nf"/>
+    <w:basedOn w:val="DefaultParagraphFont"/>
+    <w:rsid w:val="0064765A"/>
+  </w:style>
+  <w:style w:type="character" w:customStyle="1" w:styleId="o">
+    <w:name w:val="o"/>
+    <w:basedOn w:val="DefaultParagraphFont"/>
+    <w:rsid w:val="0064765A"/>
+  </w:style>
+  <w:style w:type="character" w:customStyle="1" w:styleId="n">
+    <w:name w:val="n"/>
+    <w:basedOn w:val="DefaultParagraphFont"/>
+    <w:rsid w:val="0064765A"/>
+  </w:style>
+  <w:style w:type="character" w:customStyle="1" w:styleId="na">
+    <w:name w:val="na"/>
+    <w:basedOn w:val="DefaultParagraphFont"/>
+    <w:rsid w:val="0064765A"/>
+  </w:style>
+  <w:style w:type="character" w:customStyle="1" w:styleId="k">
+    <w:name w:val="k"/>
+    <w:basedOn w:val="DefaultParagraphFont"/>
+    <w:rsid w:val="0064765A"/>
+  </w:style>
+  <w:style w:type="character" w:customStyle="1" w:styleId="s">
+    <w:name w:val="s"/>
+    <w:basedOn w:val="DefaultParagraphFont"/>
+    <w:rsid w:val="0064765A"/>
+  </w:style>
+  <w:style w:type="character" w:customStyle="1" w:styleId="key">
+    <w:name w:val="key"/>
+    <w:basedOn w:val="DefaultParagraphFont"/>
+    <w:rsid w:val="0064765A"/>
+  </w:style>
+  <w:style w:type="character" w:customStyle="1" w:styleId="secret">
+    <w:name w:val="secret"/>
+    <w:basedOn w:val="DefaultParagraphFont"/>
+    <w:rsid w:val="0064765A"/>
   </w:style>
 </w:styles>
 </file>

</xml_diff>